<commit_message>
Add instruction control logic done and instruction documentation updated
</commit_message>
<xml_diff>
--- a/documentation/instruction binary mapping v1.docx
+++ b/documentation/instruction binary mapping v1.docx
@@ -95,8 +95,13 @@
             <w:tcW w:w="1512" w:type="dxa"/>
           </w:tcPr>
           <w:p>
-            <w:r>
-              <w:t>Const/ram address as byte</w:t>
+            <w:proofErr w:type="spellStart"/>
+            <w:r>
+              <w:t>Const</w:t>
+            </w:r>
+            <w:proofErr w:type="spellEnd"/>
+            <w:r>
+              <w:t>/ram address as byte</w:t>
             </w:r>
           </w:p>
         </w:tc>
@@ -149,6 +154,9 @@
           <w:p>
             <w:r>
               <w:t>00</w:t>
+            </w:r>
+            <w:r>
+              <w:t>0</w:t>
             </w:r>
           </w:p>
         </w:tc>
@@ -174,14 +182,27 @@
       <w:r>
         <w:t xml:space="preserve">Table </w:t>
       </w:r>
-      <w:fldSimple w:instr=" SEQ Table \* ARABIC ">
-        <w:r>
-          <w:rPr>
-            <w:noProof/>
-          </w:rPr>
-          <w:t>1</w:t>
-        </w:r>
-      </w:fldSimple>
+      <w:r>
+        <w:fldChar w:fldCharType="begin"/>
+      </w:r>
+      <w:r>
+        <w:instrText xml:space="preserve"> SEQ Table \* ARABIC </w:instrText>
+      </w:r>
+      <w:r>
+        <w:fldChar w:fldCharType="separate"/>
+      </w:r>
+      <w:r>
+        <w:rPr>
+          <w:noProof/>
+        </w:rPr>
+        <w:t>1</w:t>
+      </w:r>
+      <w:r>
+        <w:rPr>
+          <w:noProof/>
+        </w:rPr>
+        <w:fldChar w:fldCharType="end"/>
+      </w:r>
     </w:p>
     <w:p/>
     <w:p>
@@ -205,7 +226,15 @@
             <w:tcW w:w="4508" w:type="dxa"/>
           </w:tcPr>
           <w:p>
-            <w:r>
+            <w:pPr>
+              <w:rPr>
+                <w:b/>
+              </w:rPr>
+            </w:pPr>
+            <w:r>
+              <w:rPr>
+                <w:b/>
+              </w:rPr>
               <w:t>Assembly</w:t>
             </w:r>
           </w:p>
@@ -215,7 +244,15 @@
             <w:tcW w:w="4508" w:type="dxa"/>
           </w:tcPr>
           <w:p>
-            <w:r>
+            <w:pPr>
+              <w:rPr>
+                <w:b/>
+              </w:rPr>
+            </w:pPr>
+            <w:r>
+              <w:rPr>
+                <w:b/>
+              </w:rPr>
               <w:t>Binary</w:t>
             </w:r>
           </w:p>
@@ -238,10 +275,7 @@
           </w:tcPr>
           <w:p>
             <w:r>
-              <w:t xml:space="preserve">000 </w:t>
-            </w:r>
-            <w:r>
-              <w:t>000</w:t>
+              <w:t>000 000</w:t>
             </w:r>
           </w:p>
         </w:tc>
@@ -263,10 +297,7 @@
           </w:tcPr>
           <w:p>
             <w:r>
-              <w:t xml:space="preserve">000 </w:t>
-            </w:r>
-            <w:r>
-              <w:t>100</w:t>
+              <w:t>000 100</w:t>
             </w:r>
           </w:p>
         </w:tc>
@@ -288,13 +319,7 @@
           </w:tcPr>
           <w:p>
             <w:r>
-              <w:t xml:space="preserve">000 </w:t>
-            </w:r>
-            <w:r>
-              <w:t>11</w:t>
-            </w:r>
-            <w:r>
-              <w:t>0</w:t>
+              <w:t>000 110</w:t>
             </w:r>
           </w:p>
         </w:tc>
@@ -316,10 +341,7 @@
           </w:tcPr>
           <w:p>
             <w:r>
-              <w:t xml:space="preserve">000 </w:t>
-            </w:r>
-            <w:r>
-              <w:t>101</w:t>
+              <w:t>000 101</w:t>
             </w:r>
           </w:p>
         </w:tc>
@@ -344,10 +366,7 @@
               <w:keepNext/>
             </w:pPr>
             <w:r>
-              <w:t xml:space="preserve">000 </w:t>
-            </w:r>
-            <w:r>
-              <w:t>001</w:t>
+              <w:t>000 001</w:t>
             </w:r>
           </w:p>
         </w:tc>
@@ -360,25 +379,32 @@
       <w:r>
         <w:t xml:space="preserve">Table </w:t>
       </w:r>
-      <w:fldSimple w:instr=" SEQ Table \* ARABIC ">
-        <w:r>
-          <w:rPr>
-            <w:noProof/>
-          </w:rPr>
-          <w:t>2</w:t>
-        </w:r>
-      </w:fldSimple>
+      <w:r>
+        <w:fldChar w:fldCharType="begin"/>
+      </w:r>
+      <w:r>
+        <w:instrText xml:space="preserve"> SEQ Table \* ARABIC </w:instrText>
+      </w:r>
+      <w:r>
+        <w:fldChar w:fldCharType="separate"/>
+      </w:r>
+      <w:r>
+        <w:rPr>
+          <w:noProof/>
+        </w:rPr>
+        <w:t>2</w:t>
+      </w:r>
+      <w:r>
+        <w:rPr>
+          <w:noProof/>
+        </w:rPr>
+        <w:fldChar w:fldCharType="end"/>
+      </w:r>
     </w:p>
     <w:p/>
     <w:p>
       <w:r>
-        <w:t xml:space="preserve">LD: </w:t>
-      </w:r>
-      <w:r>
-        <w:t>Register to write</w:t>
-      </w:r>
-      <w:r>
-        <w:t xml:space="preserve"> to</w:t>
+        <w:t>Register to write to</w:t>
       </w:r>
     </w:p>
     <w:p>
@@ -402,7 +428,15 @@
             <w:tcW w:w="4508" w:type="dxa"/>
           </w:tcPr>
           <w:p>
-            <w:r>
+            <w:pPr>
+              <w:rPr>
+                <w:b/>
+              </w:rPr>
+            </w:pPr>
+            <w:r>
+              <w:rPr>
+                <w:b/>
+              </w:rPr>
               <w:t>Assembly</w:t>
             </w:r>
           </w:p>
@@ -412,7 +446,15 @@
             <w:tcW w:w="4508" w:type="dxa"/>
           </w:tcPr>
           <w:p>
-            <w:r>
+            <w:pPr>
+              <w:rPr>
+                <w:b/>
+              </w:rPr>
+            </w:pPr>
+            <w:r>
+              <w:rPr>
+                <w:b/>
+              </w:rPr>
               <w:t>Binary</w:t>
             </w:r>
           </w:p>
@@ -513,10 +555,7 @@
           </w:tcPr>
           <w:p>
             <w:r>
-              <w:t>Write A</w:t>
-            </w:r>
-            <w:r>
-              <w:t xml:space="preserve"> and C</w:t>
+              <w:t>Write A and C</w:t>
             </w:r>
           </w:p>
         </w:tc>
@@ -542,20 +581,30 @@
       <w:r>
         <w:t xml:space="preserve">Table </w:t>
       </w:r>
-      <w:fldSimple w:instr=" SEQ Table \* ARABIC ">
-        <w:r>
-          <w:rPr>
-            <w:noProof/>
-          </w:rPr>
-          <w:t>3</w:t>
-        </w:r>
-      </w:fldSimple>
+      <w:r>
+        <w:fldChar w:fldCharType="begin"/>
+      </w:r>
+      <w:r>
+        <w:instrText xml:space="preserve"> SEQ Table \* ARABIC </w:instrText>
+      </w:r>
+      <w:r>
+        <w:fldChar w:fldCharType="separate"/>
+      </w:r>
+      <w:r>
+        <w:rPr>
+          <w:noProof/>
+        </w:rPr>
+        <w:t>3</w:t>
+      </w:r>
+      <w:r>
+        <w:rPr>
+          <w:noProof/>
+        </w:rPr>
+        <w:fldChar w:fldCharType="end"/>
+      </w:r>
     </w:p>
     <w:p/>
     <w:p>
-      <w:r>
-        <w:t xml:space="preserve">LD: </w:t>
-      </w:r>
       <w:r>
         <w:t>Register to read from</w:t>
       </w:r>
@@ -581,7 +630,15 @@
             <w:tcW w:w="4508" w:type="dxa"/>
           </w:tcPr>
           <w:p>
-            <w:r>
+            <w:pPr>
+              <w:rPr>
+                <w:b/>
+              </w:rPr>
+            </w:pPr>
+            <w:r>
+              <w:rPr>
+                <w:b/>
+              </w:rPr>
               <w:t>Assembly</w:t>
             </w:r>
           </w:p>
@@ -591,7 +648,15 @@
             <w:tcW w:w="4508" w:type="dxa"/>
           </w:tcPr>
           <w:p>
-            <w:r>
+            <w:pPr>
+              <w:rPr>
+                <w:b/>
+              </w:rPr>
+            </w:pPr>
+            <w:r>
+              <w:rPr>
+                <w:b/>
+              </w:rPr>
               <w:t>Binary</w:t>
             </w:r>
           </w:p>
@@ -708,48 +773,482 @@
       <w:r>
         <w:t xml:space="preserve">Table </w:t>
       </w:r>
-      <w:fldSimple w:instr=" SEQ Table \* ARABIC ">
-        <w:r>
-          <w:rPr>
-            <w:noProof/>
-          </w:rPr>
-          <w:t>4</w:t>
-        </w:r>
-      </w:fldSimple>
-    </w:p>
-    <w:p/>
-    <w:p/>
-    <w:p>
-      <w:r>
-        <w:t>Addition Commands</w:t>
+      <w:r>
+        <w:fldChar w:fldCharType="begin"/>
+      </w:r>
+      <w:r>
+        <w:instrText xml:space="preserve"> SEQ Table \* ARABIC </w:instrText>
+      </w:r>
+      <w:r>
+        <w:fldChar w:fldCharType="separate"/>
+      </w:r>
+      <w:r>
+        <w:rPr>
+          <w:noProof/>
+        </w:rPr>
+        <w:t>4</w:t>
+      </w:r>
+      <w:r>
+        <w:rPr>
+          <w:noProof/>
+        </w:rPr>
+        <w:fldChar w:fldCharType="end"/>
       </w:r>
     </w:p>
     <w:p/>
     <w:p>
-      <w:r>
-        <w:lastRenderedPageBreak/>
-        <w:t>Logical operations</w:t>
+      <w:pPr>
+        <w:pStyle w:val="Heading1"/>
+      </w:pPr>
+      <w:r>
+        <w:t>Addition Commands</w:t>
+      </w:r>
+    </w:p>
+    <w:p/>
+    <w:tbl>
+      <w:tblPr>
+        <w:tblStyle w:val="TableGrid"/>
+        <w:tblW w:w="9067" w:type="dxa"/>
+        <w:tblLook w:val="04A0" w:firstRow="1" w:lastRow="0" w:firstColumn="1" w:lastColumn="0" w:noHBand="0" w:noVBand="1"/>
+      </w:tblPr>
+      <w:tblGrid>
+        <w:gridCol w:w="1511"/>
+        <w:gridCol w:w="1511"/>
+        <w:gridCol w:w="1511"/>
+        <w:gridCol w:w="1511"/>
+        <w:gridCol w:w="1511"/>
+        <w:gridCol w:w="1512"/>
+      </w:tblGrid>
+      <w:tr>
+        <w:tc>
+          <w:tcPr>
+            <w:tcW w:w="1511" w:type="dxa"/>
+          </w:tcPr>
+          <w:p>
+            <w:r>
+              <w:lastRenderedPageBreak/>
+              <w:t>Instruction</w:t>
+            </w:r>
+          </w:p>
+        </w:tc>
+        <w:tc>
+          <w:tcPr>
+            <w:tcW w:w="1511" w:type="dxa"/>
+          </w:tcPr>
+          <w:p>
+            <w:r>
+              <w:t xml:space="preserve">Sub instruction </w:t>
+            </w:r>
+          </w:p>
+        </w:tc>
+        <w:tc>
+          <w:tcPr>
+            <w:tcW w:w="1511" w:type="dxa"/>
+          </w:tcPr>
+          <w:p>
+            <w:r>
+              <w:t>Register to write to (See Table 3)</w:t>
+            </w:r>
+          </w:p>
+        </w:tc>
+        <w:tc>
+          <w:tcPr>
+            <w:tcW w:w="1511" w:type="dxa"/>
+          </w:tcPr>
+          <w:p>
+            <w:r>
+              <w:t>Register</w:t>
+            </w:r>
+            <w:r>
+              <w:t xml:space="preserve"> 1</w:t>
+            </w:r>
+            <w:r>
+              <w:t xml:space="preserve"> to read from</w:t>
+            </w:r>
+          </w:p>
+          <w:p>
+            <w:r>
+              <w:t>(see table 4)</w:t>
+            </w:r>
+          </w:p>
+        </w:tc>
+        <w:tc>
+          <w:tcPr>
+            <w:tcW w:w="1511" w:type="dxa"/>
+          </w:tcPr>
+          <w:p>
+            <w:r>
+              <w:t>Register</w:t>
+            </w:r>
+            <w:r>
+              <w:t xml:space="preserve"> 2</w:t>
+            </w:r>
+            <w:r>
+              <w:t xml:space="preserve"> to read from</w:t>
+            </w:r>
+          </w:p>
+          <w:p>
+            <w:r>
+              <w:t>(see table 4)</w:t>
+            </w:r>
+          </w:p>
+        </w:tc>
+        <w:tc>
+          <w:tcPr>
+            <w:tcW w:w="1512" w:type="dxa"/>
+          </w:tcPr>
+          <w:p>
+            <w:proofErr w:type="spellStart"/>
+            <w:r>
+              <w:t>Const</w:t>
+            </w:r>
+            <w:proofErr w:type="spellEnd"/>
+            <w:r>
+              <w:t xml:space="preserve"> as byte</w:t>
+            </w:r>
+          </w:p>
+        </w:tc>
+      </w:tr>
+      <w:tr>
+        <w:tc>
+          <w:tcPr>
+            <w:tcW w:w="1511" w:type="dxa"/>
+          </w:tcPr>
+          <w:p>
+            <w:r>
+              <w:t>001</w:t>
+            </w:r>
+          </w:p>
+        </w:tc>
+        <w:tc>
+          <w:tcPr>
+            <w:tcW w:w="1511" w:type="dxa"/>
+          </w:tcPr>
+          <w:p>
+            <w:r>
+              <w:t>000</w:t>
+            </w:r>
+          </w:p>
+        </w:tc>
+        <w:tc>
+          <w:tcPr>
+            <w:tcW w:w="1511" w:type="dxa"/>
+          </w:tcPr>
+          <w:p>
+            <w:r>
+              <w:t>0000</w:t>
+            </w:r>
+          </w:p>
+        </w:tc>
+        <w:tc>
+          <w:tcPr>
+            <w:tcW w:w="1511" w:type="dxa"/>
+          </w:tcPr>
+          <w:p>
+            <w:r>
+              <w:t>000</w:t>
+            </w:r>
+          </w:p>
+        </w:tc>
+        <w:tc>
+          <w:tcPr>
+            <w:tcW w:w="1511" w:type="dxa"/>
+          </w:tcPr>
+          <w:p>
+            <w:r>
+              <w:t>000</w:t>
+            </w:r>
+          </w:p>
+        </w:tc>
+        <w:tc>
+          <w:tcPr>
+            <w:tcW w:w="1512" w:type="dxa"/>
+          </w:tcPr>
+          <w:p>
+            <w:pPr>
+              <w:keepNext/>
+            </w:pPr>
+            <w:r>
+              <w:t>00000000</w:t>
+            </w:r>
+          </w:p>
+        </w:tc>
+      </w:tr>
+    </w:tbl>
+    <w:p>
+      <w:pPr>
+        <w:pStyle w:val="Caption"/>
+      </w:pPr>
+      <w:r>
+        <w:t xml:space="preserve">Table </w:t>
+      </w:r>
+      <w:r>
+        <w:t>5</w:t>
       </w:r>
     </w:p>
     <w:p/>
     <w:p>
       <w:r>
-        <w:t>Logical Comparisons</w:t>
+        <w:t>Addition</w:t>
+      </w:r>
+      <w:r>
+        <w:t>: instruction mapping</w:t>
+      </w:r>
+    </w:p>
+    <w:tbl>
+      <w:tblPr>
+        <w:tblStyle w:val="TableGrid"/>
+        <w:tblW w:w="0" w:type="auto"/>
+        <w:tblLook w:val="04A0" w:firstRow="1" w:lastRow="0" w:firstColumn="1" w:lastColumn="0" w:noHBand="0" w:noVBand="1"/>
+      </w:tblPr>
+      <w:tblGrid>
+        <w:gridCol w:w="4508"/>
+        <w:gridCol w:w="4508"/>
+      </w:tblGrid>
+      <w:tr>
+        <w:tc>
+          <w:tcPr>
+            <w:tcW w:w="4508" w:type="dxa"/>
+          </w:tcPr>
+          <w:p>
+            <w:pPr>
+              <w:rPr>
+                <w:b/>
+              </w:rPr>
+            </w:pPr>
+            <w:r>
+              <w:rPr>
+                <w:b/>
+              </w:rPr>
+              <w:t>Assembly</w:t>
+            </w:r>
+          </w:p>
+        </w:tc>
+        <w:tc>
+          <w:tcPr>
+            <w:tcW w:w="4508" w:type="dxa"/>
+          </w:tcPr>
+          <w:p>
+            <w:pPr>
+              <w:rPr>
+                <w:b/>
+              </w:rPr>
+            </w:pPr>
+            <w:r>
+              <w:rPr>
+                <w:b/>
+              </w:rPr>
+              <w:t>Binary</w:t>
+            </w:r>
+          </w:p>
+        </w:tc>
+      </w:tr>
+      <w:tr>
+        <w:tc>
+          <w:tcPr>
+            <w:tcW w:w="4508" w:type="dxa"/>
+          </w:tcPr>
+          <w:p>
+            <w:r>
+              <w:t>ADD</w:t>
+            </w:r>
+            <w:r>
+              <w:t xml:space="preserve"> A B</w:t>
+            </w:r>
+            <w:r>
+              <w:t xml:space="preserve"> C</w:t>
+            </w:r>
+          </w:p>
+        </w:tc>
+        <w:tc>
+          <w:tcPr>
+            <w:tcW w:w="4508" w:type="dxa"/>
+          </w:tcPr>
+          <w:p>
+            <w:r>
+              <w:t>001</w:t>
+            </w:r>
+            <w:r>
+              <w:t xml:space="preserve"> 000</w:t>
+            </w:r>
+          </w:p>
+        </w:tc>
+      </w:tr>
+      <w:tr>
+        <w:tc>
+          <w:tcPr>
+            <w:tcW w:w="4508" w:type="dxa"/>
+          </w:tcPr>
+          <w:p>
+            <w:r>
+              <w:t xml:space="preserve">ADD A B </w:t>
+            </w:r>
+            <w:proofErr w:type="spellStart"/>
+            <w:r>
+              <w:t>Const</w:t>
+            </w:r>
+            <w:proofErr w:type="spellEnd"/>
+          </w:p>
+        </w:tc>
+        <w:tc>
+          <w:tcPr>
+            <w:tcW w:w="4508" w:type="dxa"/>
+          </w:tcPr>
+          <w:p>
+            <w:r>
+              <w:t xml:space="preserve">001 </w:t>
+            </w:r>
+            <w:r>
+              <w:t>00</w:t>
+            </w:r>
+            <w:r>
+              <w:t>1</w:t>
+            </w:r>
+          </w:p>
+        </w:tc>
+      </w:tr>
+      <w:tr>
+        <w:tc>
+          <w:tcPr>
+            <w:tcW w:w="4508" w:type="dxa"/>
+          </w:tcPr>
+          <w:p>
+            <w:r>
+              <w:t>SUB A B C</w:t>
+            </w:r>
+          </w:p>
+        </w:tc>
+        <w:tc>
+          <w:tcPr>
+            <w:tcW w:w="4508" w:type="dxa"/>
+          </w:tcPr>
+          <w:p>
+            <w:r>
+              <w:t>001 010</w:t>
+            </w:r>
+          </w:p>
+        </w:tc>
+      </w:tr>
+      <w:tr>
+        <w:tc>
+          <w:tcPr>
+            <w:tcW w:w="4508" w:type="dxa"/>
+          </w:tcPr>
+          <w:p>
+            <w:r>
+              <w:t xml:space="preserve">SUB A B </w:t>
+            </w:r>
+            <w:proofErr w:type="spellStart"/>
+            <w:r>
+              <w:t>Const</w:t>
+            </w:r>
+            <w:proofErr w:type="spellEnd"/>
+          </w:p>
+        </w:tc>
+        <w:tc>
+          <w:tcPr>
+            <w:tcW w:w="4508" w:type="dxa"/>
+          </w:tcPr>
+          <w:p>
+            <w:r>
+              <w:t>001 100</w:t>
+            </w:r>
+          </w:p>
+        </w:tc>
+      </w:tr>
+      <w:tr>
+        <w:tc>
+          <w:tcPr>
+            <w:tcW w:w="4508" w:type="dxa"/>
+          </w:tcPr>
+          <w:p>
+            <w:r>
+              <w:t>LSH</w:t>
+            </w:r>
+            <w:r>
+              <w:t xml:space="preserve"> A B</w:t>
+            </w:r>
+          </w:p>
+        </w:tc>
+        <w:tc>
+          <w:tcPr>
+            <w:tcW w:w="4508" w:type="dxa"/>
+          </w:tcPr>
+          <w:p>
+            <w:pPr>
+              <w:keepNext/>
+            </w:pPr>
+            <w:r>
+              <w:t>001 101</w:t>
+            </w:r>
+          </w:p>
+        </w:tc>
+      </w:tr>
+      <w:tr>
+        <w:tc>
+          <w:tcPr>
+            <w:tcW w:w="4508" w:type="dxa"/>
+          </w:tcPr>
+          <w:p>
+            <w:r>
+              <w:t>RSH A B</w:t>
+            </w:r>
+          </w:p>
+        </w:tc>
+        <w:tc>
+          <w:tcPr>
+            <w:tcW w:w="4508" w:type="dxa"/>
+          </w:tcPr>
+          <w:p>
+            <w:pPr>
+              <w:keepNext/>
+            </w:pPr>
+            <w:r>
+              <w:t>001 110</w:t>
+            </w:r>
+          </w:p>
+        </w:tc>
+      </w:tr>
+    </w:tbl>
+    <w:p>
+      <w:pPr>
+        <w:pStyle w:val="Caption"/>
+      </w:pPr>
+      <w:r>
+        <w:t xml:space="preserve">Table </w:t>
+      </w:r>
+      <w:r>
+        <w:t>6</w:t>
+      </w:r>
+    </w:p>
+    <w:p>
+      <w:bookmarkStart w:id="0" w:name="_GoBack"/>
+      <w:bookmarkEnd w:id="0"/>
+    </w:p>
+    <w:p>
+      <w:r>
+        <w:t>Logical operations</w:t>
       </w:r>
     </w:p>
     <w:p/>
     <w:p>
       <w:r>
-        <w:t>Load PC</w:t>
+        <w:t>Logical Comparisons</w:t>
       </w:r>
     </w:p>
     <w:p/>
     <w:p>
       <w:r>
+        <w:t>Load PC</w:t>
+      </w:r>
+    </w:p>
+    <w:p/>
+    <w:p>
+      <w:proofErr w:type="spellStart"/>
+      <w:r>
         <w:t>Misc</w:t>
       </w:r>
-      <w:bookmarkStart w:id="0" w:name="_GoBack"/>
-      <w:bookmarkEnd w:id="0"/>
+      <w:proofErr w:type="spellEnd"/>
     </w:p>
     <w:p/>
     <w:sectPr>

</xml_diff>

<commit_message>
logism and word doc update
</commit_message>
<xml_diff>
--- a/documentation/instruction binary mapping v1.docx
+++ b/documentation/instruction binary mapping v1.docx
@@ -182,27 +182,14 @@
       <w:r>
         <w:t xml:space="preserve">Table </w:t>
       </w:r>
-      <w:r>
-        <w:fldChar w:fldCharType="begin"/>
-      </w:r>
-      <w:r>
-        <w:instrText xml:space="preserve"> SEQ Table \* ARABIC </w:instrText>
-      </w:r>
-      <w:r>
-        <w:fldChar w:fldCharType="separate"/>
-      </w:r>
-      <w:r>
-        <w:rPr>
-          <w:noProof/>
-        </w:rPr>
-        <w:t>1</w:t>
-      </w:r>
-      <w:r>
-        <w:rPr>
-          <w:noProof/>
-        </w:rPr>
-        <w:fldChar w:fldCharType="end"/>
-      </w:r>
+      <w:fldSimple w:instr=" SEQ Table \* ARABIC ">
+        <w:r>
+          <w:rPr>
+            <w:noProof/>
+          </w:rPr>
+          <w:t>1</w:t>
+        </w:r>
+      </w:fldSimple>
     </w:p>
     <w:p/>
     <w:p>
@@ -297,7 +284,13 @@
           </w:tcPr>
           <w:p>
             <w:r>
-              <w:t>000 100</w:t>
+              <w:t xml:space="preserve">000 </w:t>
+            </w:r>
+            <w:r>
+              <w:t>00</w:t>
+            </w:r>
+            <w:r>
+              <w:t>1</w:t>
             </w:r>
           </w:p>
         </w:tc>
@@ -319,7 +312,7 @@
           </w:tcPr>
           <w:p>
             <w:r>
-              <w:t>000 110</w:t>
+              <w:t>000 010</w:t>
             </w:r>
           </w:p>
         </w:tc>
@@ -341,7 +334,7 @@
           </w:tcPr>
           <w:p>
             <w:r>
-              <w:t>000 101</w:t>
+              <w:t>000 011</w:t>
             </w:r>
           </w:p>
         </w:tc>
@@ -366,7 +359,7 @@
               <w:keepNext/>
             </w:pPr>
             <w:r>
-              <w:t>000 001</w:t>
+              <w:t>000 100</w:t>
             </w:r>
           </w:p>
         </w:tc>
@@ -379,27 +372,14 @@
       <w:r>
         <w:t xml:space="preserve">Table </w:t>
       </w:r>
-      <w:r>
-        <w:fldChar w:fldCharType="begin"/>
-      </w:r>
-      <w:r>
-        <w:instrText xml:space="preserve"> SEQ Table \* ARABIC </w:instrText>
-      </w:r>
-      <w:r>
-        <w:fldChar w:fldCharType="separate"/>
-      </w:r>
-      <w:r>
-        <w:rPr>
-          <w:noProof/>
-        </w:rPr>
-        <w:t>2</w:t>
-      </w:r>
-      <w:r>
-        <w:rPr>
-          <w:noProof/>
-        </w:rPr>
-        <w:fldChar w:fldCharType="end"/>
-      </w:r>
+      <w:fldSimple w:instr=" SEQ Table \* ARABIC ">
+        <w:r>
+          <w:rPr>
+            <w:noProof/>
+          </w:rPr>
+          <w:t>2</w:t>
+        </w:r>
+      </w:fldSimple>
     </w:p>
     <w:p/>
     <w:p>
@@ -581,27 +561,14 @@
       <w:r>
         <w:t xml:space="preserve">Table </w:t>
       </w:r>
-      <w:r>
-        <w:fldChar w:fldCharType="begin"/>
-      </w:r>
-      <w:r>
-        <w:instrText xml:space="preserve"> SEQ Table \* ARABIC </w:instrText>
-      </w:r>
-      <w:r>
-        <w:fldChar w:fldCharType="separate"/>
-      </w:r>
-      <w:r>
-        <w:rPr>
-          <w:noProof/>
-        </w:rPr>
-        <w:t>3</w:t>
-      </w:r>
-      <w:r>
-        <w:rPr>
-          <w:noProof/>
-        </w:rPr>
-        <w:fldChar w:fldCharType="end"/>
-      </w:r>
+      <w:fldSimple w:instr=" SEQ Table \* ARABIC ">
+        <w:r>
+          <w:rPr>
+            <w:noProof/>
+          </w:rPr>
+          <w:t>3</w:t>
+        </w:r>
+      </w:fldSimple>
     </w:p>
     <w:p/>
     <w:p>
@@ -773,34 +740,24 @@
       <w:r>
         <w:t xml:space="preserve">Table </w:t>
       </w:r>
-      <w:r>
-        <w:fldChar w:fldCharType="begin"/>
-      </w:r>
-      <w:r>
-        <w:instrText xml:space="preserve"> SEQ Table \* ARABIC </w:instrText>
-      </w:r>
-      <w:r>
-        <w:fldChar w:fldCharType="separate"/>
-      </w:r>
-      <w:r>
-        <w:rPr>
-          <w:noProof/>
-        </w:rPr>
-        <w:t>4</w:t>
-      </w:r>
-      <w:r>
-        <w:rPr>
-          <w:noProof/>
-        </w:rPr>
-        <w:fldChar w:fldCharType="end"/>
-      </w:r>
+      <w:fldSimple w:instr=" SEQ Table \* ARABIC ">
+        <w:r>
+          <w:rPr>
+            <w:noProof/>
+          </w:rPr>
+          <w:t>4</w:t>
+        </w:r>
+      </w:fldSimple>
     </w:p>
+    <w:p/>
+    <w:p/>
     <w:p/>
     <w:p>
       <w:pPr>
         <w:pStyle w:val="Heading1"/>
       </w:pPr>
       <w:r>
+        <w:lastRenderedPageBreak/>
         <w:t>Addition Commands</w:t>
       </w:r>
     </w:p>
@@ -826,7 +783,6 @@
           </w:tcPr>
           <w:p>
             <w:r>
-              <w:lastRenderedPageBreak/>
               <w:t>Instruction</w:t>
             </w:r>
           </w:p>
@@ -857,13 +813,7 @@
           </w:tcPr>
           <w:p>
             <w:r>
-              <w:t>Register</w:t>
-            </w:r>
-            <w:r>
-              <w:t xml:space="preserve"> 1</w:t>
-            </w:r>
-            <w:r>
-              <w:t xml:space="preserve"> to read from</w:t>
+              <w:t>Register 1 to read from</w:t>
             </w:r>
           </w:p>
           <w:p>
@@ -878,13 +828,7 @@
           </w:tcPr>
           <w:p>
             <w:r>
-              <w:t>Register</w:t>
-            </w:r>
-            <w:r>
-              <w:t xml:space="preserve"> 2</w:t>
-            </w:r>
-            <w:r>
-              <w:t xml:space="preserve"> to read from</w:t>
+              <w:t>Register 2 to read from</w:t>
             </w:r>
           </w:p>
           <w:p>
@@ -1050,13 +994,7 @@
           </w:tcPr>
           <w:p>
             <w:r>
-              <w:t>ADD</w:t>
-            </w:r>
-            <w:r>
-              <w:t xml:space="preserve"> A B</w:t>
-            </w:r>
-            <w:r>
-              <w:t xml:space="preserve"> C</w:t>
+              <w:t>ADD A B C</w:t>
             </w:r>
           </w:p>
         </w:tc>
@@ -1096,13 +1034,10 @@
           </w:tcPr>
           <w:p>
             <w:r>
-              <w:t xml:space="preserve">001 </w:t>
-            </w:r>
-            <w:r>
-              <w:t>00</w:t>
-            </w:r>
-            <w:r>
-              <w:t>1</w:t>
+              <w:t>001</w:t>
+            </w:r>
+            <w:r>
+              <w:t xml:space="preserve"> 001</w:t>
             </w:r>
           </w:p>
         </w:tc>
@@ -1124,7 +1059,10 @@
           </w:tcPr>
           <w:p>
             <w:r>
-              <w:t>001 010</w:t>
+              <w:t>001</w:t>
+            </w:r>
+            <w:r>
+              <w:t xml:space="preserve"> 010</w:t>
             </w:r>
           </w:p>
         </w:tc>
@@ -1151,7 +1089,10 @@
           </w:tcPr>
           <w:p>
             <w:r>
-              <w:t>001 100</w:t>
+              <w:t>001</w:t>
+            </w:r>
+            <w:r>
+              <w:t xml:space="preserve"> 011</w:t>
             </w:r>
           </w:p>
         </w:tc>
@@ -1179,32 +1120,32 @@
               <w:keepNext/>
             </w:pPr>
             <w:r>
+              <w:t>001</w:t>
+            </w:r>
+            <w:r>
+              <w:t xml:space="preserve"> 100</w:t>
+            </w:r>
+          </w:p>
+        </w:tc>
+      </w:tr>
+      <w:tr>
+        <w:tc>
+          <w:tcPr>
+            <w:tcW w:w="4508" w:type="dxa"/>
+          </w:tcPr>
+          <w:p>
+            <w:r>
+              <w:t>RSH A B</w:t>
+            </w:r>
+          </w:p>
+        </w:tc>
+        <w:tc>
+          <w:tcPr>
+            <w:tcW w:w="4508" w:type="dxa"/>
+          </w:tcPr>
+          <w:p>
+            <w:r>
               <w:t>001 101</w:t>
-            </w:r>
-          </w:p>
-        </w:tc>
-      </w:tr>
-      <w:tr>
-        <w:tc>
-          <w:tcPr>
-            <w:tcW w:w="4508" w:type="dxa"/>
-          </w:tcPr>
-          <w:p>
-            <w:r>
-              <w:t>RSH A B</w:t>
-            </w:r>
-          </w:p>
-        </w:tc>
-        <w:tc>
-          <w:tcPr>
-            <w:tcW w:w="4508" w:type="dxa"/>
-          </w:tcPr>
-          <w:p>
-            <w:pPr>
-              <w:keepNext/>
-            </w:pPr>
-            <w:r>
-              <w:t>001 110</w:t>
             </w:r>
           </w:p>
         </w:tc>
@@ -1221,19 +1162,845 @@
         <w:t>6</w:t>
       </w:r>
     </w:p>
+    <w:p/>
     <w:p>
-      <w:bookmarkStart w:id="0" w:name="_GoBack"/>
-      <w:bookmarkEnd w:id="0"/>
-    </w:p>
-    <w:p>
+      <w:pPr>
+        <w:pStyle w:val="Heading1"/>
+      </w:pPr>
       <w:r>
         <w:t>Logical operations</w:t>
       </w:r>
     </w:p>
     <w:p/>
+    <w:tbl>
+      <w:tblPr>
+        <w:tblStyle w:val="TableGrid"/>
+        <w:tblW w:w="9067" w:type="dxa"/>
+        <w:tblLook w:val="04A0" w:firstRow="1" w:lastRow="0" w:firstColumn="1" w:lastColumn="0" w:noHBand="0" w:noVBand="1"/>
+      </w:tblPr>
+      <w:tblGrid>
+        <w:gridCol w:w="1511"/>
+        <w:gridCol w:w="1511"/>
+        <w:gridCol w:w="1511"/>
+        <w:gridCol w:w="1511"/>
+        <w:gridCol w:w="1511"/>
+        <w:gridCol w:w="1512"/>
+      </w:tblGrid>
+      <w:tr>
+        <w:tc>
+          <w:tcPr>
+            <w:tcW w:w="1511" w:type="dxa"/>
+          </w:tcPr>
+          <w:p>
+            <w:r>
+              <w:t>Instruction</w:t>
+            </w:r>
+          </w:p>
+        </w:tc>
+        <w:tc>
+          <w:tcPr>
+            <w:tcW w:w="1511" w:type="dxa"/>
+          </w:tcPr>
+          <w:p>
+            <w:r>
+              <w:t xml:space="preserve">Sub instruction </w:t>
+            </w:r>
+          </w:p>
+        </w:tc>
+        <w:tc>
+          <w:tcPr>
+            <w:tcW w:w="1511" w:type="dxa"/>
+          </w:tcPr>
+          <w:p>
+            <w:r>
+              <w:t>Register to write to (See Table 3)</w:t>
+            </w:r>
+          </w:p>
+        </w:tc>
+        <w:tc>
+          <w:tcPr>
+            <w:tcW w:w="1511" w:type="dxa"/>
+          </w:tcPr>
+          <w:p>
+            <w:r>
+              <w:t>Register 1 to read from</w:t>
+            </w:r>
+          </w:p>
+          <w:p>
+            <w:r>
+              <w:t>(see table 4)</w:t>
+            </w:r>
+          </w:p>
+        </w:tc>
+        <w:tc>
+          <w:tcPr>
+            <w:tcW w:w="1511" w:type="dxa"/>
+          </w:tcPr>
+          <w:p>
+            <w:r>
+              <w:t>Register 2 to read from</w:t>
+            </w:r>
+          </w:p>
+          <w:p>
+            <w:r>
+              <w:t>(see table 4)</w:t>
+            </w:r>
+          </w:p>
+        </w:tc>
+        <w:tc>
+          <w:tcPr>
+            <w:tcW w:w="1512" w:type="dxa"/>
+          </w:tcPr>
+          <w:p>
+            <w:proofErr w:type="spellStart"/>
+            <w:r>
+              <w:t>Const</w:t>
+            </w:r>
+            <w:proofErr w:type="spellEnd"/>
+            <w:r>
+              <w:t xml:space="preserve"> as byte</w:t>
+            </w:r>
+          </w:p>
+        </w:tc>
+      </w:tr>
+      <w:tr>
+        <w:tc>
+          <w:tcPr>
+            <w:tcW w:w="1511" w:type="dxa"/>
+          </w:tcPr>
+          <w:p>
+            <w:r>
+              <w:t>0</w:t>
+            </w:r>
+            <w:r>
+              <w:t>1</w:t>
+            </w:r>
+            <w:r>
+              <w:t>0</w:t>
+            </w:r>
+          </w:p>
+        </w:tc>
+        <w:tc>
+          <w:tcPr>
+            <w:tcW w:w="1511" w:type="dxa"/>
+          </w:tcPr>
+          <w:p>
+            <w:r>
+              <w:t>000</w:t>
+            </w:r>
+          </w:p>
+        </w:tc>
+        <w:tc>
+          <w:tcPr>
+            <w:tcW w:w="1511" w:type="dxa"/>
+          </w:tcPr>
+          <w:p>
+            <w:r>
+              <w:t>0000</w:t>
+            </w:r>
+          </w:p>
+        </w:tc>
+        <w:tc>
+          <w:tcPr>
+            <w:tcW w:w="1511" w:type="dxa"/>
+          </w:tcPr>
+          <w:p>
+            <w:r>
+              <w:t>000</w:t>
+            </w:r>
+          </w:p>
+        </w:tc>
+        <w:tc>
+          <w:tcPr>
+            <w:tcW w:w="1511" w:type="dxa"/>
+          </w:tcPr>
+          <w:p>
+            <w:r>
+              <w:t>000</w:t>
+            </w:r>
+          </w:p>
+        </w:tc>
+        <w:tc>
+          <w:tcPr>
+            <w:tcW w:w="1512" w:type="dxa"/>
+          </w:tcPr>
+          <w:p>
+            <w:pPr>
+              <w:keepNext/>
+            </w:pPr>
+            <w:r>
+              <w:t>00000000</w:t>
+            </w:r>
+          </w:p>
+        </w:tc>
+      </w:tr>
+    </w:tbl>
+    <w:p>
+      <w:pPr>
+        <w:pStyle w:val="Caption"/>
+      </w:pPr>
+      <w:r>
+        <w:t xml:space="preserve">Table </w:t>
+      </w:r>
+      <w:r>
+        <w:t>7</w:t>
+      </w:r>
+    </w:p>
+    <w:p/>
     <w:p>
       <w:r>
+        <w:t>Addition: instruction mapping</w:t>
+      </w:r>
+    </w:p>
+    <w:tbl>
+      <w:tblPr>
+        <w:tblStyle w:val="TableGrid"/>
+        <w:tblW w:w="0" w:type="auto"/>
+        <w:tblLook w:val="04A0" w:firstRow="1" w:lastRow="0" w:firstColumn="1" w:lastColumn="0" w:noHBand="0" w:noVBand="1"/>
+      </w:tblPr>
+      <w:tblGrid>
+        <w:gridCol w:w="4508"/>
+        <w:gridCol w:w="4508"/>
+      </w:tblGrid>
+      <w:tr>
+        <w:tc>
+          <w:tcPr>
+            <w:tcW w:w="4508" w:type="dxa"/>
+          </w:tcPr>
+          <w:p>
+            <w:pPr>
+              <w:rPr>
+                <w:b/>
+              </w:rPr>
+            </w:pPr>
+            <w:r>
+              <w:rPr>
+                <w:b/>
+              </w:rPr>
+              <w:t>Assembly</w:t>
+            </w:r>
+          </w:p>
+        </w:tc>
+        <w:tc>
+          <w:tcPr>
+            <w:tcW w:w="4508" w:type="dxa"/>
+          </w:tcPr>
+          <w:p>
+            <w:pPr>
+              <w:rPr>
+                <w:b/>
+              </w:rPr>
+            </w:pPr>
+            <w:r>
+              <w:rPr>
+                <w:b/>
+              </w:rPr>
+              <w:t>Binary</w:t>
+            </w:r>
+          </w:p>
+        </w:tc>
+      </w:tr>
+      <w:tr>
+        <w:tc>
+          <w:tcPr>
+            <w:tcW w:w="4508" w:type="dxa"/>
+          </w:tcPr>
+          <w:p>
+            <w:r>
+              <w:t>AND</w:t>
+            </w:r>
+            <w:r>
+              <w:t xml:space="preserve"> A B C</w:t>
+            </w:r>
+          </w:p>
+        </w:tc>
+        <w:tc>
+          <w:tcPr>
+            <w:tcW w:w="4508" w:type="dxa"/>
+          </w:tcPr>
+          <w:p>
+            <w:r>
+              <w:t>010 000</w:t>
+            </w:r>
+          </w:p>
+        </w:tc>
+      </w:tr>
+      <w:tr>
+        <w:tc>
+          <w:tcPr>
+            <w:tcW w:w="4508" w:type="dxa"/>
+          </w:tcPr>
+          <w:p>
+            <w:r>
+              <w:t>AND</w:t>
+            </w:r>
+            <w:r>
+              <w:t xml:space="preserve"> A B </w:t>
+            </w:r>
+            <w:proofErr w:type="spellStart"/>
+            <w:r>
+              <w:t>Const</w:t>
+            </w:r>
+            <w:proofErr w:type="spellEnd"/>
+          </w:p>
+        </w:tc>
+        <w:tc>
+          <w:tcPr>
+            <w:tcW w:w="4508" w:type="dxa"/>
+          </w:tcPr>
+          <w:p>
+            <w:r>
+              <w:t>010 001</w:t>
+            </w:r>
+          </w:p>
+        </w:tc>
+      </w:tr>
+      <w:tr>
+        <w:tc>
+          <w:tcPr>
+            <w:tcW w:w="4508" w:type="dxa"/>
+          </w:tcPr>
+          <w:p>
+            <w:r>
+              <w:t>OR</w:t>
+            </w:r>
+            <w:r>
+              <w:t xml:space="preserve"> A B C</w:t>
+            </w:r>
+          </w:p>
+        </w:tc>
+        <w:tc>
+          <w:tcPr>
+            <w:tcW w:w="4508" w:type="dxa"/>
+          </w:tcPr>
+          <w:p>
+            <w:r>
+              <w:t>010 010</w:t>
+            </w:r>
+          </w:p>
+        </w:tc>
+      </w:tr>
+      <w:tr>
+        <w:tc>
+          <w:tcPr>
+            <w:tcW w:w="4508" w:type="dxa"/>
+          </w:tcPr>
+          <w:p>
+            <w:r>
+              <w:t>OR</w:t>
+            </w:r>
+            <w:r>
+              <w:t xml:space="preserve"> A B </w:t>
+            </w:r>
+            <w:proofErr w:type="spellStart"/>
+            <w:r>
+              <w:t>Const</w:t>
+            </w:r>
+            <w:proofErr w:type="spellEnd"/>
+          </w:p>
+        </w:tc>
+        <w:tc>
+          <w:tcPr>
+            <w:tcW w:w="4508" w:type="dxa"/>
+          </w:tcPr>
+          <w:p>
+            <w:r>
+              <w:t>010 100</w:t>
+            </w:r>
+          </w:p>
+        </w:tc>
+      </w:tr>
+      <w:tr>
+        <w:tc>
+          <w:tcPr>
+            <w:tcW w:w="4508" w:type="dxa"/>
+          </w:tcPr>
+          <w:p>
+            <w:r>
+              <w:t>NOT</w:t>
+            </w:r>
+            <w:r>
+              <w:t xml:space="preserve"> A B</w:t>
+            </w:r>
+            <w:r>
+              <w:t xml:space="preserve"> C</w:t>
+            </w:r>
+          </w:p>
+        </w:tc>
+        <w:tc>
+          <w:tcPr>
+            <w:tcW w:w="4508" w:type="dxa"/>
+          </w:tcPr>
+          <w:p>
+            <w:pPr>
+              <w:keepNext/>
+            </w:pPr>
+            <w:r>
+              <w:t>010 101</w:t>
+            </w:r>
+          </w:p>
+        </w:tc>
+      </w:tr>
+      <w:tr>
+        <w:tc>
+          <w:tcPr>
+            <w:tcW w:w="4508" w:type="dxa"/>
+          </w:tcPr>
+          <w:p>
+            <w:r>
+              <w:t xml:space="preserve">NOT A B </w:t>
+            </w:r>
+            <w:proofErr w:type="spellStart"/>
+            <w:r>
+              <w:t>Const</w:t>
+            </w:r>
+            <w:proofErr w:type="spellEnd"/>
+          </w:p>
+        </w:tc>
+        <w:tc>
+          <w:tcPr>
+            <w:tcW w:w="4508" w:type="dxa"/>
+          </w:tcPr>
+          <w:p>
+            <w:pPr>
+              <w:keepNext/>
+            </w:pPr>
+            <w:r>
+              <w:t>010 110</w:t>
+            </w:r>
+          </w:p>
+        </w:tc>
+      </w:tr>
+    </w:tbl>
+    <w:p>
+      <w:pPr>
+        <w:pStyle w:val="Caption"/>
+      </w:pPr>
+      <w:r>
+        <w:t xml:space="preserve">Table </w:t>
+      </w:r>
+      <w:r>
+        <w:t>8</w:t>
+      </w:r>
+    </w:p>
+    <w:p/>
+    <w:p/>
+    <w:p/>
+    <w:p>
+      <w:pPr>
+        <w:pStyle w:val="Heading1"/>
+      </w:pPr>
+      <w:r>
+        <w:lastRenderedPageBreak/>
         <w:t>Logical Comparisons</w:t>
+      </w:r>
+    </w:p>
+    <w:p/>
+    <w:tbl>
+      <w:tblPr>
+        <w:tblStyle w:val="TableGrid"/>
+        <w:tblW w:w="9067" w:type="dxa"/>
+        <w:tblLook w:val="04A0" w:firstRow="1" w:lastRow="0" w:firstColumn="1" w:lastColumn="0" w:noHBand="0" w:noVBand="1"/>
+      </w:tblPr>
+      <w:tblGrid>
+        <w:gridCol w:w="1511"/>
+        <w:gridCol w:w="1511"/>
+        <w:gridCol w:w="1511"/>
+        <w:gridCol w:w="1511"/>
+        <w:gridCol w:w="1511"/>
+        <w:gridCol w:w="1512"/>
+      </w:tblGrid>
+      <w:tr>
+        <w:tc>
+          <w:tcPr>
+            <w:tcW w:w="1511" w:type="dxa"/>
+          </w:tcPr>
+          <w:p>
+            <w:r>
+              <w:t>Instruction</w:t>
+            </w:r>
+          </w:p>
+        </w:tc>
+        <w:tc>
+          <w:tcPr>
+            <w:tcW w:w="1511" w:type="dxa"/>
+          </w:tcPr>
+          <w:p>
+            <w:r>
+              <w:t xml:space="preserve">Sub instruction </w:t>
+            </w:r>
+          </w:p>
+        </w:tc>
+        <w:tc>
+          <w:tcPr>
+            <w:tcW w:w="1511" w:type="dxa"/>
+          </w:tcPr>
+          <w:p>
+            <w:r>
+              <w:t>Register to write to (See Table 3)</w:t>
+            </w:r>
+          </w:p>
+        </w:tc>
+        <w:tc>
+          <w:tcPr>
+            <w:tcW w:w="1511" w:type="dxa"/>
+          </w:tcPr>
+          <w:p>
+            <w:r>
+              <w:t>Register 1 to read from</w:t>
+            </w:r>
+          </w:p>
+          <w:p>
+            <w:r>
+              <w:t>(see table 4)</w:t>
+            </w:r>
+          </w:p>
+        </w:tc>
+        <w:tc>
+          <w:tcPr>
+            <w:tcW w:w="1511" w:type="dxa"/>
+          </w:tcPr>
+          <w:p>
+            <w:r>
+              <w:t>Register 2 to read from</w:t>
+            </w:r>
+          </w:p>
+          <w:p>
+            <w:r>
+              <w:t>(see table 4)</w:t>
+            </w:r>
+          </w:p>
+        </w:tc>
+        <w:tc>
+          <w:tcPr>
+            <w:tcW w:w="1512" w:type="dxa"/>
+          </w:tcPr>
+          <w:p>
+            <w:proofErr w:type="spellStart"/>
+            <w:r>
+              <w:t>Const</w:t>
+            </w:r>
+            <w:proofErr w:type="spellEnd"/>
+            <w:r>
+              <w:t xml:space="preserve"> as byte</w:t>
+            </w:r>
+          </w:p>
+        </w:tc>
+      </w:tr>
+      <w:tr>
+        <w:tc>
+          <w:tcPr>
+            <w:tcW w:w="1511" w:type="dxa"/>
+          </w:tcPr>
+          <w:p>
+            <w:r>
+              <w:t>01</w:t>
+            </w:r>
+            <w:r>
+              <w:t>1</w:t>
+            </w:r>
+          </w:p>
+        </w:tc>
+        <w:tc>
+          <w:tcPr>
+            <w:tcW w:w="1511" w:type="dxa"/>
+          </w:tcPr>
+          <w:p>
+            <w:r>
+              <w:t>000</w:t>
+            </w:r>
+          </w:p>
+        </w:tc>
+        <w:tc>
+          <w:tcPr>
+            <w:tcW w:w="1511" w:type="dxa"/>
+          </w:tcPr>
+          <w:p>
+            <w:r>
+              <w:t>0000</w:t>
+            </w:r>
+          </w:p>
+        </w:tc>
+        <w:tc>
+          <w:tcPr>
+            <w:tcW w:w="1511" w:type="dxa"/>
+          </w:tcPr>
+          <w:p>
+            <w:r>
+              <w:t>000</w:t>
+            </w:r>
+          </w:p>
+        </w:tc>
+        <w:tc>
+          <w:tcPr>
+            <w:tcW w:w="1511" w:type="dxa"/>
+          </w:tcPr>
+          <w:p>
+            <w:r>
+              <w:t>000</w:t>
+            </w:r>
+          </w:p>
+        </w:tc>
+        <w:tc>
+          <w:tcPr>
+            <w:tcW w:w="1512" w:type="dxa"/>
+          </w:tcPr>
+          <w:p>
+            <w:pPr>
+              <w:keepNext/>
+            </w:pPr>
+            <w:r>
+              <w:t>00000000</w:t>
+            </w:r>
+          </w:p>
+        </w:tc>
+      </w:tr>
+    </w:tbl>
+    <w:p>
+      <w:pPr>
+        <w:pStyle w:val="Caption"/>
+      </w:pPr>
+      <w:r>
+        <w:t xml:space="preserve">Table </w:t>
+      </w:r>
+      <w:r>
+        <w:t>9</w:t>
+      </w:r>
+    </w:p>
+    <w:p/>
+    <w:tbl>
+      <w:tblPr>
+        <w:tblStyle w:val="TableGrid"/>
+        <w:tblW w:w="0" w:type="auto"/>
+        <w:tblLook w:val="04A0" w:firstRow="1" w:lastRow="0" w:firstColumn="1" w:lastColumn="0" w:noHBand="0" w:noVBand="1"/>
+      </w:tblPr>
+      <w:tblGrid>
+        <w:gridCol w:w="4508"/>
+        <w:gridCol w:w="4508"/>
+      </w:tblGrid>
+      <w:tr>
+        <w:tc>
+          <w:tcPr>
+            <w:tcW w:w="4508" w:type="dxa"/>
+          </w:tcPr>
+          <w:p>
+            <w:pPr>
+              <w:rPr>
+                <w:b/>
+              </w:rPr>
+            </w:pPr>
+            <w:r>
+              <w:rPr>
+                <w:b/>
+              </w:rPr>
+              <w:t>Assembly</w:t>
+            </w:r>
+          </w:p>
+        </w:tc>
+        <w:tc>
+          <w:tcPr>
+            <w:tcW w:w="4508" w:type="dxa"/>
+          </w:tcPr>
+          <w:p>
+            <w:pPr>
+              <w:rPr>
+                <w:b/>
+              </w:rPr>
+            </w:pPr>
+            <w:r>
+              <w:rPr>
+                <w:b/>
+              </w:rPr>
+              <w:t>Binary</w:t>
+            </w:r>
+          </w:p>
+        </w:tc>
+      </w:tr>
+      <w:tr>
+        <w:tc>
+          <w:tcPr>
+            <w:tcW w:w="4508" w:type="dxa"/>
+          </w:tcPr>
+          <w:p>
+            <w:r>
+              <w:t>GR A B C</w:t>
+            </w:r>
+          </w:p>
+        </w:tc>
+        <w:tc>
+          <w:tcPr>
+            <w:tcW w:w="4508" w:type="dxa"/>
+          </w:tcPr>
+          <w:p>
+            <w:r>
+              <w:t>0</w:t>
+            </w:r>
+            <w:r>
+              <w:t>1</w:t>
+            </w:r>
+            <w:r>
+              <w:t>1</w:t>
+            </w:r>
+            <w:r>
+              <w:t xml:space="preserve"> 000</w:t>
+            </w:r>
+          </w:p>
+        </w:tc>
+      </w:tr>
+      <w:tr>
+        <w:tc>
+          <w:tcPr>
+            <w:tcW w:w="4508" w:type="dxa"/>
+          </w:tcPr>
+          <w:p>
+            <w:r>
+              <w:t xml:space="preserve">GR A B </w:t>
+            </w:r>
+            <w:proofErr w:type="spellStart"/>
+            <w:r>
+              <w:t>Const</w:t>
+            </w:r>
+            <w:proofErr w:type="spellEnd"/>
+          </w:p>
+        </w:tc>
+        <w:tc>
+          <w:tcPr>
+            <w:tcW w:w="4508" w:type="dxa"/>
+          </w:tcPr>
+          <w:p>
+            <w:r>
+              <w:t>01</w:t>
+            </w:r>
+            <w:r>
+              <w:t>1</w:t>
+            </w:r>
+            <w:r>
+              <w:t xml:space="preserve"> 001</w:t>
+            </w:r>
+          </w:p>
+        </w:tc>
+      </w:tr>
+      <w:tr>
+        <w:tc>
+          <w:tcPr>
+            <w:tcW w:w="4508" w:type="dxa"/>
+          </w:tcPr>
+          <w:p>
+            <w:r>
+              <w:t>GEQ A B C</w:t>
+            </w:r>
+          </w:p>
+        </w:tc>
+        <w:tc>
+          <w:tcPr>
+            <w:tcW w:w="4508" w:type="dxa"/>
+          </w:tcPr>
+          <w:p>
+            <w:r>
+              <w:t>011</w:t>
+            </w:r>
+            <w:r>
+              <w:t xml:space="preserve"> 010</w:t>
+            </w:r>
+          </w:p>
+        </w:tc>
+      </w:tr>
+      <w:tr>
+        <w:tc>
+          <w:tcPr>
+            <w:tcW w:w="4508" w:type="dxa"/>
+          </w:tcPr>
+          <w:p>
+            <w:r>
+              <w:t xml:space="preserve">GEQ A B </w:t>
+            </w:r>
+            <w:proofErr w:type="spellStart"/>
+            <w:r>
+              <w:t>Const</w:t>
+            </w:r>
+            <w:proofErr w:type="spellEnd"/>
+          </w:p>
+        </w:tc>
+        <w:tc>
+          <w:tcPr>
+            <w:tcW w:w="4508" w:type="dxa"/>
+          </w:tcPr>
+          <w:p>
+            <w:r>
+              <w:t>011</w:t>
+            </w:r>
+            <w:r>
+              <w:t xml:space="preserve"> 100</w:t>
+            </w:r>
+          </w:p>
+        </w:tc>
+      </w:tr>
+      <w:tr>
+        <w:tc>
+          <w:tcPr>
+            <w:tcW w:w="4508" w:type="dxa"/>
+          </w:tcPr>
+          <w:p>
+            <w:r>
+              <w:t>EQ A B</w:t>
+            </w:r>
+          </w:p>
+        </w:tc>
+        <w:tc>
+          <w:tcPr>
+            <w:tcW w:w="4508" w:type="dxa"/>
+          </w:tcPr>
+          <w:p>
+            <w:pPr>
+              <w:keepNext/>
+            </w:pPr>
+            <w:r>
+              <w:t>011</w:t>
+            </w:r>
+            <w:r>
+              <w:t xml:space="preserve"> 101</w:t>
+            </w:r>
+          </w:p>
+        </w:tc>
+      </w:tr>
+      <w:tr>
+        <w:tc>
+          <w:tcPr>
+            <w:tcW w:w="4508" w:type="dxa"/>
+          </w:tcPr>
+          <w:p>
+            <w:r>
+              <w:t>EQ A B</w:t>
+            </w:r>
+          </w:p>
+        </w:tc>
+        <w:tc>
+          <w:tcPr>
+            <w:tcW w:w="4508" w:type="dxa"/>
+          </w:tcPr>
+          <w:p>
+            <w:pPr>
+              <w:keepNext/>
+            </w:pPr>
+            <w:r>
+              <w:t>011</w:t>
+            </w:r>
+            <w:r>
+              <w:t xml:space="preserve"> 110</w:t>
+            </w:r>
+          </w:p>
+        </w:tc>
+      </w:tr>
+    </w:tbl>
+    <w:p>
+      <w:pPr>
+        <w:pStyle w:val="Caption"/>
+      </w:pPr>
+      <w:r>
+        <w:t xml:space="preserve">Table </w:t>
+      </w:r>
+      <w:r>
+        <w:t>10</w:t>
       </w:r>
     </w:p>
     <w:p/>
@@ -1241,15 +2008,172 @@
       <w:r>
         <w:t>Load PC</w:t>
       </w:r>
+      <w:bookmarkStart w:id="0" w:name="_GoBack"/>
+    </w:p>
+    <w:tbl>
+      <w:tblPr>
+        <w:tblStyle w:val="TableGrid"/>
+        <w:tblW w:w="9067" w:type="dxa"/>
+        <w:tblLook w:val="04A0" w:firstRow="1" w:lastRow="0" w:firstColumn="1" w:lastColumn="0" w:noHBand="0" w:noVBand="1"/>
+      </w:tblPr>
+      <w:tblGrid>
+        <w:gridCol w:w="1511"/>
+        <w:gridCol w:w="1511"/>
+        <w:gridCol w:w="1511"/>
+        <w:gridCol w:w="1511"/>
+        <w:gridCol w:w="1511"/>
+        <w:gridCol w:w="1512"/>
+      </w:tblGrid>
+      <w:tr>
+        <w:tc>
+          <w:tcPr>
+            <w:tcW w:w="1511" w:type="dxa"/>
+          </w:tcPr>
+          <w:bookmarkEnd w:id="0"/>
+          <w:p>
+            <w:r>
+              <w:t>Instruction</w:t>
+            </w:r>
+          </w:p>
+        </w:tc>
+        <w:tc>
+          <w:tcPr>
+            <w:tcW w:w="1511" w:type="dxa"/>
+          </w:tcPr>
+          <w:p>
+            <w:r>
+              <w:t xml:space="preserve">Sub instruction </w:t>
+            </w:r>
+          </w:p>
+        </w:tc>
+        <w:tc>
+          <w:tcPr>
+            <w:tcW w:w="1511" w:type="dxa"/>
+          </w:tcPr>
+          <w:p>
+            <w:r>
+              <w:t xml:space="preserve">Not used </w:t>
+            </w:r>
+          </w:p>
+        </w:tc>
+        <w:tc>
+          <w:tcPr>
+            <w:tcW w:w="1511" w:type="dxa"/>
+          </w:tcPr>
+          <w:p>
+            <w:r>
+              <w:t>Not used</w:t>
+            </w:r>
+          </w:p>
+        </w:tc>
+        <w:tc>
+          <w:tcPr>
+            <w:tcW w:w="1511" w:type="dxa"/>
+          </w:tcPr>
+          <w:p>
+            <w:r>
+              <w:t>Not used</w:t>
+            </w:r>
+          </w:p>
+        </w:tc>
+        <w:tc>
+          <w:tcPr>
+            <w:tcW w:w="1512" w:type="dxa"/>
+          </w:tcPr>
+          <w:p>
+            <w:proofErr w:type="spellStart"/>
+            <w:r>
+              <w:t>Const</w:t>
+            </w:r>
+            <w:proofErr w:type="spellEnd"/>
+            <w:r>
+              <w:t xml:space="preserve"> as byte</w:t>
+            </w:r>
+          </w:p>
+        </w:tc>
+      </w:tr>
+      <w:tr>
+        <w:tc>
+          <w:tcPr>
+            <w:tcW w:w="1511" w:type="dxa"/>
+          </w:tcPr>
+          <w:p>
+            <w:r>
+              <w:t>100</w:t>
+            </w:r>
+          </w:p>
+        </w:tc>
+        <w:tc>
+          <w:tcPr>
+            <w:tcW w:w="1511" w:type="dxa"/>
+          </w:tcPr>
+          <w:p>
+            <w:r>
+              <w:t>000</w:t>
+            </w:r>
+          </w:p>
+        </w:tc>
+        <w:tc>
+          <w:tcPr>
+            <w:tcW w:w="1511" w:type="dxa"/>
+          </w:tcPr>
+          <w:p>
+            <w:r>
+              <w:t>0000</w:t>
+            </w:r>
+          </w:p>
+        </w:tc>
+        <w:tc>
+          <w:tcPr>
+            <w:tcW w:w="1511" w:type="dxa"/>
+          </w:tcPr>
+          <w:p>
+            <w:r>
+              <w:t>000</w:t>
+            </w:r>
+          </w:p>
+        </w:tc>
+        <w:tc>
+          <w:tcPr>
+            <w:tcW w:w="1511" w:type="dxa"/>
+          </w:tcPr>
+          <w:p>
+            <w:r>
+              <w:t>000</w:t>
+            </w:r>
+          </w:p>
+        </w:tc>
+        <w:tc>
+          <w:tcPr>
+            <w:tcW w:w="1512" w:type="dxa"/>
+          </w:tcPr>
+          <w:p>
+            <w:pPr>
+              <w:keepNext/>
+            </w:pPr>
+            <w:r>
+              <w:t>00000000</w:t>
+            </w:r>
+          </w:p>
+        </w:tc>
+      </w:tr>
+    </w:tbl>
+    <w:p>
+      <w:pPr>
+        <w:pStyle w:val="Caption"/>
+      </w:pPr>
+      <w:r>
+        <w:t>Table 9</w:t>
+      </w:r>
+    </w:p>
+    <w:p>
+      <w:pPr>
+        <w:pStyle w:val="Caption"/>
+      </w:pPr>
     </w:p>
     <w:p/>
-    <w:p>
-      <w:proofErr w:type="spellStart"/>
-      <w:r>
-        <w:t>Misc</w:t>
-      </w:r>
-      <w:proofErr w:type="spellEnd"/>
-    </w:p>
+    <w:p/>
+    <w:p/>
     <w:p/>
     <w:sectPr>
       <w:pgSz w:w="11906" w:h="16838"/>

</xml_diff>

<commit_message>
misc instructions re organised
</commit_message>
<xml_diff>
--- a/documentation/instruction binary mapping v1.docx
+++ b/documentation/instruction binary mapping v1.docx
@@ -86,7 +86,7 @@
           </w:tcPr>
           <w:p>
             <w:r>
-              <w:t>Don’t care</w:t>
+              <w:t>Not Used</w:t>
             </w:r>
           </w:p>
         </w:tc>
@@ -153,10 +153,7 @@
           </w:tcPr>
           <w:p>
             <w:r>
-              <w:t>00</w:t>
-            </w:r>
-            <w:r>
-              <w:t>0</w:t>
+              <w:t>---</w:t>
             </w:r>
           </w:p>
         </w:tc>
@@ -578,7 +575,10 @@
     </w:p>
     <w:p>
       <w:r>
-        <w:t>NB binary is encoding to set mux 1.x</w:t>
+        <w:t>NB b</w:t>
+      </w:r>
+      <w:r>
+        <w:t>inary is encoding to set mux 1 and 2</w:t>
       </w:r>
     </w:p>
     <w:tbl>
@@ -758,7 +758,10 @@
       </w:pPr>
       <w:r>
         <w:lastRenderedPageBreak/>
-        <w:t>Addition Commands</w:t>
+        <w:t xml:space="preserve">Addition </w:t>
+      </w:r>
+      <w:r>
+        <w:t>Operations</w:t>
       </w:r>
     </w:p>
     <w:p/>
@@ -1349,7 +1352,10 @@
     <w:p/>
     <w:p>
       <w:r>
-        <w:t>Addition: instruction mapping</w:t>
+        <w:t>Logical operations</w:t>
+      </w:r>
+      <w:r>
+        <w:t>: instruction mapping</w:t>
       </w:r>
     </w:p>
     <w:tbl>
@@ -1592,7 +1598,10 @@
       </w:pPr>
       <w:r>
         <w:lastRenderedPageBreak/>
-        <w:t>Logical Comparisons</w:t>
+        <w:t>Logical Comparison</w:t>
+      </w:r>
+      <w:r>
+        <w:t xml:space="preserve"> Operations</w:t>
       </w:r>
     </w:p>
     <w:p/>
@@ -1768,6 +1777,22 @@
       </w:r>
     </w:p>
     <w:p/>
+    <w:p>
+      <w:r>
+        <w:t xml:space="preserve">Logical </w:t>
+      </w:r>
+      <w:r>
+        <w:t>comparisons</w:t>
+      </w:r>
+      <w:r>
+        <w:t>: instruction mapping</w:t>
+      </w:r>
+    </w:p>
+    <w:p>
+      <w:r>
+        <w:t>NB these store result as 1 or zero in specified register</w:t>
+      </w:r>
+    </w:p>
     <w:tbl>
       <w:tblPr>
         <w:tblStyle w:val="TableGrid"/>
@@ -2005,31 +2030,49 @@
     </w:p>
     <w:p/>
     <w:p>
-      <w:r>
-        <w:t>Load PC</w:t>
-      </w:r>
-      <w:bookmarkStart w:id="0" w:name="_GoBack"/>
+      <w:pPr>
+        <w:pStyle w:val="Heading1"/>
+      </w:pPr>
+      <w:proofErr w:type="spellStart"/>
+      <w:r>
+        <w:t>Misc</w:t>
+      </w:r>
+      <w:proofErr w:type="spellEnd"/>
+      <w:r>
+        <w:t xml:space="preserve"> Operations</w:t>
+      </w:r>
     </w:p>
+    <w:p/>
     <w:tbl>
       <w:tblPr>
         <w:tblStyle w:val="TableGrid"/>
-        <w:tblW w:w="9067" w:type="dxa"/>
+        <w:tblW w:w="9209" w:type="dxa"/>
         <w:tblLook w:val="04A0" w:firstRow="1" w:lastRow="0" w:firstColumn="1" w:lastColumn="0" w:noHBand="0" w:noVBand="1"/>
       </w:tblPr>
       <w:tblGrid>
-        <w:gridCol w:w="1511"/>
-        <w:gridCol w:w="1511"/>
-        <w:gridCol w:w="1511"/>
-        <w:gridCol w:w="1511"/>
-        <w:gridCol w:w="1511"/>
-        <w:gridCol w:w="1512"/>
+        <w:gridCol w:w="988"/>
+        <w:gridCol w:w="1417"/>
+        <w:gridCol w:w="1276"/>
+        <w:gridCol w:w="1417"/>
+        <w:gridCol w:w="1418"/>
+        <w:gridCol w:w="1417"/>
+        <w:gridCol w:w="1276"/>
       </w:tblGrid>
       <w:tr>
         <w:tc>
           <w:tcPr>
-            <w:tcW w:w="1511" w:type="dxa"/>
-          </w:tcPr>
-          <w:bookmarkEnd w:id="0"/>
+            <w:tcW w:w="988" w:type="dxa"/>
+          </w:tcPr>
+          <w:p>
+            <w:r>
+              <w:t>Name</w:t>
+            </w:r>
+          </w:p>
+        </w:tc>
+        <w:tc>
+          <w:tcPr>
+            <w:tcW w:w="1417" w:type="dxa"/>
+          </w:tcPr>
           <w:p>
             <w:r>
               <w:t>Instruction</w:t>
@@ -2038,7 +2081,7 @@
         </w:tc>
         <w:tc>
           <w:tcPr>
-            <w:tcW w:w="1511" w:type="dxa"/>
+            <w:tcW w:w="1276" w:type="dxa"/>
           </w:tcPr>
           <w:p>
             <w:r>
@@ -2048,7 +2091,7 @@
         </w:tc>
         <w:tc>
           <w:tcPr>
-            <w:tcW w:w="1511" w:type="dxa"/>
+            <w:tcW w:w="1417" w:type="dxa"/>
           </w:tcPr>
           <w:p>
             <w:r>
@@ -2058,7 +2101,7 @@
         </w:tc>
         <w:tc>
           <w:tcPr>
-            <w:tcW w:w="1511" w:type="dxa"/>
+            <w:tcW w:w="1418" w:type="dxa"/>
           </w:tcPr>
           <w:p>
             <w:r>
@@ -2068,7 +2111,7 @@
         </w:tc>
         <w:tc>
           <w:tcPr>
-            <w:tcW w:w="1511" w:type="dxa"/>
+            <w:tcW w:w="1417" w:type="dxa"/>
           </w:tcPr>
           <w:p>
             <w:r>
@@ -2078,7 +2121,7 @@
         </w:tc>
         <w:tc>
           <w:tcPr>
-            <w:tcW w:w="1512" w:type="dxa"/>
+            <w:tcW w:w="1276" w:type="dxa"/>
           </w:tcPr>
           <w:p>
             <w:proofErr w:type="spellStart"/>
@@ -2095,7 +2138,17 @@
       <w:tr>
         <w:tc>
           <w:tcPr>
-            <w:tcW w:w="1511" w:type="dxa"/>
+            <w:tcW w:w="988" w:type="dxa"/>
+          </w:tcPr>
+          <w:p>
+            <w:r>
+              <w:t>PCU</w:t>
+            </w:r>
+          </w:p>
+        </w:tc>
+        <w:tc>
+          <w:tcPr>
+            <w:tcW w:w="1417" w:type="dxa"/>
           </w:tcPr>
           <w:p>
             <w:r>
@@ -2105,7 +2158,7 @@
         </w:tc>
         <w:tc>
           <w:tcPr>
-            <w:tcW w:w="1511" w:type="dxa"/>
+            <w:tcW w:w="1276" w:type="dxa"/>
           </w:tcPr>
           <w:p>
             <w:r>
@@ -2115,37 +2168,37 @@
         </w:tc>
         <w:tc>
           <w:tcPr>
-            <w:tcW w:w="1511" w:type="dxa"/>
-          </w:tcPr>
-          <w:p>
-            <w:r>
-              <w:t>0000</w:t>
-            </w:r>
-          </w:p>
-        </w:tc>
-        <w:tc>
-          <w:tcPr>
-            <w:tcW w:w="1511" w:type="dxa"/>
-          </w:tcPr>
-          <w:p>
-            <w:r>
-              <w:t>000</w:t>
-            </w:r>
-          </w:p>
-        </w:tc>
-        <w:tc>
-          <w:tcPr>
-            <w:tcW w:w="1511" w:type="dxa"/>
-          </w:tcPr>
-          <w:p>
-            <w:r>
-              <w:t>000</w:t>
-            </w:r>
-          </w:p>
-        </w:tc>
-        <w:tc>
-          <w:tcPr>
-            <w:tcW w:w="1512" w:type="dxa"/>
+            <w:tcW w:w="1417" w:type="dxa"/>
+          </w:tcPr>
+          <w:p>
+            <w:r>
+              <w:t>----</w:t>
+            </w:r>
+          </w:p>
+        </w:tc>
+        <w:tc>
+          <w:tcPr>
+            <w:tcW w:w="1418" w:type="dxa"/>
+          </w:tcPr>
+          <w:p>
+            <w:r>
+              <w:t>----</w:t>
+            </w:r>
+          </w:p>
+        </w:tc>
+        <w:tc>
+          <w:tcPr>
+            <w:tcW w:w="1417" w:type="dxa"/>
+          </w:tcPr>
+          <w:p>
+            <w:r>
+              <w:t>----</w:t>
+            </w:r>
+          </w:p>
+        </w:tc>
+        <w:tc>
+          <w:tcPr>
+            <w:tcW w:w="1276" w:type="dxa"/>
           </w:tcPr>
           <w:p>
             <w:pPr>
@@ -2153,6 +2206,156 @@
             </w:pPr>
             <w:r>
               <w:t>00000000</w:t>
+            </w:r>
+          </w:p>
+        </w:tc>
+      </w:tr>
+      <w:tr>
+        <w:tc>
+          <w:tcPr>
+            <w:tcW w:w="988" w:type="dxa"/>
+          </w:tcPr>
+          <w:p>
+            <w:r>
+              <w:t>PCL</w:t>
+            </w:r>
+          </w:p>
+        </w:tc>
+        <w:tc>
+          <w:tcPr>
+            <w:tcW w:w="1417" w:type="dxa"/>
+          </w:tcPr>
+          <w:p>
+            <w:r>
+              <w:t>100</w:t>
+            </w:r>
+          </w:p>
+        </w:tc>
+        <w:tc>
+          <w:tcPr>
+            <w:tcW w:w="1276" w:type="dxa"/>
+          </w:tcPr>
+          <w:p>
+            <w:r>
+              <w:t>001</w:t>
+            </w:r>
+          </w:p>
+        </w:tc>
+        <w:tc>
+          <w:tcPr>
+            <w:tcW w:w="1417" w:type="dxa"/>
+          </w:tcPr>
+          <w:p>
+            <w:r>
+              <w:t>----</w:t>
+            </w:r>
+          </w:p>
+        </w:tc>
+        <w:tc>
+          <w:tcPr>
+            <w:tcW w:w="1418" w:type="dxa"/>
+          </w:tcPr>
+          <w:p>
+            <w:r>
+              <w:t>----</w:t>
+            </w:r>
+          </w:p>
+        </w:tc>
+        <w:tc>
+          <w:tcPr>
+            <w:tcW w:w="1417" w:type="dxa"/>
+          </w:tcPr>
+          <w:p>
+            <w:r>
+              <w:t>----</w:t>
+            </w:r>
+          </w:p>
+        </w:tc>
+        <w:tc>
+          <w:tcPr>
+            <w:tcW w:w="1276" w:type="dxa"/>
+          </w:tcPr>
+          <w:p>
+            <w:pPr>
+              <w:keepNext/>
+            </w:pPr>
+            <w:r>
+              <w:t>00000000</w:t>
+            </w:r>
+          </w:p>
+        </w:tc>
+      </w:tr>
+      <w:tr>
+        <w:tc>
+          <w:tcPr>
+            <w:tcW w:w="988" w:type="dxa"/>
+          </w:tcPr>
+          <w:p>
+            <w:r>
+              <w:t>LDI</w:t>
+            </w:r>
+          </w:p>
+        </w:tc>
+        <w:tc>
+          <w:tcPr>
+            <w:tcW w:w="1417" w:type="dxa"/>
+          </w:tcPr>
+          <w:p>
+            <w:r>
+              <w:t>100</w:t>
+            </w:r>
+          </w:p>
+        </w:tc>
+        <w:tc>
+          <w:tcPr>
+            <w:tcW w:w="1276" w:type="dxa"/>
+          </w:tcPr>
+          <w:p>
+            <w:r>
+              <w:t>010</w:t>
+            </w:r>
+          </w:p>
+        </w:tc>
+        <w:tc>
+          <w:tcPr>
+            <w:tcW w:w="1417" w:type="dxa"/>
+          </w:tcPr>
+          <w:p>
+            <w:r>
+              <w:t>----</w:t>
+            </w:r>
+          </w:p>
+        </w:tc>
+        <w:tc>
+          <w:tcPr>
+            <w:tcW w:w="1418" w:type="dxa"/>
+          </w:tcPr>
+          <w:p>
+            <w:r>
+              <w:t>----</w:t>
+            </w:r>
+          </w:p>
+        </w:tc>
+        <w:tc>
+          <w:tcPr>
+            <w:tcW w:w="1417" w:type="dxa"/>
+          </w:tcPr>
+          <w:p>
+            <w:r>
+              <w:t>----</w:t>
+            </w:r>
+          </w:p>
+        </w:tc>
+        <w:tc>
+          <w:tcPr>
+            <w:tcW w:w="1276" w:type="dxa"/>
+          </w:tcPr>
+          <w:p>
+            <w:pPr>
+              <w:keepNext/>
+            </w:pPr>
+            <w:r>
+              <w:t>--------</w:t>
             </w:r>
           </w:p>
         </w:tc>
@@ -2163,18 +2366,545 @@
         <w:pStyle w:val="Caption"/>
       </w:pPr>
       <w:r>
-        <w:t>Table 9</w:t>
+        <w:t xml:space="preserve">Table </w:t>
+      </w:r>
+      <w:r>
+        <w:t>11</w:t>
       </w:r>
     </w:p>
+    <w:p/>
+    <w:tbl>
+      <w:tblPr>
+        <w:tblStyle w:val="TableGrid"/>
+        <w:tblW w:w="9209" w:type="dxa"/>
+        <w:tblLook w:val="04A0" w:firstRow="1" w:lastRow="0" w:firstColumn="1" w:lastColumn="0" w:noHBand="0" w:noVBand="1"/>
+      </w:tblPr>
+      <w:tblGrid>
+        <w:gridCol w:w="988"/>
+        <w:gridCol w:w="1417"/>
+        <w:gridCol w:w="1276"/>
+        <w:gridCol w:w="1417"/>
+        <w:gridCol w:w="1418"/>
+        <w:gridCol w:w="1417"/>
+        <w:gridCol w:w="1276"/>
+      </w:tblGrid>
+      <w:tr>
+        <w:tc>
+          <w:tcPr>
+            <w:tcW w:w="988" w:type="dxa"/>
+          </w:tcPr>
+          <w:p>
+            <w:r>
+              <w:t>Name</w:t>
+            </w:r>
+          </w:p>
+        </w:tc>
+        <w:tc>
+          <w:tcPr>
+            <w:tcW w:w="1417" w:type="dxa"/>
+          </w:tcPr>
+          <w:p>
+            <w:r>
+              <w:t>Instruction</w:t>
+            </w:r>
+          </w:p>
+        </w:tc>
+        <w:tc>
+          <w:tcPr>
+            <w:tcW w:w="1276" w:type="dxa"/>
+          </w:tcPr>
+          <w:p>
+            <w:r>
+              <w:t xml:space="preserve">Sub instruction </w:t>
+            </w:r>
+          </w:p>
+        </w:tc>
+        <w:tc>
+          <w:tcPr>
+            <w:tcW w:w="1417" w:type="dxa"/>
+          </w:tcPr>
+          <w:p>
+            <w:r>
+              <w:t xml:space="preserve">Not used </w:t>
+            </w:r>
+          </w:p>
+        </w:tc>
+        <w:tc>
+          <w:tcPr>
+            <w:tcW w:w="1418" w:type="dxa"/>
+          </w:tcPr>
+          <w:p>
+            <w:r>
+              <w:t>Register 1 to read from</w:t>
+            </w:r>
+          </w:p>
+          <w:p>
+            <w:r>
+              <w:t>(see table 4)</w:t>
+            </w:r>
+          </w:p>
+        </w:tc>
+        <w:tc>
+          <w:tcPr>
+            <w:tcW w:w="1417" w:type="dxa"/>
+          </w:tcPr>
+          <w:p>
+            <w:r>
+              <w:t>Not used</w:t>
+            </w:r>
+          </w:p>
+        </w:tc>
+        <w:tc>
+          <w:tcPr>
+            <w:tcW w:w="1276" w:type="dxa"/>
+          </w:tcPr>
+          <w:p>
+            <w:proofErr w:type="spellStart"/>
+            <w:r>
+              <w:t>Const</w:t>
+            </w:r>
+            <w:proofErr w:type="spellEnd"/>
+            <w:r>
+              <w:t xml:space="preserve"> as byte</w:t>
+            </w:r>
+          </w:p>
+        </w:tc>
+      </w:tr>
+      <w:tr>
+        <w:tc>
+          <w:tcPr>
+            <w:tcW w:w="988" w:type="dxa"/>
+          </w:tcPr>
+          <w:p>
+            <w:r>
+              <w:t>JZ</w:t>
+            </w:r>
+          </w:p>
+        </w:tc>
+        <w:tc>
+          <w:tcPr>
+            <w:tcW w:w="1417" w:type="dxa"/>
+          </w:tcPr>
+          <w:p>
+            <w:r>
+              <w:t>100</w:t>
+            </w:r>
+          </w:p>
+        </w:tc>
+        <w:tc>
+          <w:tcPr>
+            <w:tcW w:w="1276" w:type="dxa"/>
+          </w:tcPr>
+          <w:p>
+            <w:r>
+              <w:t>011</w:t>
+            </w:r>
+          </w:p>
+        </w:tc>
+        <w:tc>
+          <w:tcPr>
+            <w:tcW w:w="1417" w:type="dxa"/>
+          </w:tcPr>
+          <w:p>
+            <w:r>
+              <w:t>----</w:t>
+            </w:r>
+          </w:p>
+        </w:tc>
+        <w:tc>
+          <w:tcPr>
+            <w:tcW w:w="1418" w:type="dxa"/>
+          </w:tcPr>
+          <w:p>
+            <w:r>
+              <w:t>000</w:t>
+            </w:r>
+          </w:p>
+        </w:tc>
+        <w:tc>
+          <w:tcPr>
+            <w:tcW w:w="1417" w:type="dxa"/>
+          </w:tcPr>
+          <w:p>
+            <w:r>
+              <w:t>---</w:t>
+            </w:r>
+          </w:p>
+        </w:tc>
+        <w:tc>
+          <w:tcPr>
+            <w:tcW w:w="1276" w:type="dxa"/>
+          </w:tcPr>
+          <w:p>
+            <w:pPr>
+              <w:keepNext/>
+            </w:pPr>
+            <w:r>
+              <w:t>00000000</w:t>
+            </w:r>
+          </w:p>
+        </w:tc>
+      </w:tr>
+    </w:tbl>
     <w:p>
       <w:pPr>
         <w:pStyle w:val="Caption"/>
       </w:pPr>
+      <w:r>
+        <w:t>Table 1</w:t>
+      </w:r>
+      <w:r>
+        <w:t>2</w:t>
+      </w:r>
     </w:p>
     <w:p/>
-    <w:p/>
-    <w:p/>
-    <w:p/>
+    <w:tbl>
+      <w:tblPr>
+        <w:tblStyle w:val="TableGrid"/>
+        <w:tblW w:w="9209" w:type="dxa"/>
+        <w:tblLook w:val="04A0" w:firstRow="1" w:lastRow="0" w:firstColumn="1" w:lastColumn="0" w:noHBand="0" w:noVBand="1"/>
+      </w:tblPr>
+      <w:tblGrid>
+        <w:gridCol w:w="988"/>
+        <w:gridCol w:w="1417"/>
+        <w:gridCol w:w="1276"/>
+        <w:gridCol w:w="1417"/>
+        <w:gridCol w:w="1134"/>
+        <w:gridCol w:w="1276"/>
+        <w:gridCol w:w="1701"/>
+      </w:tblGrid>
+      <w:tr>
+        <w:tc>
+          <w:tcPr>
+            <w:tcW w:w="988" w:type="dxa"/>
+          </w:tcPr>
+          <w:p>
+            <w:r>
+              <w:t>Name</w:t>
+            </w:r>
+          </w:p>
+        </w:tc>
+        <w:tc>
+          <w:tcPr>
+            <w:tcW w:w="1417" w:type="dxa"/>
+          </w:tcPr>
+          <w:p>
+            <w:r>
+              <w:t>Instruction</w:t>
+            </w:r>
+          </w:p>
+        </w:tc>
+        <w:tc>
+          <w:tcPr>
+            <w:tcW w:w="1276" w:type="dxa"/>
+          </w:tcPr>
+          <w:p>
+            <w:r>
+              <w:t xml:space="preserve">Sub instruction </w:t>
+            </w:r>
+          </w:p>
+        </w:tc>
+        <w:tc>
+          <w:tcPr>
+            <w:tcW w:w="1417" w:type="dxa"/>
+          </w:tcPr>
+          <w:p>
+            <w:r>
+              <w:t xml:space="preserve">Not used </w:t>
+            </w:r>
+          </w:p>
+        </w:tc>
+        <w:tc>
+          <w:tcPr>
+            <w:tcW w:w="1134" w:type="dxa"/>
+          </w:tcPr>
+          <w:p>
+            <w:r>
+              <w:t>Not used</w:t>
+            </w:r>
+          </w:p>
+        </w:tc>
+        <w:tc>
+          <w:tcPr>
+            <w:tcW w:w="1276" w:type="dxa"/>
+          </w:tcPr>
+          <w:p>
+            <w:r>
+              <w:t>Not used</w:t>
+            </w:r>
+          </w:p>
+        </w:tc>
+        <w:tc>
+          <w:tcPr>
+            <w:tcW w:w="1701" w:type="dxa"/>
+          </w:tcPr>
+          <w:p>
+            <w:proofErr w:type="spellStart"/>
+            <w:r>
+              <w:t>Nop</w:t>
+            </w:r>
+            <w:proofErr w:type="spellEnd"/>
+            <w:r>
+              <w:t xml:space="preserve"> used</w:t>
+            </w:r>
+          </w:p>
+        </w:tc>
+      </w:tr>
+      <w:tr>
+        <w:tc>
+          <w:tcPr>
+            <w:tcW w:w="988" w:type="dxa"/>
+          </w:tcPr>
+          <w:p>
+            <w:r>
+              <w:t>NOP</w:t>
+            </w:r>
+          </w:p>
+        </w:tc>
+        <w:tc>
+          <w:tcPr>
+            <w:tcW w:w="1417" w:type="dxa"/>
+          </w:tcPr>
+          <w:p>
+            <w:r>
+              <w:t>100</w:t>
+            </w:r>
+          </w:p>
+        </w:tc>
+        <w:tc>
+          <w:tcPr>
+            <w:tcW w:w="1276" w:type="dxa"/>
+          </w:tcPr>
+          <w:p>
+            <w:r>
+              <w:t>100</w:t>
+            </w:r>
+          </w:p>
+        </w:tc>
+        <w:tc>
+          <w:tcPr>
+            <w:tcW w:w="1417" w:type="dxa"/>
+          </w:tcPr>
+          <w:p>
+            <w:r>
+              <w:t>----</w:t>
+            </w:r>
+          </w:p>
+        </w:tc>
+        <w:tc>
+          <w:tcPr>
+            <w:tcW w:w="1134" w:type="dxa"/>
+          </w:tcPr>
+          <w:p>
+            <w:r>
+              <w:t>---</w:t>
+            </w:r>
+          </w:p>
+        </w:tc>
+        <w:tc>
+          <w:tcPr>
+            <w:tcW w:w="1276" w:type="dxa"/>
+          </w:tcPr>
+          <w:p>
+            <w:r>
+              <w:t>---</w:t>
+            </w:r>
+          </w:p>
+        </w:tc>
+        <w:tc>
+          <w:tcPr>
+            <w:tcW w:w="1701" w:type="dxa"/>
+          </w:tcPr>
+          <w:p>
+            <w:pPr>
+              <w:keepNext/>
+            </w:pPr>
+            <w:r>
+              <w:t>--------</w:t>
+            </w:r>
+          </w:p>
+        </w:tc>
+      </w:tr>
+    </w:tbl>
+    <w:p>
+      <w:pPr>
+        <w:pStyle w:val="Caption"/>
+      </w:pPr>
+      <w:r>
+        <w:t xml:space="preserve">Table </w:t>
+      </w:r>
+      <w:r>
+        <w:t>13</w:t>
+      </w:r>
+    </w:p>
+    <w:p>
+      <w:bookmarkStart w:id="0" w:name="_GoBack"/>
+      <w:bookmarkEnd w:id="0"/>
+    </w:p>
+    <w:tbl>
+      <w:tblPr>
+        <w:tblStyle w:val="TableGrid"/>
+        <w:tblW w:w="7791" w:type="dxa"/>
+        <w:tblLook w:val="04A0" w:firstRow="1" w:lastRow="0" w:firstColumn="1" w:lastColumn="0" w:noHBand="0" w:noVBand="1"/>
+      </w:tblPr>
+      <w:tblGrid>
+        <w:gridCol w:w="988"/>
+        <w:gridCol w:w="1417"/>
+        <w:gridCol w:w="1276"/>
+        <w:gridCol w:w="1417"/>
+        <w:gridCol w:w="1417"/>
+        <w:gridCol w:w="1276"/>
+      </w:tblGrid>
+      <w:tr>
+        <w:tc>
+          <w:tcPr>
+            <w:tcW w:w="988" w:type="dxa"/>
+          </w:tcPr>
+          <w:p>
+            <w:r>
+              <w:lastRenderedPageBreak/>
+              <w:t>Name</w:t>
+            </w:r>
+          </w:p>
+        </w:tc>
+        <w:tc>
+          <w:tcPr>
+            <w:tcW w:w="1417" w:type="dxa"/>
+          </w:tcPr>
+          <w:p>
+            <w:r>
+              <w:t>Instruction</w:t>
+            </w:r>
+          </w:p>
+        </w:tc>
+        <w:tc>
+          <w:tcPr>
+            <w:tcW w:w="1276" w:type="dxa"/>
+          </w:tcPr>
+          <w:p>
+            <w:r>
+              <w:t xml:space="preserve">Sub instruction </w:t>
+            </w:r>
+          </w:p>
+        </w:tc>
+        <w:tc>
+          <w:tcPr>
+            <w:tcW w:w="1417" w:type="dxa"/>
+          </w:tcPr>
+          <w:p>
+            <w:r>
+              <w:t xml:space="preserve">Not used </w:t>
+            </w:r>
+          </w:p>
+        </w:tc>
+        <w:tc>
+          <w:tcPr>
+            <w:tcW w:w="1417" w:type="dxa"/>
+          </w:tcPr>
+          <w:p>
+            <w:proofErr w:type="spellStart"/>
+            <w:r>
+              <w:t>Const</w:t>
+            </w:r>
+            <w:proofErr w:type="spellEnd"/>
+            <w:r>
+              <w:t xml:space="preserve"> as 6 bits</w:t>
+            </w:r>
+          </w:p>
+        </w:tc>
+        <w:tc>
+          <w:tcPr>
+            <w:tcW w:w="1276" w:type="dxa"/>
+          </w:tcPr>
+          <w:p>
+            <w:proofErr w:type="spellStart"/>
+            <w:r>
+              <w:t>Const</w:t>
+            </w:r>
+            <w:proofErr w:type="spellEnd"/>
+            <w:r>
+              <w:t xml:space="preserve"> as byte</w:t>
+            </w:r>
+          </w:p>
+        </w:tc>
+      </w:tr>
+      <w:tr>
+        <w:tc>
+          <w:tcPr>
+            <w:tcW w:w="988" w:type="dxa"/>
+          </w:tcPr>
+          <w:p>
+            <w:r>
+              <w:t>OCL</w:t>
+            </w:r>
+          </w:p>
+        </w:tc>
+        <w:tc>
+          <w:tcPr>
+            <w:tcW w:w="1417" w:type="dxa"/>
+          </w:tcPr>
+          <w:p>
+            <w:r>
+              <w:t>100</w:t>
+            </w:r>
+          </w:p>
+        </w:tc>
+        <w:tc>
+          <w:tcPr>
+            <w:tcW w:w="1276" w:type="dxa"/>
+          </w:tcPr>
+          <w:p>
+            <w:r>
+              <w:t>101</w:t>
+            </w:r>
+          </w:p>
+        </w:tc>
+        <w:tc>
+          <w:tcPr>
+            <w:tcW w:w="1417" w:type="dxa"/>
+          </w:tcPr>
+          <w:p>
+            <w:r>
+              <w:t>------</w:t>
+            </w:r>
+          </w:p>
+        </w:tc>
+        <w:tc>
+          <w:tcPr>
+            <w:tcW w:w="1417" w:type="dxa"/>
+          </w:tcPr>
+          <w:p>
+            <w:r>
+              <w:t>000000</w:t>
+            </w:r>
+          </w:p>
+        </w:tc>
+        <w:tc>
+          <w:tcPr>
+            <w:tcW w:w="1276" w:type="dxa"/>
+          </w:tcPr>
+          <w:p>
+            <w:pPr>
+              <w:keepNext/>
+            </w:pPr>
+            <w:r>
+              <w:t>00000000</w:t>
+            </w:r>
+          </w:p>
+        </w:tc>
+      </w:tr>
+    </w:tbl>
+    <w:p>
+      <w:pPr>
+        <w:pStyle w:val="Caption"/>
+      </w:pPr>
+      <w:r>
+        <w:t xml:space="preserve">Table </w:t>
+      </w:r>
+      <w:r>
+        <w:t>14</w:t>
+      </w:r>
+    </w:p>
     <w:sectPr>
       <w:pgSz w:w="11906" w:h="16838"/>
       <w:pgMar w:top="1440" w:right="1440" w:bottom="1440" w:left="1440" w:header="708" w:footer="708" w:gutter="0"/>

</xml_diff>

<commit_message>
Control provisionally done and instruction set documentation complete
</commit_message>
<xml_diff>
--- a/documentation/instruction binary mapping v1.docx
+++ b/documentation/instruction binary mapping v1.docx
@@ -1995,8 +1995,16 @@
           </w:tcPr>
           <w:p>
             <w:r>
-              <w:t>EQ A B</w:t>
-            </w:r>
+              <w:t>EQ</w:t>
+            </w:r>
+            <w:r>
+              <w:t xml:space="preserve"> A </w:t>
+            </w:r>
+            <w:proofErr w:type="spellStart"/>
+            <w:r>
+              <w:t>Const</w:t>
+            </w:r>
+            <w:proofErr w:type="spellEnd"/>
           </w:p>
         </w:tc>
         <w:tc>
@@ -2639,11 +2647,9 @@
             <w:tcW w:w="1701" w:type="dxa"/>
           </w:tcPr>
           <w:p>
-            <w:proofErr w:type="spellStart"/>
-            <w:r>
-              <w:t>Nop</w:t>
-            </w:r>
-            <w:proofErr w:type="spellEnd"/>
+            <w:r>
+              <w:t>Not</w:t>
+            </w:r>
             <w:r>
               <w:t xml:space="preserve"> used</w:t>
             </w:r>
@@ -2905,6 +2911,189 @@
         <w:t>14</w:t>
       </w:r>
     </w:p>
+    <w:p/>
+    <w:tbl>
+      <w:tblPr>
+        <w:tblStyle w:val="TableGrid"/>
+        <w:tblW w:w="9209" w:type="dxa"/>
+        <w:tblLook w:val="04A0" w:firstRow="1" w:lastRow="0" w:firstColumn="1" w:lastColumn="0" w:noHBand="0" w:noVBand="1"/>
+      </w:tblPr>
+      <w:tblGrid>
+        <w:gridCol w:w="988"/>
+        <w:gridCol w:w="1417"/>
+        <w:gridCol w:w="1276"/>
+        <w:gridCol w:w="1417"/>
+        <w:gridCol w:w="1134"/>
+        <w:gridCol w:w="1276"/>
+        <w:gridCol w:w="1701"/>
+      </w:tblGrid>
+      <w:tr>
+        <w:tc>
+          <w:tcPr>
+            <w:tcW w:w="988" w:type="dxa"/>
+          </w:tcPr>
+          <w:p>
+            <w:r>
+              <w:t>Name</w:t>
+            </w:r>
+          </w:p>
+        </w:tc>
+        <w:tc>
+          <w:tcPr>
+            <w:tcW w:w="1417" w:type="dxa"/>
+          </w:tcPr>
+          <w:p>
+            <w:r>
+              <w:t>Instruction</w:t>
+            </w:r>
+          </w:p>
+        </w:tc>
+        <w:tc>
+          <w:tcPr>
+            <w:tcW w:w="1276" w:type="dxa"/>
+          </w:tcPr>
+          <w:p>
+            <w:r>
+              <w:t xml:space="preserve">Sub instruction </w:t>
+            </w:r>
+          </w:p>
+        </w:tc>
+        <w:tc>
+          <w:tcPr>
+            <w:tcW w:w="1417" w:type="dxa"/>
+          </w:tcPr>
+          <w:p>
+            <w:r>
+              <w:t xml:space="preserve">Not used </w:t>
+            </w:r>
+          </w:p>
+        </w:tc>
+        <w:tc>
+          <w:tcPr>
+            <w:tcW w:w="1134" w:type="dxa"/>
+          </w:tcPr>
+          <w:p>
+            <w:r>
+              <w:t>Not used</w:t>
+            </w:r>
+          </w:p>
+        </w:tc>
+        <w:tc>
+          <w:tcPr>
+            <w:tcW w:w="1276" w:type="dxa"/>
+          </w:tcPr>
+          <w:p>
+            <w:r>
+              <w:t>Not used</w:t>
+            </w:r>
+          </w:p>
+        </w:tc>
+        <w:tc>
+          <w:tcPr>
+            <w:tcW w:w="1701" w:type="dxa"/>
+          </w:tcPr>
+          <w:p>
+            <w:r>
+              <w:t>No</w:t>
+            </w:r>
+            <w:r>
+              <w:t>t</w:t>
+            </w:r>
+            <w:r>
+              <w:t xml:space="preserve"> used</w:t>
+            </w:r>
+          </w:p>
+        </w:tc>
+      </w:tr>
+      <w:tr>
+        <w:tc>
+          <w:tcPr>
+            <w:tcW w:w="988" w:type="dxa"/>
+          </w:tcPr>
+          <w:p>
+            <w:r>
+              <w:t>CIR</w:t>
+            </w:r>
+          </w:p>
+        </w:tc>
+        <w:tc>
+          <w:tcPr>
+            <w:tcW w:w="1417" w:type="dxa"/>
+          </w:tcPr>
+          <w:p>
+            <w:r>
+              <w:t>100</w:t>
+            </w:r>
+          </w:p>
+        </w:tc>
+        <w:tc>
+          <w:tcPr>
+            <w:tcW w:w="1276" w:type="dxa"/>
+          </w:tcPr>
+          <w:p>
+            <w:r>
+              <w:t>110</w:t>
+            </w:r>
+          </w:p>
+        </w:tc>
+        <w:tc>
+          <w:tcPr>
+            <w:tcW w:w="1417" w:type="dxa"/>
+          </w:tcPr>
+          <w:p>
+            <w:r>
+              <w:t>----</w:t>
+            </w:r>
+          </w:p>
+        </w:tc>
+        <w:tc>
+          <w:tcPr>
+            <w:tcW w:w="1134" w:type="dxa"/>
+          </w:tcPr>
+          <w:p>
+            <w:r>
+              <w:t>---</w:t>
+            </w:r>
+          </w:p>
+        </w:tc>
+        <w:tc>
+          <w:tcPr>
+            <w:tcW w:w="1276" w:type="dxa"/>
+          </w:tcPr>
+          <w:p>
+            <w:r>
+              <w:t>---</w:t>
+            </w:r>
+          </w:p>
+        </w:tc>
+        <w:tc>
+          <w:tcPr>
+            <w:tcW w:w="1701" w:type="dxa"/>
+          </w:tcPr>
+          <w:p>
+            <w:pPr>
+              <w:keepNext/>
+            </w:pPr>
+            <w:r>
+              <w:t>--------</w:t>
+            </w:r>
+          </w:p>
+        </w:tc>
+      </w:tr>
+    </w:tbl>
+    <w:p>
+      <w:pPr>
+        <w:pStyle w:val="Caption"/>
+      </w:pPr>
+      <w:r>
+        <w:t>Table 1</w:t>
+      </w:r>
+      <w:r>
+        <w:t>5</w:t>
+      </w:r>
+    </w:p>
+    <w:p/>
+    <w:p/>
     <w:sectPr>
       <w:pgSz w:w="11906" w:h="16838"/>
       <w:pgMar w:top="1440" w:right="1440" w:bottom="1440" w:left="1440" w:header="708" w:footer="708" w:gutter="0"/>

</xml_diff>

<commit_message>
removed clear interrupt register instruction
</commit_message>
<xml_diff>
--- a/documentation/instruction binary mapping v1.docx
+++ b/documentation/instruction binary mapping v1.docx
@@ -2743,10 +2743,7 @@
         <w:t>13</w:t>
       </w:r>
     </w:p>
-    <w:p>
-      <w:bookmarkStart w:id="0" w:name="_GoBack"/>
-      <w:bookmarkEnd w:id="0"/>
-    </w:p>
+    <w:p/>
     <w:tbl>
       <w:tblPr>
         <w:tblStyle w:val="TableGrid"/>
@@ -2911,188 +2908,10 @@
         <w:t>14</w:t>
       </w:r>
     </w:p>
-    <w:p/>
-    <w:tbl>
-      <w:tblPr>
-        <w:tblStyle w:val="TableGrid"/>
-        <w:tblW w:w="9209" w:type="dxa"/>
-        <w:tblLook w:val="04A0" w:firstRow="1" w:lastRow="0" w:firstColumn="1" w:lastColumn="0" w:noHBand="0" w:noVBand="1"/>
-      </w:tblPr>
-      <w:tblGrid>
-        <w:gridCol w:w="988"/>
-        <w:gridCol w:w="1417"/>
-        <w:gridCol w:w="1276"/>
-        <w:gridCol w:w="1417"/>
-        <w:gridCol w:w="1134"/>
-        <w:gridCol w:w="1276"/>
-        <w:gridCol w:w="1701"/>
-      </w:tblGrid>
-      <w:tr>
-        <w:tc>
-          <w:tcPr>
-            <w:tcW w:w="988" w:type="dxa"/>
-          </w:tcPr>
-          <w:p>
-            <w:r>
-              <w:t>Name</w:t>
-            </w:r>
-          </w:p>
-        </w:tc>
-        <w:tc>
-          <w:tcPr>
-            <w:tcW w:w="1417" w:type="dxa"/>
-          </w:tcPr>
-          <w:p>
-            <w:r>
-              <w:t>Instruction</w:t>
-            </w:r>
-          </w:p>
-        </w:tc>
-        <w:tc>
-          <w:tcPr>
-            <w:tcW w:w="1276" w:type="dxa"/>
-          </w:tcPr>
-          <w:p>
-            <w:r>
-              <w:t xml:space="preserve">Sub instruction </w:t>
-            </w:r>
-          </w:p>
-        </w:tc>
-        <w:tc>
-          <w:tcPr>
-            <w:tcW w:w="1417" w:type="dxa"/>
-          </w:tcPr>
-          <w:p>
-            <w:r>
-              <w:t xml:space="preserve">Not used </w:t>
-            </w:r>
-          </w:p>
-        </w:tc>
-        <w:tc>
-          <w:tcPr>
-            <w:tcW w:w="1134" w:type="dxa"/>
-          </w:tcPr>
-          <w:p>
-            <w:r>
-              <w:t>Not used</w:t>
-            </w:r>
-          </w:p>
-        </w:tc>
-        <w:tc>
-          <w:tcPr>
-            <w:tcW w:w="1276" w:type="dxa"/>
-          </w:tcPr>
-          <w:p>
-            <w:r>
-              <w:t>Not used</w:t>
-            </w:r>
-          </w:p>
-        </w:tc>
-        <w:tc>
-          <w:tcPr>
-            <w:tcW w:w="1701" w:type="dxa"/>
-          </w:tcPr>
-          <w:p>
-            <w:r>
-              <w:t>No</w:t>
-            </w:r>
-            <w:r>
-              <w:t>t</w:t>
-            </w:r>
-            <w:r>
-              <w:t xml:space="preserve"> used</w:t>
-            </w:r>
-          </w:p>
-        </w:tc>
-      </w:tr>
-      <w:tr>
-        <w:tc>
-          <w:tcPr>
-            <w:tcW w:w="988" w:type="dxa"/>
-          </w:tcPr>
-          <w:p>
-            <w:r>
-              <w:t>CIR</w:t>
-            </w:r>
-          </w:p>
-        </w:tc>
-        <w:tc>
-          <w:tcPr>
-            <w:tcW w:w="1417" w:type="dxa"/>
-          </w:tcPr>
-          <w:p>
-            <w:r>
-              <w:t>100</w:t>
-            </w:r>
-          </w:p>
-        </w:tc>
-        <w:tc>
-          <w:tcPr>
-            <w:tcW w:w="1276" w:type="dxa"/>
-          </w:tcPr>
-          <w:p>
-            <w:r>
-              <w:t>110</w:t>
-            </w:r>
-          </w:p>
-        </w:tc>
-        <w:tc>
-          <w:tcPr>
-            <w:tcW w:w="1417" w:type="dxa"/>
-          </w:tcPr>
-          <w:p>
-            <w:r>
-              <w:t>----</w:t>
-            </w:r>
-          </w:p>
-        </w:tc>
-        <w:tc>
-          <w:tcPr>
-            <w:tcW w:w="1134" w:type="dxa"/>
-          </w:tcPr>
-          <w:p>
-            <w:r>
-              <w:t>---</w:t>
-            </w:r>
-          </w:p>
-        </w:tc>
-        <w:tc>
-          <w:tcPr>
-            <w:tcW w:w="1276" w:type="dxa"/>
-          </w:tcPr>
-          <w:p>
-            <w:r>
-              <w:t>---</w:t>
-            </w:r>
-          </w:p>
-        </w:tc>
-        <w:tc>
-          <w:tcPr>
-            <w:tcW w:w="1701" w:type="dxa"/>
-          </w:tcPr>
-          <w:p>
-            <w:pPr>
-              <w:keepNext/>
-            </w:pPr>
-            <w:r>
-              <w:t>--------</w:t>
-            </w:r>
-          </w:p>
-        </w:tc>
-      </w:tr>
-    </w:tbl>
     <w:p>
-      <w:pPr>
-        <w:pStyle w:val="Caption"/>
-      </w:pPr>
-      <w:r>
-        <w:t>Table 1</w:t>
-      </w:r>
-      <w:r>
-        <w:t>5</w:t>
-      </w:r>
+      <w:bookmarkStart w:id="0" w:name="_GoBack"/>
+      <w:bookmarkEnd w:id="0"/>
     </w:p>
-    <w:p/>
     <w:p/>
     <w:sectPr>
       <w:pgSz w:w="11906" w:h="16838"/>

</xml_diff>

<commit_message>
LD fix and reg write inversion
</commit_message>
<xml_diff>
--- a/documentation/instruction binary mapping v1.docx
+++ b/documentation/instruction binary mapping v1.docx
@@ -133,7 +133,7 @@
           </w:tcPr>
           <w:p>
             <w:r>
-              <w:t>1111</w:t>
+              <w:t>0000</w:t>
             </w:r>
           </w:p>
         </w:tc>
@@ -179,27 +179,14 @@
       <w:r>
         <w:t xml:space="preserve">Table </w:t>
       </w:r>
-      <w:r>
-        <w:fldChar w:fldCharType="begin"/>
-      </w:r>
-      <w:r>
-        <w:instrText xml:space="preserve"> SEQ Table \* ARABIC </w:instrText>
-      </w:r>
-      <w:r>
-        <w:fldChar w:fldCharType="separate"/>
-      </w:r>
-      <w:r>
-        <w:rPr>
-          <w:noProof/>
-        </w:rPr>
-        <w:t>1</w:t>
-      </w:r>
-      <w:r>
-        <w:rPr>
-          <w:noProof/>
-        </w:rPr>
-        <w:fldChar w:fldCharType="end"/>
-      </w:r>
+      <w:fldSimple w:instr=" SEQ Table \* ARABIC ">
+        <w:r>
+          <w:rPr>
+            <w:noProof/>
+          </w:rPr>
+          <w:t>1</w:t>
+        </w:r>
+      </w:fldSimple>
     </w:p>
     <w:p/>
     <w:p>
@@ -382,27 +369,14 @@
       <w:r>
         <w:t xml:space="preserve">Table </w:t>
       </w:r>
-      <w:r>
-        <w:fldChar w:fldCharType="begin"/>
-      </w:r>
-      <w:r>
-        <w:instrText xml:space="preserve"> SEQ Table \* ARABIC </w:instrText>
-      </w:r>
-      <w:r>
-        <w:fldChar w:fldCharType="separate"/>
-      </w:r>
-      <w:r>
-        <w:rPr>
-          <w:noProof/>
-        </w:rPr>
-        <w:t>2</w:t>
-      </w:r>
-      <w:r>
-        <w:rPr>
-          <w:noProof/>
-        </w:rPr>
-        <w:fldChar w:fldCharType="end"/>
-      </w:r>
+      <w:fldSimple w:instr=" SEQ Table \* ARABIC ">
+        <w:r>
+          <w:rPr>
+            <w:noProof/>
+          </w:rPr>
+          <w:t>2</w:t>
+        </w:r>
+      </w:fldSimple>
     </w:p>
     <w:p/>
     <w:p>
@@ -584,27 +558,14 @@
       <w:r>
         <w:t xml:space="preserve">Table </w:t>
       </w:r>
-      <w:r>
-        <w:fldChar w:fldCharType="begin"/>
-      </w:r>
-      <w:r>
-        <w:instrText xml:space="preserve"> SEQ Table \* ARABIC </w:instrText>
-      </w:r>
-      <w:r>
-        <w:fldChar w:fldCharType="separate"/>
-      </w:r>
-      <w:r>
-        <w:rPr>
-          <w:noProof/>
-        </w:rPr>
-        <w:t>3</w:t>
-      </w:r>
-      <w:r>
-        <w:rPr>
-          <w:noProof/>
-        </w:rPr>
-        <w:fldChar w:fldCharType="end"/>
-      </w:r>
+      <w:fldSimple w:instr=" SEQ Table \* ARABIC ">
+        <w:r>
+          <w:rPr>
+            <w:noProof/>
+          </w:rPr>
+          <w:t>3</w:t>
+        </w:r>
+      </w:fldSimple>
     </w:p>
     <w:p/>
     <w:p>
@@ -779,27 +740,14 @@
       <w:r>
         <w:t xml:space="preserve">Table </w:t>
       </w:r>
-      <w:r>
-        <w:fldChar w:fldCharType="begin"/>
-      </w:r>
-      <w:r>
-        <w:instrText xml:space="preserve"> SEQ Table \* ARABIC </w:instrText>
-      </w:r>
-      <w:r>
-        <w:fldChar w:fldCharType="separate"/>
-      </w:r>
-      <w:r>
-        <w:rPr>
-          <w:noProof/>
-        </w:rPr>
-        <w:t>4</w:t>
-      </w:r>
-      <w:r>
-        <w:rPr>
-          <w:noProof/>
-        </w:rPr>
-        <w:fldChar w:fldCharType="end"/>
-      </w:r>
+      <w:fldSimple w:instr=" SEQ Table \* ARABIC ">
+        <w:r>
+          <w:rPr>
+            <w:noProof/>
+          </w:rPr>
+          <w:t>4</w:t>
+        </w:r>
+      </w:fldSimple>
     </w:p>
     <w:p/>
     <w:p/>
@@ -935,7 +883,7 @@
           </w:tcPr>
           <w:p>
             <w:r>
-              <w:t>1111</w:t>
+              <w:t>0000</w:t>
             </w:r>
           </w:p>
         </w:tc>
@@ -1351,7 +1299,7 @@
           </w:tcPr>
           <w:p>
             <w:r>
-              <w:t>1111</w:t>
+              <w:t>0000</w:t>
             </w:r>
           </w:p>
         </w:tc>
@@ -1751,7 +1699,7 @@
           </w:tcPr>
           <w:p>
             <w:r>
-              <w:t>1111</w:t>
+              <w:t>0000</w:t>
             </w:r>
           </w:p>
         </w:tc>
@@ -2366,10 +2314,8 @@
           </w:tcPr>
           <w:p>
             <w:r>
-              <w:t>---</w:t>
-            </w:r>
-            <w:bookmarkStart w:id="0" w:name="_GoBack"/>
-            <w:bookmarkEnd w:id="0"/>
+              <w:t>----</w:t>
+            </w:r>
           </w:p>
         </w:tc>
         <w:tc>
@@ -2916,6 +2862,10 @@
       <w:r>
         <w:t>Table 14</w:t>
       </w:r>
+    </w:p>
+    <w:p>
+      <w:bookmarkStart w:id="0" w:name="_GoBack"/>
+      <w:bookmarkEnd w:id="0"/>
     </w:p>
     <w:sectPr>
       <w:pgSz w:w="11906" w:h="16838"/>

</xml_diff>

<commit_message>
changed word doc tables
</commit_message>
<xml_diff>
--- a/documentation/instruction binary mapping v1.docx
+++ b/documentation/instruction binary mapping v1.docx
@@ -179,14 +179,27 @@
       <w:r>
         <w:t xml:space="preserve">Table </w:t>
       </w:r>
-      <w:fldSimple w:instr=" SEQ Table \* ARABIC ">
-        <w:r>
-          <w:rPr>
-            <w:noProof/>
-          </w:rPr>
-          <w:t>1</w:t>
-        </w:r>
-      </w:fldSimple>
+      <w:r>
+        <w:fldChar w:fldCharType="begin"/>
+      </w:r>
+      <w:r>
+        <w:instrText xml:space="preserve"> SEQ Table \* ARABIC </w:instrText>
+      </w:r>
+      <w:r>
+        <w:fldChar w:fldCharType="separate"/>
+      </w:r>
+      <w:r>
+        <w:rPr>
+          <w:noProof/>
+        </w:rPr>
+        <w:t>1</w:t>
+      </w:r>
+      <w:r>
+        <w:rPr>
+          <w:noProof/>
+        </w:rPr>
+        <w:fldChar w:fldCharType="end"/>
+      </w:r>
     </w:p>
     <w:p/>
     <w:p>
@@ -369,14 +382,27 @@
       <w:r>
         <w:t xml:space="preserve">Table </w:t>
       </w:r>
-      <w:fldSimple w:instr=" SEQ Table \* ARABIC ">
-        <w:r>
-          <w:rPr>
-            <w:noProof/>
-          </w:rPr>
-          <w:t>2</w:t>
-        </w:r>
-      </w:fldSimple>
+      <w:r>
+        <w:fldChar w:fldCharType="begin"/>
+      </w:r>
+      <w:r>
+        <w:instrText xml:space="preserve"> SEQ Table \* ARABIC </w:instrText>
+      </w:r>
+      <w:r>
+        <w:fldChar w:fldCharType="separate"/>
+      </w:r>
+      <w:r>
+        <w:rPr>
+          <w:noProof/>
+        </w:rPr>
+        <w:t>2</w:t>
+      </w:r>
+      <w:r>
+        <w:rPr>
+          <w:noProof/>
+        </w:rPr>
+        <w:fldChar w:fldCharType="end"/>
+      </w:r>
     </w:p>
     <w:p/>
     <w:p>
@@ -547,8 +573,6 @@
             <w:r>
               <w:t>1010</w:t>
             </w:r>
-            <w:bookmarkStart w:id="0" w:name="_GoBack"/>
-            <w:bookmarkEnd w:id="0"/>
           </w:p>
         </w:tc>
       </w:tr>
@@ -560,14 +584,27 @@
       <w:r>
         <w:t xml:space="preserve">Table </w:t>
       </w:r>
-      <w:fldSimple w:instr=" SEQ Table \* ARABIC ">
-        <w:r>
-          <w:rPr>
-            <w:noProof/>
-          </w:rPr>
-          <w:t>3</w:t>
-        </w:r>
-      </w:fldSimple>
+      <w:r>
+        <w:fldChar w:fldCharType="begin"/>
+      </w:r>
+      <w:r>
+        <w:instrText xml:space="preserve"> SEQ Table \* ARABIC </w:instrText>
+      </w:r>
+      <w:r>
+        <w:fldChar w:fldCharType="separate"/>
+      </w:r>
+      <w:r>
+        <w:rPr>
+          <w:noProof/>
+        </w:rPr>
+        <w:t>3</w:t>
+      </w:r>
+      <w:r>
+        <w:rPr>
+          <w:noProof/>
+        </w:rPr>
+        <w:fldChar w:fldCharType="end"/>
+      </w:r>
     </w:p>
     <w:p/>
     <w:p>
@@ -742,14 +779,27 @@
       <w:r>
         <w:t xml:space="preserve">Table </w:t>
       </w:r>
-      <w:fldSimple w:instr=" SEQ Table \* ARABIC ">
-        <w:r>
-          <w:rPr>
-            <w:noProof/>
-          </w:rPr>
-          <w:t>4</w:t>
-        </w:r>
-      </w:fldSimple>
+      <w:r>
+        <w:fldChar w:fldCharType="begin"/>
+      </w:r>
+      <w:r>
+        <w:instrText xml:space="preserve"> SEQ Table \* ARABIC </w:instrText>
+      </w:r>
+      <w:r>
+        <w:fldChar w:fldCharType="separate"/>
+      </w:r>
+      <w:r>
+        <w:rPr>
+          <w:noProof/>
+        </w:rPr>
+        <w:t>4</w:t>
+      </w:r>
+      <w:r>
+        <w:rPr>
+          <w:noProof/>
+        </w:rPr>
+        <w:fldChar w:fldCharType="end"/>
+      </w:r>
     </w:p>
     <w:p/>
     <w:p/>
@@ -764,6 +814,415 @@
       </w:r>
       <w:r>
         <w:t>Operations</w:t>
+      </w:r>
+    </w:p>
+    <w:tbl>
+      <w:tblPr>
+        <w:tblStyle w:val="TableGrid"/>
+        <w:tblW w:w="9067" w:type="dxa"/>
+        <w:tblLook w:val="04A0" w:firstRow="1" w:lastRow="0" w:firstColumn="1" w:lastColumn="0" w:noHBand="0" w:noVBand="1"/>
+      </w:tblPr>
+      <w:tblGrid>
+        <w:gridCol w:w="1511"/>
+        <w:gridCol w:w="1511"/>
+        <w:gridCol w:w="1511"/>
+        <w:gridCol w:w="1511"/>
+        <w:gridCol w:w="1511"/>
+        <w:gridCol w:w="1512"/>
+      </w:tblGrid>
+      <w:tr>
+        <w:tc>
+          <w:tcPr>
+            <w:tcW w:w="1511" w:type="dxa"/>
+          </w:tcPr>
+          <w:p>
+            <w:r>
+              <w:t>Instruction</w:t>
+            </w:r>
+          </w:p>
+        </w:tc>
+        <w:tc>
+          <w:tcPr>
+            <w:tcW w:w="1511" w:type="dxa"/>
+          </w:tcPr>
+          <w:p>
+            <w:r>
+              <w:t xml:space="preserve">Sub instruction </w:t>
+            </w:r>
+          </w:p>
+        </w:tc>
+        <w:tc>
+          <w:tcPr>
+            <w:tcW w:w="1511" w:type="dxa"/>
+          </w:tcPr>
+          <w:p>
+            <w:r>
+              <w:t>Register to write to (See Table 3)</w:t>
+            </w:r>
+          </w:p>
+        </w:tc>
+        <w:tc>
+          <w:tcPr>
+            <w:tcW w:w="1511" w:type="dxa"/>
+          </w:tcPr>
+          <w:p>
+            <w:r>
+              <w:t>Register 1 to read from</w:t>
+            </w:r>
+          </w:p>
+          <w:p>
+            <w:r>
+              <w:t>(see table 4)</w:t>
+            </w:r>
+          </w:p>
+        </w:tc>
+        <w:tc>
+          <w:tcPr>
+            <w:tcW w:w="1511" w:type="dxa"/>
+          </w:tcPr>
+          <w:p>
+            <w:r>
+              <w:t>Register 2 to read from</w:t>
+            </w:r>
+          </w:p>
+          <w:p>
+            <w:r>
+              <w:t>(see table 4)</w:t>
+            </w:r>
+          </w:p>
+        </w:tc>
+        <w:tc>
+          <w:tcPr>
+            <w:tcW w:w="1512" w:type="dxa"/>
+          </w:tcPr>
+          <w:p>
+            <w:proofErr w:type="spellStart"/>
+            <w:r>
+              <w:t>Const</w:t>
+            </w:r>
+            <w:proofErr w:type="spellEnd"/>
+            <w:r>
+              <w:t xml:space="preserve"> as byte</w:t>
+            </w:r>
+          </w:p>
+        </w:tc>
+      </w:tr>
+      <w:tr>
+        <w:tc>
+          <w:tcPr>
+            <w:tcW w:w="1511" w:type="dxa"/>
+          </w:tcPr>
+          <w:p>
+            <w:r>
+              <w:t>001</w:t>
+            </w:r>
+          </w:p>
+        </w:tc>
+        <w:tc>
+          <w:tcPr>
+            <w:tcW w:w="1511" w:type="dxa"/>
+          </w:tcPr>
+          <w:p>
+            <w:r>
+              <w:t>000</w:t>
+            </w:r>
+          </w:p>
+        </w:tc>
+        <w:tc>
+          <w:tcPr>
+            <w:tcW w:w="1511" w:type="dxa"/>
+          </w:tcPr>
+          <w:p>
+            <w:r>
+              <w:t>0000</w:t>
+            </w:r>
+          </w:p>
+        </w:tc>
+        <w:tc>
+          <w:tcPr>
+            <w:tcW w:w="1511" w:type="dxa"/>
+          </w:tcPr>
+          <w:p>
+            <w:r>
+              <w:t>000</w:t>
+            </w:r>
+          </w:p>
+        </w:tc>
+        <w:tc>
+          <w:tcPr>
+            <w:tcW w:w="1511" w:type="dxa"/>
+          </w:tcPr>
+          <w:p>
+            <w:r>
+              <w:t>000</w:t>
+            </w:r>
+          </w:p>
+        </w:tc>
+        <w:tc>
+          <w:tcPr>
+            <w:tcW w:w="1512" w:type="dxa"/>
+          </w:tcPr>
+          <w:p>
+            <w:pPr>
+              <w:keepNext/>
+            </w:pPr>
+            <w:r>
+              <w:t>00000000</w:t>
+            </w:r>
+          </w:p>
+        </w:tc>
+      </w:tr>
+    </w:tbl>
+    <w:p>
+      <w:pPr>
+        <w:pStyle w:val="Caption"/>
+      </w:pPr>
+      <w:r>
+        <w:t xml:space="preserve">Table </w:t>
+      </w:r>
+      <w:r>
+        <w:t>5</w:t>
+      </w:r>
+    </w:p>
+    <w:p/>
+    <w:p>
+      <w:r>
+        <w:t>Addition</w:t>
+      </w:r>
+      <w:r>
+        <w:t>: instruction mapping</w:t>
+      </w:r>
+    </w:p>
+    <w:tbl>
+      <w:tblPr>
+        <w:tblStyle w:val="TableGrid"/>
+        <w:tblW w:w="0" w:type="auto"/>
+        <w:tblLook w:val="04A0" w:firstRow="1" w:lastRow="0" w:firstColumn="1" w:lastColumn="0" w:noHBand="0" w:noVBand="1"/>
+      </w:tblPr>
+      <w:tblGrid>
+        <w:gridCol w:w="4508"/>
+        <w:gridCol w:w="4508"/>
+      </w:tblGrid>
+      <w:tr>
+        <w:tc>
+          <w:tcPr>
+            <w:tcW w:w="4508" w:type="dxa"/>
+          </w:tcPr>
+          <w:p>
+            <w:pPr>
+              <w:rPr>
+                <w:b/>
+              </w:rPr>
+            </w:pPr>
+            <w:r>
+              <w:rPr>
+                <w:b/>
+              </w:rPr>
+              <w:t>Assembly</w:t>
+            </w:r>
+          </w:p>
+        </w:tc>
+        <w:tc>
+          <w:tcPr>
+            <w:tcW w:w="4508" w:type="dxa"/>
+          </w:tcPr>
+          <w:p>
+            <w:pPr>
+              <w:rPr>
+                <w:b/>
+              </w:rPr>
+            </w:pPr>
+            <w:r>
+              <w:rPr>
+                <w:b/>
+              </w:rPr>
+              <w:t>Binary</w:t>
+            </w:r>
+          </w:p>
+        </w:tc>
+      </w:tr>
+      <w:tr>
+        <w:tc>
+          <w:tcPr>
+            <w:tcW w:w="4508" w:type="dxa"/>
+          </w:tcPr>
+          <w:p>
+            <w:r>
+              <w:t>ADD A B C</w:t>
+            </w:r>
+          </w:p>
+        </w:tc>
+        <w:tc>
+          <w:tcPr>
+            <w:tcW w:w="4508" w:type="dxa"/>
+          </w:tcPr>
+          <w:p>
+            <w:r>
+              <w:t>001</w:t>
+            </w:r>
+            <w:r>
+              <w:t xml:space="preserve"> 000</w:t>
+            </w:r>
+          </w:p>
+        </w:tc>
+      </w:tr>
+      <w:tr>
+        <w:tc>
+          <w:tcPr>
+            <w:tcW w:w="4508" w:type="dxa"/>
+          </w:tcPr>
+          <w:p>
+            <w:r>
+              <w:t xml:space="preserve">ADD A B </w:t>
+            </w:r>
+            <w:proofErr w:type="spellStart"/>
+            <w:r>
+              <w:t>Const</w:t>
+            </w:r>
+            <w:proofErr w:type="spellEnd"/>
+          </w:p>
+        </w:tc>
+        <w:tc>
+          <w:tcPr>
+            <w:tcW w:w="4508" w:type="dxa"/>
+          </w:tcPr>
+          <w:p>
+            <w:r>
+              <w:t>001</w:t>
+            </w:r>
+            <w:r>
+              <w:t xml:space="preserve"> 001</w:t>
+            </w:r>
+          </w:p>
+        </w:tc>
+      </w:tr>
+      <w:tr>
+        <w:tc>
+          <w:tcPr>
+            <w:tcW w:w="4508" w:type="dxa"/>
+          </w:tcPr>
+          <w:p>
+            <w:r>
+              <w:t>SUB A B C</w:t>
+            </w:r>
+          </w:p>
+        </w:tc>
+        <w:tc>
+          <w:tcPr>
+            <w:tcW w:w="4508" w:type="dxa"/>
+          </w:tcPr>
+          <w:p>
+            <w:r>
+              <w:t>001</w:t>
+            </w:r>
+            <w:r>
+              <w:t xml:space="preserve"> 010</w:t>
+            </w:r>
+          </w:p>
+        </w:tc>
+      </w:tr>
+      <w:tr>
+        <w:tc>
+          <w:tcPr>
+            <w:tcW w:w="4508" w:type="dxa"/>
+          </w:tcPr>
+          <w:p>
+            <w:r>
+              <w:t xml:space="preserve">SUB A B </w:t>
+            </w:r>
+            <w:proofErr w:type="spellStart"/>
+            <w:r>
+              <w:t>Const</w:t>
+            </w:r>
+            <w:proofErr w:type="spellEnd"/>
+          </w:p>
+        </w:tc>
+        <w:tc>
+          <w:tcPr>
+            <w:tcW w:w="4508" w:type="dxa"/>
+          </w:tcPr>
+          <w:p>
+            <w:r>
+              <w:t>001</w:t>
+            </w:r>
+            <w:r>
+              <w:t xml:space="preserve"> 011</w:t>
+            </w:r>
+          </w:p>
+        </w:tc>
+      </w:tr>
+      <w:tr>
+        <w:tc>
+          <w:tcPr>
+            <w:tcW w:w="4508" w:type="dxa"/>
+          </w:tcPr>
+          <w:p>
+            <w:r>
+              <w:t>LSH</w:t>
+            </w:r>
+            <w:r>
+              <w:t xml:space="preserve"> A B</w:t>
+            </w:r>
+          </w:p>
+        </w:tc>
+        <w:tc>
+          <w:tcPr>
+            <w:tcW w:w="4508" w:type="dxa"/>
+          </w:tcPr>
+          <w:p>
+            <w:pPr>
+              <w:keepNext/>
+            </w:pPr>
+            <w:r>
+              <w:t>001</w:t>
+            </w:r>
+            <w:r>
+              <w:t xml:space="preserve"> 100</w:t>
+            </w:r>
+          </w:p>
+        </w:tc>
+      </w:tr>
+      <w:tr>
+        <w:tc>
+          <w:tcPr>
+            <w:tcW w:w="4508" w:type="dxa"/>
+          </w:tcPr>
+          <w:p>
+            <w:r>
+              <w:t>RSH A B</w:t>
+            </w:r>
+          </w:p>
+        </w:tc>
+        <w:tc>
+          <w:tcPr>
+            <w:tcW w:w="4508" w:type="dxa"/>
+          </w:tcPr>
+          <w:p>
+            <w:r>
+              <w:t>001 101</w:t>
+            </w:r>
+          </w:p>
+        </w:tc>
+      </w:tr>
+    </w:tbl>
+    <w:p>
+      <w:pPr>
+        <w:pStyle w:val="Caption"/>
+      </w:pPr>
+      <w:r>
+        <w:t xml:space="preserve">Table </w:t>
+      </w:r>
+      <w:r>
+        <w:t>6</w:t>
+      </w:r>
+    </w:p>
+    <w:p/>
+    <w:p>
+      <w:pPr>
+        <w:pStyle w:val="Heading1"/>
+      </w:pPr>
+      <w:r>
+        <w:t>Logical operations</w:t>
       </w:r>
     </w:p>
     <w:p/>
@@ -865,7 +1324,13 @@
           </w:tcPr>
           <w:p>
             <w:r>
-              <w:t>001</w:t>
+              <w:t>0</w:t>
+            </w:r>
+            <w:r>
+              <w:t>1</w:t>
+            </w:r>
+            <w:r>
+              <w:t>0</w:t>
             </w:r>
           </w:p>
         </w:tc>
@@ -929,16 +1394,13 @@
         <w:pStyle w:val="Caption"/>
       </w:pPr>
       <w:r>
-        <w:t xml:space="preserve">Table </w:t>
-      </w:r>
-      <w:r>
-        <w:t>5</w:t>
+        <w:t>Table 7</w:t>
       </w:r>
     </w:p>
     <w:p/>
     <w:p>
       <w:r>
-        <w:t>Addition</w:t>
+        <w:t>Logical operations</w:t>
       </w:r>
       <w:r>
         <w:t>: instruction mapping</w:t>
@@ -999,32 +1461,29 @@
           </w:tcPr>
           <w:p>
             <w:r>
-              <w:t>ADD A B C</w:t>
-            </w:r>
-          </w:p>
-        </w:tc>
-        <w:tc>
-          <w:tcPr>
-            <w:tcW w:w="4508" w:type="dxa"/>
-          </w:tcPr>
-          <w:p>
-            <w:r>
-              <w:t>001</w:t>
-            </w:r>
-            <w:r>
-              <w:t xml:space="preserve"> 000</w:t>
-            </w:r>
-          </w:p>
-        </w:tc>
-      </w:tr>
-      <w:tr>
-        <w:tc>
-          <w:tcPr>
-            <w:tcW w:w="4508" w:type="dxa"/>
-          </w:tcPr>
-          <w:p>
-            <w:r>
-              <w:t xml:space="preserve">ADD A B </w:t>
+              <w:t>AND A B C</w:t>
+            </w:r>
+          </w:p>
+        </w:tc>
+        <w:tc>
+          <w:tcPr>
+            <w:tcW w:w="4508" w:type="dxa"/>
+          </w:tcPr>
+          <w:p>
+            <w:r>
+              <w:t>010 000</w:t>
+            </w:r>
+          </w:p>
+        </w:tc>
+      </w:tr>
+      <w:tr>
+        <w:tc>
+          <w:tcPr>
+            <w:tcW w:w="4508" w:type="dxa"/>
+          </w:tcPr>
+          <w:p>
+            <w:r>
+              <w:t xml:space="preserve">AND A B </w:t>
             </w:r>
             <w:proofErr w:type="spellStart"/>
             <w:r>
@@ -1039,47 +1498,41 @@
           </w:tcPr>
           <w:p>
             <w:r>
-              <w:t>001</w:t>
-            </w:r>
-            <w:r>
-              <w:t xml:space="preserve"> 001</w:t>
-            </w:r>
-          </w:p>
-        </w:tc>
-      </w:tr>
-      <w:tr>
-        <w:tc>
-          <w:tcPr>
-            <w:tcW w:w="4508" w:type="dxa"/>
-          </w:tcPr>
-          <w:p>
-            <w:r>
-              <w:t>SUB A B C</w:t>
-            </w:r>
-          </w:p>
-        </w:tc>
-        <w:tc>
-          <w:tcPr>
-            <w:tcW w:w="4508" w:type="dxa"/>
-          </w:tcPr>
-          <w:p>
-            <w:r>
-              <w:t>001</w:t>
-            </w:r>
-            <w:r>
-              <w:t xml:space="preserve"> 010</w:t>
-            </w:r>
-          </w:p>
-        </w:tc>
-      </w:tr>
-      <w:tr>
-        <w:tc>
-          <w:tcPr>
-            <w:tcW w:w="4508" w:type="dxa"/>
-          </w:tcPr>
-          <w:p>
-            <w:r>
-              <w:t xml:space="preserve">SUB A B </w:t>
+              <w:t>010 001</w:t>
+            </w:r>
+          </w:p>
+        </w:tc>
+      </w:tr>
+      <w:tr>
+        <w:tc>
+          <w:tcPr>
+            <w:tcW w:w="4508" w:type="dxa"/>
+          </w:tcPr>
+          <w:p>
+            <w:r>
+              <w:t>OR A B C</w:t>
+            </w:r>
+          </w:p>
+        </w:tc>
+        <w:tc>
+          <w:tcPr>
+            <w:tcW w:w="4508" w:type="dxa"/>
+          </w:tcPr>
+          <w:p>
+            <w:r>
+              <w:t>010 010</w:t>
+            </w:r>
+          </w:p>
+        </w:tc>
+      </w:tr>
+      <w:tr>
+        <w:tc>
+          <w:tcPr>
+            <w:tcW w:w="4508" w:type="dxa"/>
+          </w:tcPr>
+          <w:p>
+            <w:r>
+              <w:t xml:space="preserve">OR A B </w:t>
             </w:r>
             <w:proofErr w:type="spellStart"/>
             <w:r>
@@ -1094,27 +1547,17 @@
           </w:tcPr>
           <w:p>
             <w:r>
-              <w:t>001</w:t>
-            </w:r>
-            <w:r>
-              <w:t xml:space="preserve"> 011</w:t>
-            </w:r>
-          </w:p>
-        </w:tc>
-      </w:tr>
-      <w:tr>
-        <w:tc>
-          <w:tcPr>
-            <w:tcW w:w="4508" w:type="dxa"/>
-          </w:tcPr>
-          <w:p>
-            <w:r>
-              <w:t>LSH</w:t>
-            </w:r>
-            <w:r>
-              <w:t xml:space="preserve"> A B</w:t>
-            </w:r>
-          </w:p>
+              <w:t>010 100</w:t>
+            </w:r>
+          </w:p>
+        </w:tc>
+      </w:tr>
+      <w:tr>
+        <w:tc>
+          <w:tcPr>
+            <w:tcW w:w="4508" w:type="dxa"/>
+          </w:tcPr>
+          <w:p/>
         </w:tc>
         <w:tc>
           <w:tcPr>
@@ -1124,34 +1567,24 @@
             <w:pPr>
               <w:keepNext/>
             </w:pPr>
-            <w:r>
-              <w:t>001</w:t>
-            </w:r>
-            <w:r>
-              <w:t xml:space="preserve"> 100</w:t>
-            </w:r>
-          </w:p>
-        </w:tc>
-      </w:tr>
-      <w:tr>
-        <w:tc>
-          <w:tcPr>
-            <w:tcW w:w="4508" w:type="dxa"/>
-          </w:tcPr>
-          <w:p>
-            <w:r>
-              <w:t>RSH A B</w:t>
-            </w:r>
-          </w:p>
-        </w:tc>
-        <w:tc>
-          <w:tcPr>
-            <w:tcW w:w="4508" w:type="dxa"/>
-          </w:tcPr>
-          <w:p>
-            <w:r>
-              <w:t>001 101</w:t>
-            </w:r>
+          </w:p>
+        </w:tc>
+      </w:tr>
+      <w:tr>
+        <w:tc>
+          <w:tcPr>
+            <w:tcW w:w="4508" w:type="dxa"/>
+          </w:tcPr>
+          <w:p/>
+        </w:tc>
+        <w:tc>
+          <w:tcPr>
+            <w:tcW w:w="4508" w:type="dxa"/>
+          </w:tcPr>
+          <w:p>
+            <w:pPr>
+              <w:keepNext/>
+            </w:pPr>
           </w:p>
         </w:tc>
       </w:tr>
@@ -1160,11 +1593,272 @@
       <w:pPr>
         <w:pStyle w:val="Caption"/>
       </w:pPr>
-      <w:r>
-        <w:t xml:space="preserve">Table </w:t>
-      </w:r>
-      <w:r>
-        <w:t>6</w:t>
+      <w:bookmarkStart w:id="0" w:name="_Hlk510640752"/>
+      <w:r>
+        <w:t>Table 8</w:t>
+      </w:r>
+    </w:p>
+    <w:bookmarkEnd w:id="0"/>
+    <w:p/>
+    <w:tbl>
+      <w:tblPr>
+        <w:tblStyle w:val="TableGrid"/>
+        <w:tblW w:w="9209" w:type="dxa"/>
+        <w:tblLook w:val="04A0" w:firstRow="1" w:lastRow="0" w:firstColumn="1" w:lastColumn="0" w:noHBand="0" w:noVBand="1"/>
+      </w:tblPr>
+      <w:tblGrid>
+        <w:gridCol w:w="1363"/>
+        <w:gridCol w:w="1188"/>
+        <w:gridCol w:w="1269"/>
+        <w:gridCol w:w="1382"/>
+        <w:gridCol w:w="1361"/>
+        <w:gridCol w:w="1382"/>
+        <w:gridCol w:w="1264"/>
+      </w:tblGrid>
+      <w:tr>
+        <w:tc>
+          <w:tcPr>
+            <w:tcW w:w="1363" w:type="dxa"/>
+          </w:tcPr>
+          <w:p>
+            <w:r>
+              <w:t>Name</w:t>
+            </w:r>
+          </w:p>
+        </w:tc>
+        <w:tc>
+          <w:tcPr>
+            <w:tcW w:w="1188" w:type="dxa"/>
+          </w:tcPr>
+          <w:p>
+            <w:r>
+              <w:t>Instruction</w:t>
+            </w:r>
+          </w:p>
+        </w:tc>
+        <w:tc>
+          <w:tcPr>
+            <w:tcW w:w="1269" w:type="dxa"/>
+          </w:tcPr>
+          <w:p>
+            <w:r>
+              <w:t xml:space="preserve">Sub instruction </w:t>
+            </w:r>
+          </w:p>
+        </w:tc>
+        <w:tc>
+          <w:tcPr>
+            <w:tcW w:w="1382" w:type="dxa"/>
+          </w:tcPr>
+          <w:p>
+            <w:r>
+              <w:t>Register to write to (See Table 3)</w:t>
+            </w:r>
+          </w:p>
+        </w:tc>
+        <w:tc>
+          <w:tcPr>
+            <w:tcW w:w="1361" w:type="dxa"/>
+          </w:tcPr>
+          <w:p>
+            <w:r>
+              <w:t>Not used</w:t>
+            </w:r>
+          </w:p>
+        </w:tc>
+        <w:tc>
+          <w:tcPr>
+            <w:tcW w:w="1382" w:type="dxa"/>
+          </w:tcPr>
+          <w:p>
+            <w:r>
+              <w:t>Register 1 to read from</w:t>
+            </w:r>
+          </w:p>
+          <w:p>
+            <w:r>
+              <w:t>(see table 4)</w:t>
+            </w:r>
+          </w:p>
+        </w:tc>
+        <w:tc>
+          <w:tcPr>
+            <w:tcW w:w="1264" w:type="dxa"/>
+          </w:tcPr>
+          <w:p>
+            <w:proofErr w:type="spellStart"/>
+            <w:r>
+              <w:t>Const</w:t>
+            </w:r>
+            <w:proofErr w:type="spellEnd"/>
+            <w:r>
+              <w:t xml:space="preserve"> as byte</w:t>
+            </w:r>
+          </w:p>
+        </w:tc>
+      </w:tr>
+      <w:tr>
+        <w:tc>
+          <w:tcPr>
+            <w:tcW w:w="1363" w:type="dxa"/>
+          </w:tcPr>
+          <w:p>
+            <w:r>
+              <w:t>NOT A B</w:t>
+            </w:r>
+          </w:p>
+        </w:tc>
+        <w:tc>
+          <w:tcPr>
+            <w:tcW w:w="1188" w:type="dxa"/>
+          </w:tcPr>
+          <w:p>
+            <w:r>
+              <w:t>010</w:t>
+            </w:r>
+          </w:p>
+        </w:tc>
+        <w:tc>
+          <w:tcPr>
+            <w:tcW w:w="1269" w:type="dxa"/>
+          </w:tcPr>
+          <w:p>
+            <w:r>
+              <w:t>101</w:t>
+            </w:r>
+          </w:p>
+        </w:tc>
+        <w:tc>
+          <w:tcPr>
+            <w:tcW w:w="1382" w:type="dxa"/>
+          </w:tcPr>
+          <w:p>
+            <w:r>
+              <w:t>0000</w:t>
+            </w:r>
+          </w:p>
+        </w:tc>
+        <w:tc>
+          <w:tcPr>
+            <w:tcW w:w="1361" w:type="dxa"/>
+          </w:tcPr>
+          <w:p>
+            <w:r>
+              <w:t>---</w:t>
+            </w:r>
+          </w:p>
+        </w:tc>
+        <w:tc>
+          <w:tcPr>
+            <w:tcW w:w="1382" w:type="dxa"/>
+          </w:tcPr>
+          <w:p>
+            <w:r>
+              <w:t>000</w:t>
+            </w:r>
+          </w:p>
+        </w:tc>
+        <w:tc>
+          <w:tcPr>
+            <w:tcW w:w="1264" w:type="dxa"/>
+          </w:tcPr>
+          <w:p>
+            <w:pPr>
+              <w:keepNext/>
+            </w:pPr>
+            <w:r>
+              <w:t>--------</w:t>
+            </w:r>
+          </w:p>
+        </w:tc>
+      </w:tr>
+      <w:tr>
+        <w:tc>
+          <w:tcPr>
+            <w:tcW w:w="1363" w:type="dxa"/>
+          </w:tcPr>
+          <w:p>
+            <w:r>
+              <w:t xml:space="preserve">NOT A </w:t>
+            </w:r>
+            <w:proofErr w:type="spellStart"/>
+            <w:r>
+              <w:t>Const</w:t>
+            </w:r>
+            <w:proofErr w:type="spellEnd"/>
+          </w:p>
+        </w:tc>
+        <w:tc>
+          <w:tcPr>
+            <w:tcW w:w="1188" w:type="dxa"/>
+          </w:tcPr>
+          <w:p>
+            <w:r>
+              <w:t>010</w:t>
+            </w:r>
+          </w:p>
+        </w:tc>
+        <w:tc>
+          <w:tcPr>
+            <w:tcW w:w="1269" w:type="dxa"/>
+          </w:tcPr>
+          <w:p>
+            <w:r>
+              <w:t>110</w:t>
+            </w:r>
+          </w:p>
+        </w:tc>
+        <w:tc>
+          <w:tcPr>
+            <w:tcW w:w="1382" w:type="dxa"/>
+          </w:tcPr>
+          <w:p>
+            <w:r>
+              <w:t>0000</w:t>
+            </w:r>
+          </w:p>
+        </w:tc>
+        <w:tc>
+          <w:tcPr>
+            <w:tcW w:w="1361" w:type="dxa"/>
+          </w:tcPr>
+          <w:p>
+            <w:r>
+              <w:t>---</w:t>
+            </w:r>
+          </w:p>
+        </w:tc>
+        <w:tc>
+          <w:tcPr>
+            <w:tcW w:w="1382" w:type="dxa"/>
+          </w:tcPr>
+          <w:p>
+            <w:r>
+              <w:t>---</w:t>
+            </w:r>
+          </w:p>
+        </w:tc>
+        <w:tc>
+          <w:tcPr>
+            <w:tcW w:w="1264" w:type="dxa"/>
+          </w:tcPr>
+          <w:p>
+            <w:pPr>
+              <w:keepNext/>
+            </w:pPr>
+            <w:r>
+              <w:t>00000000</w:t>
+            </w:r>
+          </w:p>
+        </w:tc>
+      </w:tr>
+    </w:tbl>
+    <w:p>
+      <w:pPr>
+        <w:pStyle w:val="Caption"/>
+      </w:pPr>
+      <w:r>
+        <w:t>Table 9</w:t>
       </w:r>
     </w:p>
     <w:p/>
@@ -1173,7 +1867,11 @@
         <w:pStyle w:val="Heading1"/>
       </w:pPr>
       <w:r>
-        <w:t>Logical operations</w:t>
+        <w:lastRenderedPageBreak/>
+        <w:t>Logical Comparison</w:t>
+      </w:r>
+      <w:r>
+        <w:t xml:space="preserve"> Operations</w:t>
       </w:r>
     </w:p>
     <w:p/>
@@ -1275,13 +1973,7 @@
           </w:tcPr>
           <w:p>
             <w:r>
-              <w:t>0</w:t>
-            </w:r>
-            <w:r>
-              <w:t>1</w:t>
-            </w:r>
-            <w:r>
-              <w:t>0</w:t>
+              <w:t>011</w:t>
             </w:r>
           </w:p>
         </w:tc>
@@ -1345,16 +2037,18 @@
         <w:pStyle w:val="Caption"/>
       </w:pPr>
       <w:r>
-        <w:t>Table 7</w:t>
+        <w:t>Table 10</w:t>
       </w:r>
     </w:p>
     <w:p/>
     <w:p>
       <w:r>
-        <w:t>Logical operations</w:t>
-      </w:r>
-      <w:r>
-        <w:t>: instruction mapping</w:t>
+        <w:t>Logical comparisons: instruction mapping</w:t>
+      </w:r>
+    </w:p>
+    <w:p>
+      <w:r>
+        <w:t>NB these store result as 1 or zero in specified register</w:t>
       </w:r>
     </w:p>
     <w:tbl>
@@ -1412,29 +2106,38 @@
           </w:tcPr>
           <w:p>
             <w:r>
-              <w:t>AND A B C</w:t>
-            </w:r>
-          </w:p>
-        </w:tc>
-        <w:tc>
-          <w:tcPr>
-            <w:tcW w:w="4508" w:type="dxa"/>
-          </w:tcPr>
-          <w:p>
-            <w:r>
-              <w:t>010 000</w:t>
-            </w:r>
-          </w:p>
-        </w:tc>
-      </w:tr>
-      <w:tr>
-        <w:tc>
-          <w:tcPr>
-            <w:tcW w:w="4508" w:type="dxa"/>
-          </w:tcPr>
-          <w:p>
-            <w:r>
-              <w:t xml:space="preserve">AND A B </w:t>
+              <w:t>GR A B C</w:t>
+            </w:r>
+          </w:p>
+        </w:tc>
+        <w:tc>
+          <w:tcPr>
+            <w:tcW w:w="4508" w:type="dxa"/>
+          </w:tcPr>
+          <w:p>
+            <w:r>
+              <w:t>0</w:t>
+            </w:r>
+            <w:r>
+              <w:t>1</w:t>
+            </w:r>
+            <w:r>
+              <w:t>1</w:t>
+            </w:r>
+            <w:r>
+              <w:t xml:space="preserve"> 000</w:t>
+            </w:r>
+          </w:p>
+        </w:tc>
+      </w:tr>
+      <w:tr>
+        <w:tc>
+          <w:tcPr>
+            <w:tcW w:w="4508" w:type="dxa"/>
+          </w:tcPr>
+          <w:p>
+            <w:r>
+              <w:t xml:space="preserve">GR A B </w:t>
             </w:r>
             <w:proofErr w:type="spellStart"/>
             <w:r>
@@ -1449,41 +2152,50 @@
           </w:tcPr>
           <w:p>
             <w:r>
-              <w:t>010 001</w:t>
-            </w:r>
-          </w:p>
-        </w:tc>
-      </w:tr>
-      <w:tr>
-        <w:tc>
-          <w:tcPr>
-            <w:tcW w:w="4508" w:type="dxa"/>
-          </w:tcPr>
-          <w:p>
-            <w:r>
-              <w:t>OR A B C</w:t>
-            </w:r>
-          </w:p>
-        </w:tc>
-        <w:tc>
-          <w:tcPr>
-            <w:tcW w:w="4508" w:type="dxa"/>
-          </w:tcPr>
-          <w:p>
-            <w:r>
-              <w:t>010 010</w:t>
-            </w:r>
-          </w:p>
-        </w:tc>
-      </w:tr>
-      <w:tr>
-        <w:tc>
-          <w:tcPr>
-            <w:tcW w:w="4508" w:type="dxa"/>
-          </w:tcPr>
-          <w:p>
-            <w:r>
-              <w:t xml:space="preserve">OR A B </w:t>
+              <w:t>01</w:t>
+            </w:r>
+            <w:r>
+              <w:t>1</w:t>
+            </w:r>
+            <w:r>
+              <w:t xml:space="preserve"> 001</w:t>
+            </w:r>
+          </w:p>
+        </w:tc>
+      </w:tr>
+      <w:tr>
+        <w:tc>
+          <w:tcPr>
+            <w:tcW w:w="4508" w:type="dxa"/>
+          </w:tcPr>
+          <w:p>
+            <w:r>
+              <w:t>GEQ A B C</w:t>
+            </w:r>
+          </w:p>
+        </w:tc>
+        <w:tc>
+          <w:tcPr>
+            <w:tcW w:w="4508" w:type="dxa"/>
+          </w:tcPr>
+          <w:p>
+            <w:r>
+              <w:t>011</w:t>
+            </w:r>
+            <w:r>
+              <w:t xml:space="preserve"> 010</w:t>
+            </w:r>
+          </w:p>
+        </w:tc>
+      </w:tr>
+      <w:tr>
+        <w:tc>
+          <w:tcPr>
+            <w:tcW w:w="4508" w:type="dxa"/>
+          </w:tcPr>
+          <w:p>
+            <w:r>
+              <w:t xml:space="preserve">GEQ A B </w:t>
             </w:r>
             <w:proofErr w:type="spellStart"/>
             <w:r>
@@ -1498,19 +2210,22 @@
           </w:tcPr>
           <w:p>
             <w:r>
-              <w:t>010 100</w:t>
-            </w:r>
-          </w:p>
-        </w:tc>
-      </w:tr>
-      <w:tr>
-        <w:tc>
-          <w:tcPr>
-            <w:tcW w:w="4508" w:type="dxa"/>
-          </w:tcPr>
-          <w:p>
-            <w:r>
-              <w:t>NOT A B C</w:t>
+              <w:t>011</w:t>
+            </w:r>
+            <w:r>
+              <w:t xml:space="preserve"> 100</w:t>
+            </w:r>
+          </w:p>
+        </w:tc>
+      </w:tr>
+      <w:tr>
+        <w:tc>
+          <w:tcPr>
+            <w:tcW w:w="4508" w:type="dxa"/>
+          </w:tcPr>
+          <w:p>
+            <w:r>
+              <w:t>EQ A B</w:t>
             </w:r>
           </w:p>
         </w:tc>
@@ -1523,19 +2238,25 @@
               <w:keepNext/>
             </w:pPr>
             <w:r>
-              <w:t>010 101</w:t>
-            </w:r>
-          </w:p>
-        </w:tc>
-      </w:tr>
-      <w:tr>
-        <w:tc>
-          <w:tcPr>
-            <w:tcW w:w="4508" w:type="dxa"/>
-          </w:tcPr>
-          <w:p>
-            <w:r>
-              <w:t xml:space="preserve">NOT A B </w:t>
+              <w:t>011</w:t>
+            </w:r>
+            <w:r>
+              <w:t xml:space="preserve"> 101</w:t>
+            </w:r>
+          </w:p>
+        </w:tc>
+      </w:tr>
+      <w:tr>
+        <w:tc>
+          <w:tcPr>
+            <w:tcW w:w="4508" w:type="dxa"/>
+          </w:tcPr>
+          <w:p>
+            <w:r>
+              <w:t>EQ</w:t>
+            </w:r>
+            <w:r>
+              <w:t xml:space="preserve"> A </w:t>
             </w:r>
             <w:proofErr w:type="spellStart"/>
             <w:r>
@@ -1553,7 +2274,10 @@
               <w:keepNext/>
             </w:pPr>
             <w:r>
-              <w:t>010 110</w:t>
+              <w:t>011</w:t>
+            </w:r>
+            <w:r>
+              <w:t xml:space="preserve"> 110</w:t>
             </w:r>
           </w:p>
         </w:tc>
@@ -1564,442 +2288,10 @@
         <w:pStyle w:val="Caption"/>
       </w:pPr>
       <w:r>
-        <w:t>Table 8</w:t>
-      </w:r>
-    </w:p>
-    <w:p/>
-    <w:p/>
-    <w:p/>
-    <w:p>
-      <w:pPr>
-        <w:pStyle w:val="Heading1"/>
-      </w:pPr>
-      <w:r>
-        <w:lastRenderedPageBreak/>
-        <w:t>Logical Comparison</w:t>
-      </w:r>
-      <w:r>
-        <w:t xml:space="preserve"> Operations</w:t>
-      </w:r>
-    </w:p>
-    <w:p/>
-    <w:tbl>
-      <w:tblPr>
-        <w:tblStyle w:val="TableGrid"/>
-        <w:tblW w:w="9067" w:type="dxa"/>
-        <w:tblLook w:val="04A0" w:firstRow="1" w:lastRow="0" w:firstColumn="1" w:lastColumn="0" w:noHBand="0" w:noVBand="1"/>
-      </w:tblPr>
-      <w:tblGrid>
-        <w:gridCol w:w="1511"/>
-        <w:gridCol w:w="1511"/>
-        <w:gridCol w:w="1511"/>
-        <w:gridCol w:w="1511"/>
-        <w:gridCol w:w="1511"/>
-        <w:gridCol w:w="1512"/>
-      </w:tblGrid>
-      <w:tr>
-        <w:tc>
-          <w:tcPr>
-            <w:tcW w:w="1511" w:type="dxa"/>
-          </w:tcPr>
-          <w:p>
-            <w:r>
-              <w:t>Instruction</w:t>
-            </w:r>
-          </w:p>
-        </w:tc>
-        <w:tc>
-          <w:tcPr>
-            <w:tcW w:w="1511" w:type="dxa"/>
-          </w:tcPr>
-          <w:p>
-            <w:r>
-              <w:t xml:space="preserve">Sub instruction </w:t>
-            </w:r>
-          </w:p>
-        </w:tc>
-        <w:tc>
-          <w:tcPr>
-            <w:tcW w:w="1511" w:type="dxa"/>
-          </w:tcPr>
-          <w:p>
-            <w:r>
-              <w:t>Register to write to (See Table 3)</w:t>
-            </w:r>
-          </w:p>
-        </w:tc>
-        <w:tc>
-          <w:tcPr>
-            <w:tcW w:w="1511" w:type="dxa"/>
-          </w:tcPr>
-          <w:p>
-            <w:r>
-              <w:t>Register 1 to read from</w:t>
-            </w:r>
-          </w:p>
-          <w:p>
-            <w:r>
-              <w:t>(see table 4)</w:t>
-            </w:r>
-          </w:p>
-        </w:tc>
-        <w:tc>
-          <w:tcPr>
-            <w:tcW w:w="1511" w:type="dxa"/>
-          </w:tcPr>
-          <w:p>
-            <w:r>
-              <w:t>Register 2 to read from</w:t>
-            </w:r>
-          </w:p>
-          <w:p>
-            <w:r>
-              <w:t>(see table 4)</w:t>
-            </w:r>
-          </w:p>
-        </w:tc>
-        <w:tc>
-          <w:tcPr>
-            <w:tcW w:w="1512" w:type="dxa"/>
-          </w:tcPr>
-          <w:p>
-            <w:proofErr w:type="spellStart"/>
-            <w:r>
-              <w:t>Const</w:t>
-            </w:r>
-            <w:proofErr w:type="spellEnd"/>
-            <w:r>
-              <w:t xml:space="preserve"> as byte</w:t>
-            </w:r>
-          </w:p>
-        </w:tc>
-      </w:tr>
-      <w:tr>
-        <w:tc>
-          <w:tcPr>
-            <w:tcW w:w="1511" w:type="dxa"/>
-          </w:tcPr>
-          <w:p>
-            <w:r>
-              <w:t>011</w:t>
-            </w:r>
-          </w:p>
-        </w:tc>
-        <w:tc>
-          <w:tcPr>
-            <w:tcW w:w="1511" w:type="dxa"/>
-          </w:tcPr>
-          <w:p>
-            <w:r>
-              <w:t>000</w:t>
-            </w:r>
-          </w:p>
-        </w:tc>
-        <w:tc>
-          <w:tcPr>
-            <w:tcW w:w="1511" w:type="dxa"/>
-          </w:tcPr>
-          <w:p>
-            <w:r>
-              <w:t>0000</w:t>
-            </w:r>
-          </w:p>
-        </w:tc>
-        <w:tc>
-          <w:tcPr>
-            <w:tcW w:w="1511" w:type="dxa"/>
-          </w:tcPr>
-          <w:p>
-            <w:r>
-              <w:t>000</w:t>
-            </w:r>
-          </w:p>
-        </w:tc>
-        <w:tc>
-          <w:tcPr>
-            <w:tcW w:w="1511" w:type="dxa"/>
-          </w:tcPr>
-          <w:p>
-            <w:r>
-              <w:t>000</w:t>
-            </w:r>
-          </w:p>
-        </w:tc>
-        <w:tc>
-          <w:tcPr>
-            <w:tcW w:w="1512" w:type="dxa"/>
-          </w:tcPr>
-          <w:p>
-            <w:pPr>
-              <w:keepNext/>
-            </w:pPr>
-            <w:r>
-              <w:t>00000000</w:t>
-            </w:r>
-          </w:p>
-        </w:tc>
-      </w:tr>
-    </w:tbl>
-    <w:p>
-      <w:pPr>
-        <w:pStyle w:val="Caption"/>
-      </w:pPr>
-      <w:r>
-        <w:t>Table 9</w:t>
-      </w:r>
-    </w:p>
-    <w:p/>
-    <w:p>
-      <w:r>
-        <w:t>Logical comparisons: instruction mapping</w:t>
-      </w:r>
-    </w:p>
-    <w:p>
-      <w:r>
-        <w:t>NB these store result as 1 or zero in specified register</w:t>
-      </w:r>
-    </w:p>
-    <w:tbl>
-      <w:tblPr>
-        <w:tblStyle w:val="TableGrid"/>
-        <w:tblW w:w="0" w:type="auto"/>
-        <w:tblLook w:val="04A0" w:firstRow="1" w:lastRow="0" w:firstColumn="1" w:lastColumn="0" w:noHBand="0" w:noVBand="1"/>
-      </w:tblPr>
-      <w:tblGrid>
-        <w:gridCol w:w="4508"/>
-        <w:gridCol w:w="4508"/>
-      </w:tblGrid>
-      <w:tr>
-        <w:tc>
-          <w:tcPr>
-            <w:tcW w:w="4508" w:type="dxa"/>
-          </w:tcPr>
-          <w:p>
-            <w:pPr>
-              <w:rPr>
-                <w:b/>
-              </w:rPr>
-            </w:pPr>
-            <w:r>
-              <w:rPr>
-                <w:b/>
-              </w:rPr>
-              <w:t>Assembly</w:t>
-            </w:r>
-          </w:p>
-        </w:tc>
-        <w:tc>
-          <w:tcPr>
-            <w:tcW w:w="4508" w:type="dxa"/>
-          </w:tcPr>
-          <w:p>
-            <w:pPr>
-              <w:rPr>
-                <w:b/>
-              </w:rPr>
-            </w:pPr>
-            <w:r>
-              <w:rPr>
-                <w:b/>
-              </w:rPr>
-              <w:t>Binary</w:t>
-            </w:r>
-          </w:p>
-        </w:tc>
-      </w:tr>
-      <w:tr>
-        <w:tc>
-          <w:tcPr>
-            <w:tcW w:w="4508" w:type="dxa"/>
-          </w:tcPr>
-          <w:p>
-            <w:r>
-              <w:t>GR A B C</w:t>
-            </w:r>
-          </w:p>
-        </w:tc>
-        <w:tc>
-          <w:tcPr>
-            <w:tcW w:w="4508" w:type="dxa"/>
-          </w:tcPr>
-          <w:p>
-            <w:r>
-              <w:t>0</w:t>
-            </w:r>
-            <w:r>
-              <w:t>1</w:t>
-            </w:r>
-            <w:r>
-              <w:t>1</w:t>
-            </w:r>
-            <w:r>
-              <w:t xml:space="preserve"> 000</w:t>
-            </w:r>
-          </w:p>
-        </w:tc>
-      </w:tr>
-      <w:tr>
-        <w:tc>
-          <w:tcPr>
-            <w:tcW w:w="4508" w:type="dxa"/>
-          </w:tcPr>
-          <w:p>
-            <w:r>
-              <w:t xml:space="preserve">GR A B </w:t>
-            </w:r>
-            <w:proofErr w:type="spellStart"/>
-            <w:r>
-              <w:t>Const</w:t>
-            </w:r>
-            <w:proofErr w:type="spellEnd"/>
-          </w:p>
-        </w:tc>
-        <w:tc>
-          <w:tcPr>
-            <w:tcW w:w="4508" w:type="dxa"/>
-          </w:tcPr>
-          <w:p>
-            <w:r>
-              <w:t>01</w:t>
-            </w:r>
-            <w:r>
-              <w:t>1</w:t>
-            </w:r>
-            <w:r>
-              <w:t xml:space="preserve"> 001</w:t>
-            </w:r>
-          </w:p>
-        </w:tc>
-      </w:tr>
-      <w:tr>
-        <w:tc>
-          <w:tcPr>
-            <w:tcW w:w="4508" w:type="dxa"/>
-          </w:tcPr>
-          <w:p>
-            <w:r>
-              <w:t>GEQ A B C</w:t>
-            </w:r>
-          </w:p>
-        </w:tc>
-        <w:tc>
-          <w:tcPr>
-            <w:tcW w:w="4508" w:type="dxa"/>
-          </w:tcPr>
-          <w:p>
-            <w:r>
-              <w:t>011</w:t>
-            </w:r>
-            <w:r>
-              <w:t xml:space="preserve"> 010</w:t>
-            </w:r>
-          </w:p>
-        </w:tc>
-      </w:tr>
-      <w:tr>
-        <w:tc>
-          <w:tcPr>
-            <w:tcW w:w="4508" w:type="dxa"/>
-          </w:tcPr>
-          <w:p>
-            <w:r>
-              <w:t xml:space="preserve">GEQ A B </w:t>
-            </w:r>
-            <w:proofErr w:type="spellStart"/>
-            <w:r>
-              <w:t>Const</w:t>
-            </w:r>
-            <w:proofErr w:type="spellEnd"/>
-          </w:p>
-        </w:tc>
-        <w:tc>
-          <w:tcPr>
-            <w:tcW w:w="4508" w:type="dxa"/>
-          </w:tcPr>
-          <w:p>
-            <w:r>
-              <w:t>011</w:t>
-            </w:r>
-            <w:r>
-              <w:t xml:space="preserve"> 100</w:t>
-            </w:r>
-          </w:p>
-        </w:tc>
-      </w:tr>
-      <w:tr>
-        <w:tc>
-          <w:tcPr>
-            <w:tcW w:w="4508" w:type="dxa"/>
-          </w:tcPr>
-          <w:p>
-            <w:r>
-              <w:t>EQ A B</w:t>
-            </w:r>
-          </w:p>
-        </w:tc>
-        <w:tc>
-          <w:tcPr>
-            <w:tcW w:w="4508" w:type="dxa"/>
-          </w:tcPr>
-          <w:p>
-            <w:pPr>
-              <w:keepNext/>
-            </w:pPr>
-            <w:r>
-              <w:t>011</w:t>
-            </w:r>
-            <w:r>
-              <w:t xml:space="preserve"> 101</w:t>
-            </w:r>
-          </w:p>
-        </w:tc>
-      </w:tr>
-      <w:tr>
-        <w:tc>
-          <w:tcPr>
-            <w:tcW w:w="4508" w:type="dxa"/>
-          </w:tcPr>
-          <w:p>
-            <w:r>
-              <w:t>EQ</w:t>
-            </w:r>
-            <w:r>
-              <w:t xml:space="preserve"> A </w:t>
-            </w:r>
-            <w:proofErr w:type="spellStart"/>
-            <w:r>
-              <w:t>Const</w:t>
-            </w:r>
-            <w:proofErr w:type="spellEnd"/>
-          </w:p>
-        </w:tc>
-        <w:tc>
-          <w:tcPr>
-            <w:tcW w:w="4508" w:type="dxa"/>
-          </w:tcPr>
-          <w:p>
-            <w:pPr>
-              <w:keepNext/>
-            </w:pPr>
-            <w:r>
-              <w:t>011</w:t>
-            </w:r>
-            <w:r>
-              <w:t xml:space="preserve"> 110</w:t>
-            </w:r>
-          </w:p>
-        </w:tc>
-      </w:tr>
-    </w:tbl>
-    <w:p>
-      <w:pPr>
-        <w:pStyle w:val="Caption"/>
-      </w:pPr>
-      <w:r>
         <w:t xml:space="preserve">Table </w:t>
       </w:r>
       <w:r>
-        <w:t>10</w:t>
+        <w:t>11</w:t>
       </w:r>
     </w:p>
     <w:p/>
@@ -2343,7 +2635,7 @@
         <w:t xml:space="preserve">Table </w:t>
       </w:r>
       <w:r>
-        <w:t>11</w:t>
+        <w:t>12</w:t>
       </w:r>
     </w:p>
     <w:p/>
@@ -2525,7 +2817,10 @@
         <w:pStyle w:val="Caption"/>
       </w:pPr>
       <w:r>
-        <w:t>Table 12</w:t>
+        <w:t>Table 1</w:t>
+      </w:r>
+      <w:r>
+        <w:t>3</w:t>
       </w:r>
     </w:p>
     <w:p/>
@@ -2700,7 +2995,10 @@
         <w:pStyle w:val="Caption"/>
       </w:pPr>
       <w:r>
-        <w:t>Table 13</w:t>
+        <w:t>Table 1</w:t>
+      </w:r>
+      <w:r>
+        <w:t>4</w:t>
       </w:r>
     </w:p>
     <w:p/>
@@ -2862,8 +3160,10 @@
         <w:pStyle w:val="Caption"/>
       </w:pPr>
       <w:r>
-        <w:t>Table 14</w:t>
-      </w:r>
+        <w:t>Table 15</w:t>
+      </w:r>
+      <w:bookmarkStart w:id="1" w:name="_GoBack"/>
+      <w:bookmarkEnd w:id="1"/>
     </w:p>
     <w:p/>
     <w:sectPr>

</xml_diff>

<commit_message>
fixed changes to word doc
</commit_message>
<xml_diff>
--- a/documentation/instruction binary mapping v1.docx
+++ b/documentation/instruction binary mapping v1.docx
@@ -1552,48 +1552,14 @@
           </w:p>
         </w:tc>
       </w:tr>
-      <w:tr>
-        <w:tc>
-          <w:tcPr>
-            <w:tcW w:w="4508" w:type="dxa"/>
-          </w:tcPr>
-          <w:p/>
-        </w:tc>
-        <w:tc>
-          <w:tcPr>
-            <w:tcW w:w="4508" w:type="dxa"/>
-          </w:tcPr>
-          <w:p>
-            <w:pPr>
-              <w:keepNext/>
-            </w:pPr>
-          </w:p>
-        </w:tc>
-      </w:tr>
-      <w:tr>
-        <w:tc>
-          <w:tcPr>
-            <w:tcW w:w="4508" w:type="dxa"/>
-          </w:tcPr>
-          <w:p/>
-        </w:tc>
-        <w:tc>
-          <w:tcPr>
-            <w:tcW w:w="4508" w:type="dxa"/>
-          </w:tcPr>
-          <w:p>
-            <w:pPr>
-              <w:keepNext/>
-            </w:pPr>
-          </w:p>
-        </w:tc>
-      </w:tr>
     </w:tbl>
     <w:p>
       <w:pPr>
         <w:pStyle w:val="Caption"/>
       </w:pPr>
       <w:bookmarkStart w:id="0" w:name="_Hlk510640752"/>
+      <w:bookmarkStart w:id="1" w:name="_GoBack"/>
+      <w:bookmarkEnd w:id="1"/>
       <w:r>
         <w:t>Table 8</w:t>
       </w:r>
@@ -3162,8 +3128,6 @@
       <w:r>
         <w:t>Table 15</w:t>
       </w:r>
-      <w:bookmarkStart w:id="1" w:name="_GoBack"/>
-      <w:bookmarkEnd w:id="1"/>
     </w:p>
     <w:p/>
     <w:sectPr>

</xml_diff>

<commit_message>
z fixed and instruction set doc updated
</commit_message>
<xml_diff>
--- a/documentation/instruction binary mapping v1.docx
+++ b/documentation/instruction binary mapping v1.docx
@@ -179,27 +179,14 @@
       <w:r>
         <w:t xml:space="preserve">Table </w:t>
       </w:r>
-      <w:r>
-        <w:fldChar w:fldCharType="begin"/>
-      </w:r>
-      <w:r>
-        <w:instrText xml:space="preserve"> SEQ Table \* ARABIC </w:instrText>
-      </w:r>
-      <w:r>
-        <w:fldChar w:fldCharType="separate"/>
-      </w:r>
-      <w:r>
-        <w:rPr>
-          <w:noProof/>
-        </w:rPr>
-        <w:t>1</w:t>
-      </w:r>
-      <w:r>
-        <w:rPr>
-          <w:noProof/>
-        </w:rPr>
-        <w:fldChar w:fldCharType="end"/>
-      </w:r>
+      <w:fldSimple w:instr=" SEQ Table \* ARABIC ">
+        <w:r>
+          <w:rPr>
+            <w:noProof/>
+          </w:rPr>
+          <w:t>1</w:t>
+        </w:r>
+      </w:fldSimple>
     </w:p>
     <w:p/>
     <w:p>
@@ -382,27 +369,14 @@
       <w:r>
         <w:t xml:space="preserve">Table </w:t>
       </w:r>
-      <w:r>
-        <w:fldChar w:fldCharType="begin"/>
-      </w:r>
-      <w:r>
-        <w:instrText xml:space="preserve"> SEQ Table \* ARABIC </w:instrText>
-      </w:r>
-      <w:r>
-        <w:fldChar w:fldCharType="separate"/>
-      </w:r>
-      <w:r>
-        <w:rPr>
-          <w:noProof/>
-        </w:rPr>
-        <w:t>2</w:t>
-      </w:r>
-      <w:r>
-        <w:rPr>
-          <w:noProof/>
-        </w:rPr>
-        <w:fldChar w:fldCharType="end"/>
-      </w:r>
+      <w:fldSimple w:instr=" SEQ Table \* ARABIC ">
+        <w:r>
+          <w:rPr>
+            <w:noProof/>
+          </w:rPr>
+          <w:t>2</w:t>
+        </w:r>
+      </w:fldSimple>
     </w:p>
     <w:p/>
     <w:p>
@@ -584,27 +558,14 @@
       <w:r>
         <w:t xml:space="preserve">Table </w:t>
       </w:r>
-      <w:r>
-        <w:fldChar w:fldCharType="begin"/>
-      </w:r>
-      <w:r>
-        <w:instrText xml:space="preserve"> SEQ Table \* ARABIC </w:instrText>
-      </w:r>
-      <w:r>
-        <w:fldChar w:fldCharType="separate"/>
-      </w:r>
-      <w:r>
-        <w:rPr>
-          <w:noProof/>
-        </w:rPr>
-        <w:t>3</w:t>
-      </w:r>
-      <w:r>
-        <w:rPr>
-          <w:noProof/>
-        </w:rPr>
-        <w:fldChar w:fldCharType="end"/>
-      </w:r>
+      <w:fldSimple w:instr=" SEQ Table \* ARABIC ">
+        <w:r>
+          <w:rPr>
+            <w:noProof/>
+          </w:rPr>
+          <w:t>3</w:t>
+        </w:r>
+      </w:fldSimple>
     </w:p>
     <w:p/>
     <w:p>
@@ -779,27 +740,14 @@
       <w:r>
         <w:t xml:space="preserve">Table </w:t>
       </w:r>
-      <w:r>
-        <w:fldChar w:fldCharType="begin"/>
-      </w:r>
-      <w:r>
-        <w:instrText xml:space="preserve"> SEQ Table \* ARABIC </w:instrText>
-      </w:r>
-      <w:r>
-        <w:fldChar w:fldCharType="separate"/>
-      </w:r>
-      <w:r>
-        <w:rPr>
-          <w:noProof/>
-        </w:rPr>
-        <w:t>4</w:t>
-      </w:r>
-      <w:r>
-        <w:rPr>
-          <w:noProof/>
-        </w:rPr>
-        <w:fldChar w:fldCharType="end"/>
-      </w:r>
+      <w:fldSimple w:instr=" SEQ Table \* ARABIC ">
+        <w:r>
+          <w:rPr>
+            <w:noProof/>
+          </w:rPr>
+          <w:t>4</w:t>
+        </w:r>
+      </w:fldSimple>
     </w:p>
     <w:p/>
     <w:p/>
@@ -1558,8 +1506,6 @@
         <w:pStyle w:val="Caption"/>
       </w:pPr>
       <w:bookmarkStart w:id="0" w:name="_Hlk510640752"/>
-      <w:bookmarkStart w:id="1" w:name="_GoBack"/>
-      <w:bookmarkEnd w:id="1"/>
       <w:r>
         <w:t>Table 8</w:t>
       </w:r>
@@ -2789,7 +2735,10 @@
         <w:t>3</w:t>
       </w:r>
     </w:p>
-    <w:p/>
+    <w:p>
+      <w:bookmarkStart w:id="1" w:name="_GoBack"/>
+      <w:bookmarkEnd w:id="1"/>
+    </w:p>
     <w:tbl>
       <w:tblPr>
         <w:tblStyle w:val="TableGrid"/>
@@ -3092,7 +3041,7 @@
           </w:tcPr>
           <w:p>
             <w:r>
-              <w:t>------</w:t>
+              <w:t>----</w:t>
             </w:r>
           </w:p>
         </w:tc>

</xml_diff>

<commit_message>
logical operations fixed and doc updated
</commit_message>
<xml_diff>
--- a/documentation/instruction binary mapping v1.docx
+++ b/documentation/instruction binary mapping v1.docx
@@ -95,13 +95,8 @@
             <w:tcW w:w="1512" w:type="dxa"/>
           </w:tcPr>
           <w:p>
-            <w:proofErr w:type="spellStart"/>
-            <w:r>
-              <w:t>Const</w:t>
-            </w:r>
-            <w:proofErr w:type="spellEnd"/>
-            <w:r>
-              <w:t>/ram address as byte</w:t>
+            <w:r>
+              <w:t>Const/ram address as byte</w:t>
             </w:r>
           </w:p>
         </w:tc>
@@ -179,14 +174,27 @@
       <w:r>
         <w:t xml:space="preserve">Table </w:t>
       </w:r>
-      <w:fldSimple w:instr=" SEQ Table \* ARABIC ">
-        <w:r>
-          <w:rPr>
-            <w:noProof/>
-          </w:rPr>
-          <w:t>1</w:t>
-        </w:r>
-      </w:fldSimple>
+      <w:r>
+        <w:fldChar w:fldCharType="begin"/>
+      </w:r>
+      <w:r>
+        <w:instrText xml:space="preserve"> SEQ Table \* ARABIC </w:instrText>
+      </w:r>
+      <w:r>
+        <w:fldChar w:fldCharType="separate"/>
+      </w:r>
+      <w:r>
+        <w:rPr>
+          <w:noProof/>
+        </w:rPr>
+        <w:t>1</w:t>
+      </w:r>
+      <w:r>
+        <w:rPr>
+          <w:noProof/>
+        </w:rPr>
+        <w:fldChar w:fldCharType="end"/>
+      </w:r>
     </w:p>
     <w:p/>
     <w:p>
@@ -369,14 +377,27 @@
       <w:r>
         <w:t xml:space="preserve">Table </w:t>
       </w:r>
-      <w:fldSimple w:instr=" SEQ Table \* ARABIC ">
-        <w:r>
-          <w:rPr>
-            <w:noProof/>
-          </w:rPr>
-          <w:t>2</w:t>
-        </w:r>
-      </w:fldSimple>
+      <w:r>
+        <w:fldChar w:fldCharType="begin"/>
+      </w:r>
+      <w:r>
+        <w:instrText xml:space="preserve"> SEQ Table \* ARABIC </w:instrText>
+      </w:r>
+      <w:r>
+        <w:fldChar w:fldCharType="separate"/>
+      </w:r>
+      <w:r>
+        <w:rPr>
+          <w:noProof/>
+        </w:rPr>
+        <w:t>2</w:t>
+      </w:r>
+      <w:r>
+        <w:rPr>
+          <w:noProof/>
+        </w:rPr>
+        <w:fldChar w:fldCharType="end"/>
+      </w:r>
     </w:p>
     <w:p/>
     <w:p>
@@ -558,14 +579,27 @@
       <w:r>
         <w:t xml:space="preserve">Table </w:t>
       </w:r>
-      <w:fldSimple w:instr=" SEQ Table \* ARABIC ">
-        <w:r>
-          <w:rPr>
-            <w:noProof/>
-          </w:rPr>
-          <w:t>3</w:t>
-        </w:r>
-      </w:fldSimple>
+      <w:r>
+        <w:fldChar w:fldCharType="begin"/>
+      </w:r>
+      <w:r>
+        <w:instrText xml:space="preserve"> SEQ Table \* ARABIC </w:instrText>
+      </w:r>
+      <w:r>
+        <w:fldChar w:fldCharType="separate"/>
+      </w:r>
+      <w:r>
+        <w:rPr>
+          <w:noProof/>
+        </w:rPr>
+        <w:t>3</w:t>
+      </w:r>
+      <w:r>
+        <w:rPr>
+          <w:noProof/>
+        </w:rPr>
+        <w:fldChar w:fldCharType="end"/>
+      </w:r>
     </w:p>
     <w:p/>
     <w:p>
@@ -740,14 +774,27 @@
       <w:r>
         <w:t xml:space="preserve">Table </w:t>
       </w:r>
-      <w:fldSimple w:instr=" SEQ Table \* ARABIC ">
-        <w:r>
-          <w:rPr>
-            <w:noProof/>
-          </w:rPr>
-          <w:t>4</w:t>
-        </w:r>
-      </w:fldSimple>
+      <w:r>
+        <w:fldChar w:fldCharType="begin"/>
+      </w:r>
+      <w:r>
+        <w:instrText xml:space="preserve"> SEQ Table \* ARABIC </w:instrText>
+      </w:r>
+      <w:r>
+        <w:fldChar w:fldCharType="separate"/>
+      </w:r>
+      <w:r>
+        <w:rPr>
+          <w:noProof/>
+        </w:rPr>
+        <w:t>4</w:t>
+      </w:r>
+      <w:r>
+        <w:rPr>
+          <w:noProof/>
+        </w:rPr>
+        <w:fldChar w:fldCharType="end"/>
+      </w:r>
     </w:p>
     <w:p/>
     <w:p/>
@@ -844,13 +891,8 @@
             <w:tcW w:w="1512" w:type="dxa"/>
           </w:tcPr>
           <w:p>
-            <w:proofErr w:type="spellStart"/>
-            <w:r>
-              <w:t>Const</w:t>
-            </w:r>
-            <w:proofErr w:type="spellEnd"/>
-            <w:r>
-              <w:t xml:space="preserve"> as byte</w:t>
+            <w:r>
+              <w:t>Const as byte</w:t>
             </w:r>
           </w:p>
         </w:tc>
@@ -1021,13 +1063,8 @@
           </w:tcPr>
           <w:p>
             <w:r>
-              <w:t xml:space="preserve">ADD A B </w:t>
-            </w:r>
-            <w:proofErr w:type="spellStart"/>
-            <w:r>
-              <w:t>Const</w:t>
-            </w:r>
-            <w:proofErr w:type="spellEnd"/>
+              <w:t>ADD A B Const</w:t>
+            </w:r>
           </w:p>
         </w:tc>
         <w:tc>
@@ -1076,13 +1113,8 @@
           </w:tcPr>
           <w:p>
             <w:r>
-              <w:t xml:space="preserve">SUB A B </w:t>
-            </w:r>
-            <w:proofErr w:type="spellStart"/>
-            <w:r>
-              <w:t>Const</w:t>
-            </w:r>
-            <w:proofErr w:type="spellEnd"/>
+              <w:t>SUB A B Const</w:t>
+            </w:r>
           </w:p>
         </w:tc>
         <w:tc>
@@ -1254,13 +1286,8 @@
             <w:tcW w:w="1512" w:type="dxa"/>
           </w:tcPr>
           <w:p>
-            <w:proofErr w:type="spellStart"/>
-            <w:r>
-              <w:t>Const</w:t>
-            </w:r>
-            <w:proofErr w:type="spellEnd"/>
-            <w:r>
-              <w:t xml:space="preserve"> as byte</w:t>
+            <w:r>
+              <w:t>Const as byte</w:t>
             </w:r>
           </w:p>
         </w:tc>
@@ -1431,13 +1458,8 @@
           </w:tcPr>
           <w:p>
             <w:r>
-              <w:t xml:space="preserve">AND A B </w:t>
-            </w:r>
-            <w:proofErr w:type="spellStart"/>
-            <w:r>
-              <w:t>Const</w:t>
-            </w:r>
-            <w:proofErr w:type="spellEnd"/>
+              <w:t>AND A B Const</w:t>
+            </w:r>
           </w:p>
         </w:tc>
         <w:tc>
@@ -1480,22 +1502,17 @@
           </w:tcPr>
           <w:p>
             <w:r>
-              <w:t xml:space="preserve">OR A B </w:t>
-            </w:r>
-            <w:proofErr w:type="spellStart"/>
-            <w:r>
-              <w:t>Const</w:t>
-            </w:r>
-            <w:proofErr w:type="spellEnd"/>
-          </w:p>
-        </w:tc>
-        <w:tc>
-          <w:tcPr>
-            <w:tcW w:w="4508" w:type="dxa"/>
-          </w:tcPr>
-          <w:p>
-            <w:r>
-              <w:t>010 100</w:t>
+              <w:t>OR A B Const</w:t>
+            </w:r>
+          </w:p>
+        </w:tc>
+        <w:tc>
+          <w:tcPr>
+            <w:tcW w:w="4508" w:type="dxa"/>
+          </w:tcPr>
+          <w:p>
+            <w:r>
+              <w:t>010 011</w:t>
             </w:r>
           </w:p>
         </w:tc>
@@ -1598,13 +1615,8 @@
             <w:tcW w:w="1264" w:type="dxa"/>
           </w:tcPr>
           <w:p>
-            <w:proofErr w:type="spellStart"/>
-            <w:r>
-              <w:t>Const</w:t>
-            </w:r>
-            <w:proofErr w:type="spellEnd"/>
-            <w:r>
-              <w:t xml:space="preserve"> as byte</w:t>
+            <w:r>
+              <w:t>Const as byte</w:t>
             </w:r>
           </w:p>
         </w:tc>
@@ -1636,8 +1648,10 @@
           </w:tcPr>
           <w:p>
             <w:r>
-              <w:t>101</w:t>
-            </w:r>
+              <w:t>100</w:t>
+            </w:r>
+            <w:bookmarkStart w:id="1" w:name="_GoBack"/>
+            <w:bookmarkEnd w:id="1"/>
           </w:p>
         </w:tc>
         <w:tc>
@@ -1691,13 +1705,8 @@
           </w:tcPr>
           <w:p>
             <w:r>
-              <w:t xml:space="preserve">NOT A </w:t>
-            </w:r>
-            <w:proofErr w:type="spellStart"/>
-            <w:r>
-              <w:t>Const</w:t>
-            </w:r>
-            <w:proofErr w:type="spellEnd"/>
+              <w:t>NOT A Const</w:t>
+            </w:r>
           </w:p>
         </w:tc>
         <w:tc>
@@ -1716,7 +1725,7 @@
           </w:tcPr>
           <w:p>
             <w:r>
-              <w:t>110</w:t>
+              <w:t>101</w:t>
             </w:r>
           </w:p>
         </w:tc>
@@ -1867,13 +1876,8 @@
             <w:tcW w:w="1512" w:type="dxa"/>
           </w:tcPr>
           <w:p>
-            <w:proofErr w:type="spellStart"/>
-            <w:r>
-              <w:t>Const</w:t>
-            </w:r>
-            <w:proofErr w:type="spellEnd"/>
-            <w:r>
-              <w:t xml:space="preserve"> as byte</w:t>
+            <w:r>
+              <w:t>Const as byte</w:t>
             </w:r>
           </w:p>
         </w:tc>
@@ -2049,13 +2053,8 @@
           </w:tcPr>
           <w:p>
             <w:r>
-              <w:t xml:space="preserve">GR A B </w:t>
-            </w:r>
-            <w:proofErr w:type="spellStart"/>
-            <w:r>
-              <w:t>Const</w:t>
-            </w:r>
-            <w:proofErr w:type="spellEnd"/>
+              <w:t>GR A B Const</w:t>
+            </w:r>
           </w:p>
         </w:tc>
         <w:tc>
@@ -2107,13 +2106,8 @@
           </w:tcPr>
           <w:p>
             <w:r>
-              <w:t xml:space="preserve">GEQ A B </w:t>
-            </w:r>
-            <w:proofErr w:type="spellStart"/>
-            <w:r>
-              <w:t>Const</w:t>
-            </w:r>
-            <w:proofErr w:type="spellEnd"/>
+              <w:t>GEQ A B Const</w:t>
+            </w:r>
           </w:p>
         </w:tc>
         <w:tc>
@@ -2168,13 +2162,8 @@
               <w:t>EQ</w:t>
             </w:r>
             <w:r>
-              <w:t xml:space="preserve"> A </w:t>
-            </w:r>
-            <w:proofErr w:type="spellStart"/>
-            <w:r>
-              <w:t>Const</w:t>
-            </w:r>
-            <w:proofErr w:type="spellEnd"/>
+              <w:t xml:space="preserve"> A Const</w:t>
+            </w:r>
           </w:p>
         </w:tc>
         <w:tc>
@@ -2211,11 +2200,9 @@
       <w:pPr>
         <w:pStyle w:val="Heading1"/>
       </w:pPr>
-      <w:proofErr w:type="spellStart"/>
       <w:r>
         <w:t>Misc</w:t>
       </w:r>
-      <w:proofErr w:type="spellEnd"/>
       <w:r>
         <w:t xml:space="preserve"> Operations</w:t>
       </w:r>
@@ -2302,13 +2289,8 @@
             <w:tcW w:w="1276" w:type="dxa"/>
           </w:tcPr>
           <w:p>
-            <w:proofErr w:type="spellStart"/>
-            <w:r>
-              <w:t>Const</w:t>
-            </w:r>
-            <w:proofErr w:type="spellEnd"/>
-            <w:r>
-              <w:t xml:space="preserve"> as byte</w:t>
+            <w:r>
+              <w:t>Const as byte</w:t>
             </w:r>
           </w:p>
         </w:tc>
@@ -2637,13 +2619,8 @@
             <w:tcW w:w="1276" w:type="dxa"/>
           </w:tcPr>
           <w:p>
-            <w:proofErr w:type="spellStart"/>
-            <w:r>
-              <w:t>Const</w:t>
-            </w:r>
-            <w:proofErr w:type="spellEnd"/>
-            <w:r>
-              <w:t xml:space="preserve"> as byte</w:t>
+            <w:r>
+              <w:t>Const as byte</w:t>
             </w:r>
           </w:p>
         </w:tc>
@@ -2735,10 +2712,7 @@
         <w:t>3</w:t>
       </w:r>
     </w:p>
-    <w:p>
-      <w:bookmarkStart w:id="1" w:name="_GoBack"/>
-      <w:bookmarkEnd w:id="1"/>
-    </w:p>
+    <w:p/>
     <w:tbl>
       <w:tblPr>
         <w:tblStyle w:val="TableGrid"/>
@@ -2978,13 +2952,8 @@
             <w:tcW w:w="1417" w:type="dxa"/>
           </w:tcPr>
           <w:p>
-            <w:proofErr w:type="spellStart"/>
-            <w:r>
-              <w:t>Const</w:t>
-            </w:r>
-            <w:proofErr w:type="spellEnd"/>
-            <w:r>
-              <w:t xml:space="preserve"> as 6 bits</w:t>
+            <w:r>
+              <w:t>Const as 6 bits</w:t>
             </w:r>
           </w:p>
         </w:tc>
@@ -2993,13 +2962,8 @@
             <w:tcW w:w="1276" w:type="dxa"/>
           </w:tcPr>
           <w:p>
-            <w:proofErr w:type="spellStart"/>
-            <w:r>
-              <w:t>Const</w:t>
-            </w:r>
-            <w:proofErr w:type="spellEnd"/>
-            <w:r>
-              <w:t xml:space="preserve"> as byte</w:t>
+            <w:r>
+              <w:t>Const as byte</w:t>
             </w:r>
           </w:p>
         </w:tc>

</xml_diff>

<commit_message>
display driver and dual clocks done
</commit_message>
<xml_diff>
--- a/documentation/instruction binary mapping v1.docx
+++ b/documentation/instruction binary mapping v1.docx
@@ -3152,8 +3152,6 @@
             <w:r>
               <w:t xml:space="preserve">Set 1 for disable </w:t>
             </w:r>
-            <w:bookmarkStart w:id="1" w:name="_GoBack"/>
-            <w:bookmarkEnd w:id="1"/>
           </w:p>
         </w:tc>
         <w:tc>
@@ -3256,6 +3254,16 @@
         </w:tc>
       </w:tr>
     </w:tbl>
+    <w:p>
+      <w:pPr>
+        <w:pStyle w:val="Caption"/>
+      </w:pPr>
+      <w:r>
+        <w:t>Table 16</w:t>
+      </w:r>
+      <w:bookmarkStart w:id="1" w:name="_GoBack"/>
+      <w:bookmarkEnd w:id="1"/>
+    </w:p>
     <w:p/>
     <w:p/>
     <w:p/>

</xml_diff>

<commit_message>
more rewiring because I cant count
</commit_message>
<xml_diff>
--- a/documentation/instruction binary mapping v1.docx
+++ b/documentation/instruction binary mapping v1.docx
@@ -179,27 +179,14 @@
       <w:r>
         <w:t xml:space="preserve">Table </w:t>
       </w:r>
-      <w:r>
-        <w:fldChar w:fldCharType="begin"/>
-      </w:r>
-      <w:r>
-        <w:instrText xml:space="preserve"> SEQ Table \* ARABIC </w:instrText>
-      </w:r>
-      <w:r>
-        <w:fldChar w:fldCharType="separate"/>
-      </w:r>
-      <w:r>
-        <w:rPr>
-          <w:noProof/>
-        </w:rPr>
-        <w:t>1</w:t>
-      </w:r>
-      <w:r>
-        <w:rPr>
-          <w:noProof/>
-        </w:rPr>
-        <w:fldChar w:fldCharType="end"/>
-      </w:r>
+      <w:fldSimple w:instr=" SEQ Table \* ARABIC ">
+        <w:r>
+          <w:rPr>
+            <w:noProof/>
+          </w:rPr>
+          <w:t>1</w:t>
+        </w:r>
+      </w:fldSimple>
     </w:p>
     <w:p/>
     <w:p>
@@ -402,8 +389,6 @@
             <w:tcW w:w="4508" w:type="dxa"/>
           </w:tcPr>
           <w:p>
-            <w:bookmarkStart w:id="0" w:name="_GoBack"/>
-            <w:bookmarkEnd w:id="0"/>
             <w:r>
               <w:t>CLR</w:t>
             </w:r>
@@ -431,27 +416,14 @@
       <w:r>
         <w:t xml:space="preserve">Table </w:t>
       </w:r>
-      <w:r>
-        <w:fldChar w:fldCharType="begin"/>
-      </w:r>
-      <w:r>
-        <w:instrText xml:space="preserve"> SEQ Table \* ARABIC </w:instrText>
-      </w:r>
-      <w:r>
-        <w:fldChar w:fldCharType="separate"/>
-      </w:r>
-      <w:r>
-        <w:rPr>
-          <w:noProof/>
-        </w:rPr>
-        <w:t>2</w:t>
-      </w:r>
-      <w:r>
-        <w:rPr>
-          <w:noProof/>
-        </w:rPr>
-        <w:fldChar w:fldCharType="end"/>
-      </w:r>
+      <w:fldSimple w:instr=" SEQ Table \* ARABIC ">
+        <w:r>
+          <w:rPr>
+            <w:noProof/>
+          </w:rPr>
+          <w:t>2</w:t>
+        </w:r>
+      </w:fldSimple>
     </w:p>
     <w:p/>
     <w:p>
@@ -633,27 +605,14 @@
       <w:r>
         <w:t xml:space="preserve">Table </w:t>
       </w:r>
-      <w:r>
-        <w:fldChar w:fldCharType="begin"/>
-      </w:r>
-      <w:r>
-        <w:instrText xml:space="preserve"> SEQ Table \* ARABIC </w:instrText>
-      </w:r>
-      <w:r>
-        <w:fldChar w:fldCharType="separate"/>
-      </w:r>
-      <w:r>
-        <w:rPr>
-          <w:noProof/>
-        </w:rPr>
-        <w:t>3</w:t>
-      </w:r>
-      <w:r>
-        <w:rPr>
-          <w:noProof/>
-        </w:rPr>
-        <w:fldChar w:fldCharType="end"/>
-      </w:r>
+      <w:fldSimple w:instr=" SEQ Table \* ARABIC ">
+        <w:r>
+          <w:rPr>
+            <w:noProof/>
+          </w:rPr>
+          <w:t>3</w:t>
+        </w:r>
+      </w:fldSimple>
     </w:p>
     <w:p/>
     <w:p>
@@ -828,27 +787,14 @@
       <w:r>
         <w:t xml:space="preserve">Table </w:t>
       </w:r>
-      <w:r>
-        <w:fldChar w:fldCharType="begin"/>
-      </w:r>
-      <w:r>
-        <w:instrText xml:space="preserve"> SEQ Table \* ARABIC </w:instrText>
-      </w:r>
-      <w:r>
-        <w:fldChar w:fldCharType="separate"/>
-      </w:r>
-      <w:r>
-        <w:rPr>
-          <w:noProof/>
-        </w:rPr>
-        <w:t>4</w:t>
-      </w:r>
-      <w:r>
-        <w:rPr>
-          <w:noProof/>
-        </w:rPr>
-        <w:fldChar w:fldCharType="end"/>
-      </w:r>
+      <w:fldSimple w:instr=" SEQ Table \* ARABIC ">
+        <w:r>
+          <w:rPr>
+            <w:noProof/>
+          </w:rPr>
+          <w:t>4</w:t>
+        </w:r>
+      </w:fldSimple>
     </w:p>
     <w:p/>
     <w:p/>
@@ -1248,6 +1194,71 @@
           <w:p>
             <w:r>
               <w:t>001 101</w:t>
+            </w:r>
+          </w:p>
+        </w:tc>
+      </w:tr>
+      <w:tr>
+        <w:tc>
+          <w:tcPr>
+            <w:tcW w:w="4508" w:type="dxa"/>
+          </w:tcPr>
+          <w:p>
+            <w:r>
+              <w:t>LSH</w:t>
+            </w:r>
+            <w:r>
+              <w:t>2S</w:t>
+            </w:r>
+            <w:r>
+              <w:t xml:space="preserve"> A B</w:t>
+            </w:r>
+          </w:p>
+        </w:tc>
+        <w:tc>
+          <w:tcPr>
+            <w:tcW w:w="4508" w:type="dxa"/>
+          </w:tcPr>
+          <w:p>
+            <w:pPr>
+              <w:keepNext/>
+            </w:pPr>
+            <w:r>
+              <w:t>001</w:t>
+            </w:r>
+            <w:r>
+              <w:t xml:space="preserve"> 110</w:t>
+            </w:r>
+          </w:p>
+        </w:tc>
+      </w:tr>
+      <w:tr>
+        <w:tc>
+          <w:tcPr>
+            <w:tcW w:w="4508" w:type="dxa"/>
+          </w:tcPr>
+          <w:p>
+            <w:r>
+              <w:t>RSH</w:t>
+            </w:r>
+            <w:r>
+              <w:t>2S</w:t>
+            </w:r>
+            <w:r>
+              <w:t xml:space="preserve"> A B</w:t>
+            </w:r>
+          </w:p>
+        </w:tc>
+        <w:tc>
+          <w:tcPr>
+            <w:tcW w:w="4508" w:type="dxa"/>
+          </w:tcPr>
+          <w:p>
+            <w:r>
+              <w:t>001 11</w:t>
+            </w:r>
+            <w:r>
+              <w:t>1</w:t>
             </w:r>
           </w:p>
         </w:tc>
@@ -1605,12 +1616,12 @@
       <w:pPr>
         <w:pStyle w:val="Caption"/>
       </w:pPr>
-      <w:bookmarkStart w:id="1" w:name="_Hlk510640752"/>
+      <w:bookmarkStart w:id="0" w:name="_Hlk510640752"/>
       <w:r>
         <w:t>Table 8</w:t>
       </w:r>
     </w:p>
-    <w:bookmarkEnd w:id="1"/>
+    <w:bookmarkEnd w:id="0"/>
     <w:p/>
     <w:tbl>
       <w:tblPr>
@@ -1784,86 +1795,6 @@
           </w:p>
         </w:tc>
       </w:tr>
-      <w:tr>
-        <w:tc>
-          <w:tcPr>
-            <w:tcW w:w="1363" w:type="dxa"/>
-          </w:tcPr>
-          <w:p>
-            <w:r>
-              <w:t xml:space="preserve">NOT A </w:t>
-            </w:r>
-            <w:proofErr w:type="spellStart"/>
-            <w:r>
-              <w:t>Const</w:t>
-            </w:r>
-            <w:proofErr w:type="spellEnd"/>
-          </w:p>
-        </w:tc>
-        <w:tc>
-          <w:tcPr>
-            <w:tcW w:w="1188" w:type="dxa"/>
-          </w:tcPr>
-          <w:p>
-            <w:r>
-              <w:t>010</w:t>
-            </w:r>
-          </w:p>
-        </w:tc>
-        <w:tc>
-          <w:tcPr>
-            <w:tcW w:w="1269" w:type="dxa"/>
-          </w:tcPr>
-          <w:p>
-            <w:r>
-              <w:t>101</w:t>
-            </w:r>
-          </w:p>
-        </w:tc>
-        <w:tc>
-          <w:tcPr>
-            <w:tcW w:w="1382" w:type="dxa"/>
-          </w:tcPr>
-          <w:p>
-            <w:r>
-              <w:t>0000</w:t>
-            </w:r>
-          </w:p>
-        </w:tc>
-        <w:tc>
-          <w:tcPr>
-            <w:tcW w:w="1361" w:type="dxa"/>
-          </w:tcPr>
-          <w:p>
-            <w:r>
-              <w:t>---</w:t>
-            </w:r>
-          </w:p>
-        </w:tc>
-        <w:tc>
-          <w:tcPr>
-            <w:tcW w:w="1382" w:type="dxa"/>
-          </w:tcPr>
-          <w:p>
-            <w:r>
-              <w:t>---</w:t>
-            </w:r>
-          </w:p>
-        </w:tc>
-        <w:tc>
-          <w:tcPr>
-            <w:tcW w:w="1264" w:type="dxa"/>
-          </w:tcPr>
-          <w:p>
-            <w:pPr>
-              <w:keepNext/>
-            </w:pPr>
-            <w:r>
-              <w:t>00000000</w:t>
-            </w:r>
-          </w:p>
-        </w:tc>
-      </w:tr>
     </w:tbl>
     <w:p>
       <w:pPr>
@@ -1879,7 +1810,6 @@
         <w:pStyle w:val="Heading1"/>
       </w:pPr>
       <w:r>
-        <w:lastRenderedPageBreak/>
         <w:t>Logical Comparison</w:t>
       </w:r>
       <w:r>
@@ -3363,6 +3293,272 @@
       </w:r>
     </w:p>
     <w:p/>
+    <w:p/>
+    <w:tbl>
+      <w:tblPr>
+        <w:tblStyle w:val="TableGrid"/>
+        <w:tblW w:w="0" w:type="auto"/>
+        <w:tblLook w:val="04A0" w:firstRow="1" w:lastRow="0" w:firstColumn="1" w:lastColumn="0" w:noHBand="0" w:noVBand="1"/>
+      </w:tblPr>
+      <w:tblGrid>
+        <w:gridCol w:w="4508"/>
+        <w:gridCol w:w="4508"/>
+      </w:tblGrid>
+      <w:tr>
+        <w:tc>
+          <w:tcPr>
+            <w:tcW w:w="4508" w:type="dxa"/>
+          </w:tcPr>
+          <w:p>
+            <w:r>
+              <w:t>Additions</w:t>
+            </w:r>
+          </w:p>
+        </w:tc>
+        <w:tc>
+          <w:tcPr>
+            <w:tcW w:w="4508" w:type="dxa"/>
+          </w:tcPr>
+          <w:p>
+            <w:r>
+              <w:t>0</w:t>
+            </w:r>
+            <w:r>
+              <w:t>000</w:t>
+            </w:r>
+          </w:p>
+        </w:tc>
+      </w:tr>
+      <w:tr>
+        <w:tc>
+          <w:tcPr>
+            <w:tcW w:w="4508" w:type="dxa"/>
+          </w:tcPr>
+          <w:p>
+            <w:r>
+              <w:t>&gt;</w:t>
+            </w:r>
+            <w:r>
+              <w:t>=</w:t>
+            </w:r>
+          </w:p>
+        </w:tc>
+        <w:tc>
+          <w:tcPr>
+            <w:tcW w:w="4508" w:type="dxa"/>
+          </w:tcPr>
+          <w:p>
+            <w:r>
+              <w:t>0001</w:t>
+            </w:r>
+          </w:p>
+        </w:tc>
+      </w:tr>
+      <w:tr>
+        <w:tc>
+          <w:tcPr>
+            <w:tcW w:w="4508" w:type="dxa"/>
+          </w:tcPr>
+          <w:p>
+            <w:r>
+              <w:t>=</w:t>
+            </w:r>
+          </w:p>
+        </w:tc>
+        <w:tc>
+          <w:tcPr>
+            <w:tcW w:w="4508" w:type="dxa"/>
+          </w:tcPr>
+          <w:p>
+            <w:r>
+              <w:t>0010</w:t>
+            </w:r>
+          </w:p>
+        </w:tc>
+      </w:tr>
+      <w:tr>
+        <w:tc>
+          <w:tcPr>
+            <w:tcW w:w="4508" w:type="dxa"/>
+          </w:tcPr>
+          <w:p>
+            <w:r>
+              <w:t>&gt;</w:t>
+            </w:r>
+          </w:p>
+        </w:tc>
+        <w:tc>
+          <w:tcPr>
+            <w:tcW w:w="4508" w:type="dxa"/>
+          </w:tcPr>
+          <w:p>
+            <w:r>
+              <w:t>0011</w:t>
+            </w:r>
+          </w:p>
+        </w:tc>
+      </w:tr>
+      <w:tr>
+        <w:tc>
+          <w:tcPr>
+            <w:tcW w:w="4508" w:type="dxa"/>
+          </w:tcPr>
+          <w:p>
+            <w:proofErr w:type="spellStart"/>
+            <w:r>
+              <w:t>Shl</w:t>
+            </w:r>
+            <w:proofErr w:type="spellEnd"/>
+          </w:p>
+        </w:tc>
+        <w:tc>
+          <w:tcPr>
+            <w:tcW w:w="4508" w:type="dxa"/>
+          </w:tcPr>
+          <w:p>
+            <w:r>
+              <w:t>0100</w:t>
+            </w:r>
+          </w:p>
+        </w:tc>
+      </w:tr>
+      <w:tr>
+        <w:tc>
+          <w:tcPr>
+            <w:tcW w:w="4508" w:type="dxa"/>
+          </w:tcPr>
+          <w:p>
+            <w:proofErr w:type="spellStart"/>
+            <w:r>
+              <w:t>Shr</w:t>
+            </w:r>
+            <w:proofErr w:type="spellEnd"/>
+          </w:p>
+        </w:tc>
+        <w:tc>
+          <w:tcPr>
+            <w:tcW w:w="4508" w:type="dxa"/>
+          </w:tcPr>
+          <w:p>
+            <w:r>
+              <w:t>0101</w:t>
+            </w:r>
+          </w:p>
+        </w:tc>
+      </w:tr>
+      <w:tr>
+        <w:tc>
+          <w:tcPr>
+            <w:tcW w:w="4508" w:type="dxa"/>
+          </w:tcPr>
+          <w:p>
+            <w:r>
+              <w:t>Shl2s</w:t>
+            </w:r>
+          </w:p>
+        </w:tc>
+        <w:tc>
+          <w:tcPr>
+            <w:tcW w:w="4508" w:type="dxa"/>
+          </w:tcPr>
+          <w:p>
+            <w:r>
+              <w:t>0110</w:t>
+            </w:r>
+          </w:p>
+        </w:tc>
+      </w:tr>
+      <w:tr>
+        <w:tc>
+          <w:tcPr>
+            <w:tcW w:w="4508" w:type="dxa"/>
+          </w:tcPr>
+          <w:p>
+            <w:r>
+              <w:t>Shr2s</w:t>
+            </w:r>
+          </w:p>
+        </w:tc>
+        <w:tc>
+          <w:tcPr>
+            <w:tcW w:w="4508" w:type="dxa"/>
+          </w:tcPr>
+          <w:p>
+            <w:r>
+              <w:t>0111</w:t>
+            </w:r>
+          </w:p>
+        </w:tc>
+      </w:tr>
+      <w:tr>
+        <w:tc>
+          <w:tcPr>
+            <w:tcW w:w="4508" w:type="dxa"/>
+          </w:tcPr>
+          <w:p>
+            <w:r>
+              <w:t>not</w:t>
+            </w:r>
+          </w:p>
+        </w:tc>
+        <w:tc>
+          <w:tcPr>
+            <w:tcW w:w="4508" w:type="dxa"/>
+          </w:tcPr>
+          <w:p>
+            <w:r>
+              <w:t>1000</w:t>
+            </w:r>
+          </w:p>
+        </w:tc>
+      </w:tr>
+      <w:tr>
+        <w:tc>
+          <w:tcPr>
+            <w:tcW w:w="4508" w:type="dxa"/>
+          </w:tcPr>
+          <w:p>
+            <w:r>
+              <w:t>and</w:t>
+            </w:r>
+          </w:p>
+        </w:tc>
+        <w:tc>
+          <w:tcPr>
+            <w:tcW w:w="4508" w:type="dxa"/>
+          </w:tcPr>
+          <w:p>
+            <w:r>
+              <w:t>1001</w:t>
+            </w:r>
+          </w:p>
+        </w:tc>
+      </w:tr>
+      <w:tr>
+        <w:tc>
+          <w:tcPr>
+            <w:tcW w:w="4508" w:type="dxa"/>
+          </w:tcPr>
+          <w:p>
+            <w:r>
+              <w:t>or</w:t>
+            </w:r>
+          </w:p>
+        </w:tc>
+        <w:tc>
+          <w:tcPr>
+            <w:tcW w:w="4508" w:type="dxa"/>
+          </w:tcPr>
+          <w:p>
+            <w:r>
+              <w:t>1010</w:t>
+            </w:r>
+            <w:bookmarkStart w:id="1" w:name="_GoBack"/>
+            <w:bookmarkEnd w:id="1"/>
+          </w:p>
+        </w:tc>
+      </w:tr>
+    </w:tbl>
     <w:p/>
     <w:p/>
     <w:sectPr>

</xml_diff>

<commit_message>
write mux acccepting io lines adn doc updated
</commit_message>
<xml_diff>
--- a/documentation/instruction binary mapping v1.docx
+++ b/documentation/instruction binary mapping v1.docx
@@ -179,14 +179,27 @@
       <w:r>
         <w:t xml:space="preserve">Table </w:t>
       </w:r>
-      <w:fldSimple w:instr=" SEQ Table \* ARABIC ">
-        <w:r>
-          <w:rPr>
-            <w:noProof/>
-          </w:rPr>
-          <w:t>1</w:t>
-        </w:r>
-      </w:fldSimple>
+      <w:r>
+        <w:fldChar w:fldCharType="begin"/>
+      </w:r>
+      <w:r>
+        <w:instrText xml:space="preserve"> SEQ Table \* ARABIC </w:instrText>
+      </w:r>
+      <w:r>
+        <w:fldChar w:fldCharType="separate"/>
+      </w:r>
+      <w:r>
+        <w:rPr>
+          <w:noProof/>
+        </w:rPr>
+        <w:t>1</w:t>
+      </w:r>
+      <w:r>
+        <w:rPr>
+          <w:noProof/>
+        </w:rPr>
+        <w:fldChar w:fldCharType="end"/>
+      </w:r>
     </w:p>
     <w:p/>
     <w:p>
@@ -416,14 +429,27 @@
       <w:r>
         <w:t xml:space="preserve">Table </w:t>
       </w:r>
-      <w:fldSimple w:instr=" SEQ Table \* ARABIC ">
-        <w:r>
-          <w:rPr>
-            <w:noProof/>
-          </w:rPr>
-          <w:t>2</w:t>
-        </w:r>
-      </w:fldSimple>
+      <w:r>
+        <w:fldChar w:fldCharType="begin"/>
+      </w:r>
+      <w:r>
+        <w:instrText xml:space="preserve"> SEQ Table \* ARABIC </w:instrText>
+      </w:r>
+      <w:r>
+        <w:fldChar w:fldCharType="separate"/>
+      </w:r>
+      <w:r>
+        <w:rPr>
+          <w:noProof/>
+        </w:rPr>
+        <w:t>2</w:t>
+      </w:r>
+      <w:r>
+        <w:rPr>
+          <w:noProof/>
+        </w:rPr>
+        <w:fldChar w:fldCharType="end"/>
+      </w:r>
     </w:p>
     <w:p/>
     <w:p>
@@ -605,14 +631,27 @@
       <w:r>
         <w:t xml:space="preserve">Table </w:t>
       </w:r>
-      <w:fldSimple w:instr=" SEQ Table \* ARABIC ">
-        <w:r>
-          <w:rPr>
-            <w:noProof/>
-          </w:rPr>
-          <w:t>3</w:t>
-        </w:r>
-      </w:fldSimple>
+      <w:r>
+        <w:fldChar w:fldCharType="begin"/>
+      </w:r>
+      <w:r>
+        <w:instrText xml:space="preserve"> SEQ Table \* ARABIC </w:instrText>
+      </w:r>
+      <w:r>
+        <w:fldChar w:fldCharType="separate"/>
+      </w:r>
+      <w:r>
+        <w:rPr>
+          <w:noProof/>
+        </w:rPr>
+        <w:t>3</w:t>
+      </w:r>
+      <w:r>
+        <w:rPr>
+          <w:noProof/>
+        </w:rPr>
+        <w:fldChar w:fldCharType="end"/>
+      </w:r>
     </w:p>
     <w:p/>
     <w:p>
@@ -787,14 +826,27 @@
       <w:r>
         <w:t xml:space="preserve">Table </w:t>
       </w:r>
-      <w:fldSimple w:instr=" SEQ Table \* ARABIC ">
-        <w:r>
-          <w:rPr>
-            <w:noProof/>
-          </w:rPr>
-          <w:t>4</w:t>
-        </w:r>
-      </w:fldSimple>
+      <w:r>
+        <w:fldChar w:fldCharType="begin"/>
+      </w:r>
+      <w:r>
+        <w:instrText xml:space="preserve"> SEQ Table \* ARABIC </w:instrText>
+      </w:r>
+      <w:r>
+        <w:fldChar w:fldCharType="separate"/>
+      </w:r>
+      <w:r>
+        <w:rPr>
+          <w:noProof/>
+        </w:rPr>
+        <w:t>4</w:t>
+      </w:r>
+      <w:r>
+        <w:rPr>
+          <w:noProof/>
+        </w:rPr>
+        <w:fldChar w:fldCharType="end"/>
+      </w:r>
     </w:p>
     <w:p/>
     <w:p/>
@@ -3292,10 +3344,802 @@
         <w:t>Table 16</w:t>
       </w:r>
     </w:p>
+    <w:p/>
     <w:p>
-      <w:bookmarkStart w:id="1" w:name="_GoBack"/>
-      <w:bookmarkEnd w:id="1"/>
+      <w:r>
+        <w:t>I/O Instructions</w:t>
+      </w:r>
     </w:p>
+    <w:tbl>
+      <w:tblPr>
+        <w:tblStyle w:val="TableGrid"/>
+        <w:tblW w:w="9209" w:type="dxa"/>
+        <w:tblLook w:val="04A0" w:firstRow="1" w:lastRow="0" w:firstColumn="1" w:lastColumn="0" w:noHBand="0" w:noVBand="1"/>
+      </w:tblPr>
+      <w:tblGrid>
+        <w:gridCol w:w="988"/>
+        <w:gridCol w:w="1417"/>
+        <w:gridCol w:w="1276"/>
+        <w:gridCol w:w="1417"/>
+        <w:gridCol w:w="1418"/>
+        <w:gridCol w:w="1417"/>
+        <w:gridCol w:w="1276"/>
+      </w:tblGrid>
+      <w:tr>
+        <w:tc>
+          <w:tcPr>
+            <w:tcW w:w="988" w:type="dxa"/>
+          </w:tcPr>
+          <w:p>
+            <w:r>
+              <w:t>Name</w:t>
+            </w:r>
+          </w:p>
+        </w:tc>
+        <w:tc>
+          <w:tcPr>
+            <w:tcW w:w="1417" w:type="dxa"/>
+          </w:tcPr>
+          <w:p>
+            <w:r>
+              <w:t>Instruction</w:t>
+            </w:r>
+          </w:p>
+        </w:tc>
+        <w:tc>
+          <w:tcPr>
+            <w:tcW w:w="1276" w:type="dxa"/>
+          </w:tcPr>
+          <w:p>
+            <w:r>
+              <w:t xml:space="preserve">Sub instruction </w:t>
+            </w:r>
+          </w:p>
+        </w:tc>
+        <w:tc>
+          <w:tcPr>
+            <w:tcW w:w="1417" w:type="dxa"/>
+          </w:tcPr>
+          <w:p>
+            <w:r>
+              <w:t>Register to write to (See Table 3)</w:t>
+            </w:r>
+          </w:p>
+        </w:tc>
+        <w:tc>
+          <w:tcPr>
+            <w:tcW w:w="1418" w:type="dxa"/>
+          </w:tcPr>
+          <w:p>
+            <w:r>
+              <w:t>Not used</w:t>
+            </w:r>
+          </w:p>
+        </w:tc>
+        <w:tc>
+          <w:tcPr>
+            <w:tcW w:w="1417" w:type="dxa"/>
+          </w:tcPr>
+          <w:p>
+            <w:r>
+              <w:t>Not used</w:t>
+            </w:r>
+          </w:p>
+        </w:tc>
+        <w:tc>
+          <w:tcPr>
+            <w:tcW w:w="1276" w:type="dxa"/>
+          </w:tcPr>
+          <w:p>
+            <w:r>
+              <w:t>Not used</w:t>
+            </w:r>
+          </w:p>
+        </w:tc>
+      </w:tr>
+      <w:tr>
+        <w:tc>
+          <w:tcPr>
+            <w:tcW w:w="988" w:type="dxa"/>
+          </w:tcPr>
+          <w:p>
+            <w:r>
+              <w:t>RIR1</w:t>
+            </w:r>
+          </w:p>
+        </w:tc>
+        <w:tc>
+          <w:tcPr>
+            <w:tcW w:w="1417" w:type="dxa"/>
+          </w:tcPr>
+          <w:p>
+            <w:r>
+              <w:t>101</w:t>
+            </w:r>
+          </w:p>
+        </w:tc>
+        <w:tc>
+          <w:tcPr>
+            <w:tcW w:w="1276" w:type="dxa"/>
+          </w:tcPr>
+          <w:p>
+            <w:r>
+              <w:t>000</w:t>
+            </w:r>
+          </w:p>
+        </w:tc>
+        <w:tc>
+          <w:tcPr>
+            <w:tcW w:w="1417" w:type="dxa"/>
+          </w:tcPr>
+          <w:p>
+            <w:r>
+              <w:t>0000</w:t>
+            </w:r>
+          </w:p>
+        </w:tc>
+        <w:tc>
+          <w:tcPr>
+            <w:tcW w:w="1418" w:type="dxa"/>
+          </w:tcPr>
+          <w:p>
+            <w:r>
+              <w:t>---</w:t>
+            </w:r>
+          </w:p>
+        </w:tc>
+        <w:tc>
+          <w:tcPr>
+            <w:tcW w:w="1417" w:type="dxa"/>
+          </w:tcPr>
+          <w:p>
+            <w:r>
+              <w:t>---</w:t>
+            </w:r>
+          </w:p>
+        </w:tc>
+        <w:tc>
+          <w:tcPr>
+            <w:tcW w:w="1276" w:type="dxa"/>
+          </w:tcPr>
+          <w:p>
+            <w:pPr>
+              <w:keepNext/>
+            </w:pPr>
+            <w:r>
+              <w:t>--------</w:t>
+            </w:r>
+          </w:p>
+        </w:tc>
+      </w:tr>
+      <w:tr>
+        <w:tc>
+          <w:tcPr>
+            <w:tcW w:w="988" w:type="dxa"/>
+          </w:tcPr>
+          <w:p>
+            <w:r>
+              <w:t>RIR2</w:t>
+            </w:r>
+          </w:p>
+        </w:tc>
+        <w:tc>
+          <w:tcPr>
+            <w:tcW w:w="1417" w:type="dxa"/>
+          </w:tcPr>
+          <w:p>
+            <w:r>
+              <w:t>101</w:t>
+            </w:r>
+          </w:p>
+        </w:tc>
+        <w:tc>
+          <w:tcPr>
+            <w:tcW w:w="1276" w:type="dxa"/>
+          </w:tcPr>
+          <w:p>
+            <w:r>
+              <w:t>001</w:t>
+            </w:r>
+          </w:p>
+        </w:tc>
+        <w:tc>
+          <w:tcPr>
+            <w:tcW w:w="1417" w:type="dxa"/>
+          </w:tcPr>
+          <w:p>
+            <w:r>
+              <w:t>0000</w:t>
+            </w:r>
+          </w:p>
+        </w:tc>
+        <w:tc>
+          <w:tcPr>
+            <w:tcW w:w="1418" w:type="dxa"/>
+          </w:tcPr>
+          <w:p>
+            <w:r>
+              <w:t>---</w:t>
+            </w:r>
+          </w:p>
+        </w:tc>
+        <w:tc>
+          <w:tcPr>
+            <w:tcW w:w="1417" w:type="dxa"/>
+          </w:tcPr>
+          <w:p>
+            <w:r>
+              <w:t>---</w:t>
+            </w:r>
+          </w:p>
+        </w:tc>
+        <w:tc>
+          <w:tcPr>
+            <w:tcW w:w="1276" w:type="dxa"/>
+          </w:tcPr>
+          <w:p>
+            <w:pPr>
+              <w:keepNext/>
+            </w:pPr>
+            <w:r>
+              <w:t>--------</w:t>
+            </w:r>
+          </w:p>
+        </w:tc>
+      </w:tr>
+      <w:tr>
+        <w:tc>
+          <w:tcPr>
+            <w:tcW w:w="988" w:type="dxa"/>
+          </w:tcPr>
+          <w:p>
+            <w:r>
+              <w:t>RIO1</w:t>
+            </w:r>
+          </w:p>
+        </w:tc>
+        <w:tc>
+          <w:tcPr>
+            <w:tcW w:w="1417" w:type="dxa"/>
+          </w:tcPr>
+          <w:p>
+            <w:r>
+              <w:t>101</w:t>
+            </w:r>
+          </w:p>
+        </w:tc>
+        <w:tc>
+          <w:tcPr>
+            <w:tcW w:w="1276" w:type="dxa"/>
+          </w:tcPr>
+          <w:p>
+            <w:r>
+              <w:t>010</w:t>
+            </w:r>
+          </w:p>
+        </w:tc>
+        <w:tc>
+          <w:tcPr>
+            <w:tcW w:w="1417" w:type="dxa"/>
+          </w:tcPr>
+          <w:p>
+            <w:r>
+              <w:t>0000</w:t>
+            </w:r>
+          </w:p>
+        </w:tc>
+        <w:tc>
+          <w:tcPr>
+            <w:tcW w:w="1418" w:type="dxa"/>
+          </w:tcPr>
+          <w:p>
+            <w:r>
+              <w:t>---</w:t>
+            </w:r>
+          </w:p>
+        </w:tc>
+        <w:tc>
+          <w:tcPr>
+            <w:tcW w:w="1417" w:type="dxa"/>
+          </w:tcPr>
+          <w:p>
+            <w:r>
+              <w:t>---</w:t>
+            </w:r>
+          </w:p>
+        </w:tc>
+        <w:tc>
+          <w:tcPr>
+            <w:tcW w:w="1276" w:type="dxa"/>
+          </w:tcPr>
+          <w:p>
+            <w:pPr>
+              <w:keepNext/>
+            </w:pPr>
+            <w:r>
+              <w:t>--------</w:t>
+            </w:r>
+          </w:p>
+        </w:tc>
+      </w:tr>
+      <w:tr>
+        <w:tc>
+          <w:tcPr>
+            <w:tcW w:w="988" w:type="dxa"/>
+          </w:tcPr>
+          <w:p>
+            <w:r>
+              <w:t>RIO2</w:t>
+            </w:r>
+          </w:p>
+        </w:tc>
+        <w:tc>
+          <w:tcPr>
+            <w:tcW w:w="1417" w:type="dxa"/>
+          </w:tcPr>
+          <w:p>
+            <w:r>
+              <w:t>101</w:t>
+            </w:r>
+          </w:p>
+        </w:tc>
+        <w:tc>
+          <w:tcPr>
+            <w:tcW w:w="1276" w:type="dxa"/>
+          </w:tcPr>
+          <w:p>
+            <w:r>
+              <w:t>011</w:t>
+            </w:r>
+          </w:p>
+        </w:tc>
+        <w:tc>
+          <w:tcPr>
+            <w:tcW w:w="1417" w:type="dxa"/>
+          </w:tcPr>
+          <w:p>
+            <w:r>
+              <w:t>0000</w:t>
+            </w:r>
+          </w:p>
+        </w:tc>
+        <w:tc>
+          <w:tcPr>
+            <w:tcW w:w="1418" w:type="dxa"/>
+          </w:tcPr>
+          <w:p>
+            <w:r>
+              <w:t>---</w:t>
+            </w:r>
+          </w:p>
+        </w:tc>
+        <w:tc>
+          <w:tcPr>
+            <w:tcW w:w="1417" w:type="dxa"/>
+          </w:tcPr>
+          <w:p>
+            <w:r>
+              <w:t>---</w:t>
+            </w:r>
+          </w:p>
+        </w:tc>
+        <w:tc>
+          <w:tcPr>
+            <w:tcW w:w="1276" w:type="dxa"/>
+          </w:tcPr>
+          <w:p>
+            <w:pPr>
+              <w:keepNext/>
+            </w:pPr>
+            <w:r>
+              <w:t>--------</w:t>
+            </w:r>
+          </w:p>
+        </w:tc>
+      </w:tr>
+    </w:tbl>
+    <w:p/>
+    <w:tbl>
+      <w:tblPr>
+        <w:tblStyle w:val="TableGrid"/>
+        <w:tblW w:w="9209" w:type="dxa"/>
+        <w:tblLook w:val="04A0" w:firstRow="1" w:lastRow="0" w:firstColumn="1" w:lastColumn="0" w:noHBand="0" w:noVBand="1"/>
+      </w:tblPr>
+      <w:tblGrid>
+        <w:gridCol w:w="988"/>
+        <w:gridCol w:w="1417"/>
+        <w:gridCol w:w="1276"/>
+        <w:gridCol w:w="1417"/>
+        <w:gridCol w:w="1418"/>
+        <w:gridCol w:w="1417"/>
+        <w:gridCol w:w="1276"/>
+      </w:tblGrid>
+      <w:tr>
+        <w:tc>
+          <w:tcPr>
+            <w:tcW w:w="988" w:type="dxa"/>
+          </w:tcPr>
+          <w:p>
+            <w:r>
+              <w:t>Name</w:t>
+            </w:r>
+          </w:p>
+        </w:tc>
+        <w:tc>
+          <w:tcPr>
+            <w:tcW w:w="1417" w:type="dxa"/>
+          </w:tcPr>
+          <w:p>
+            <w:r>
+              <w:t>Instruction</w:t>
+            </w:r>
+          </w:p>
+        </w:tc>
+        <w:tc>
+          <w:tcPr>
+            <w:tcW w:w="1276" w:type="dxa"/>
+          </w:tcPr>
+          <w:p>
+            <w:r>
+              <w:t xml:space="preserve">Sub instruction </w:t>
+            </w:r>
+          </w:p>
+        </w:tc>
+        <w:tc>
+          <w:tcPr>
+            <w:tcW w:w="1417" w:type="dxa"/>
+          </w:tcPr>
+          <w:p>
+            <w:r>
+              <w:t>Not used</w:t>
+            </w:r>
+          </w:p>
+        </w:tc>
+        <w:tc>
+          <w:tcPr>
+            <w:tcW w:w="1418" w:type="dxa"/>
+          </w:tcPr>
+          <w:p>
+            <w:r>
+              <w:t>Register 1 to read from</w:t>
+            </w:r>
+          </w:p>
+          <w:p>
+            <w:r>
+              <w:t>(see table 4)</w:t>
+            </w:r>
+          </w:p>
+        </w:tc>
+        <w:tc>
+          <w:tcPr>
+            <w:tcW w:w="1417" w:type="dxa"/>
+          </w:tcPr>
+          <w:p>
+            <w:r>
+              <w:t>Not used</w:t>
+            </w:r>
+          </w:p>
+        </w:tc>
+        <w:tc>
+          <w:tcPr>
+            <w:tcW w:w="1276" w:type="dxa"/>
+          </w:tcPr>
+          <w:p>
+            <w:proofErr w:type="spellStart"/>
+            <w:r>
+              <w:t>Const</w:t>
+            </w:r>
+            <w:proofErr w:type="spellEnd"/>
+            <w:r>
+              <w:t xml:space="preserve"> as byte</w:t>
+            </w:r>
+          </w:p>
+        </w:tc>
+      </w:tr>
+      <w:tr>
+        <w:tc>
+          <w:tcPr>
+            <w:tcW w:w="988" w:type="dxa"/>
+          </w:tcPr>
+          <w:p>
+            <w:r>
+              <w:t>SIO1</w:t>
+            </w:r>
+          </w:p>
+        </w:tc>
+        <w:tc>
+          <w:tcPr>
+            <w:tcW w:w="1417" w:type="dxa"/>
+          </w:tcPr>
+          <w:p>
+            <w:r>
+              <w:t>101</w:t>
+            </w:r>
+          </w:p>
+        </w:tc>
+        <w:tc>
+          <w:tcPr>
+            <w:tcW w:w="1276" w:type="dxa"/>
+          </w:tcPr>
+          <w:p>
+            <w:r>
+              <w:t>100</w:t>
+            </w:r>
+          </w:p>
+        </w:tc>
+        <w:tc>
+          <w:tcPr>
+            <w:tcW w:w="1417" w:type="dxa"/>
+          </w:tcPr>
+          <w:p>
+            <w:r>
+              <w:t>----</w:t>
+            </w:r>
+          </w:p>
+        </w:tc>
+        <w:tc>
+          <w:tcPr>
+            <w:tcW w:w="1418" w:type="dxa"/>
+          </w:tcPr>
+          <w:p>
+            <w:r>
+              <w:t>000</w:t>
+            </w:r>
+          </w:p>
+        </w:tc>
+        <w:tc>
+          <w:tcPr>
+            <w:tcW w:w="1417" w:type="dxa"/>
+          </w:tcPr>
+          <w:p>
+            <w:r>
+              <w:t>---</w:t>
+            </w:r>
+          </w:p>
+        </w:tc>
+        <w:tc>
+          <w:tcPr>
+            <w:tcW w:w="1276" w:type="dxa"/>
+          </w:tcPr>
+          <w:p>
+            <w:pPr>
+              <w:keepNext/>
+            </w:pPr>
+            <w:r>
+              <w:t>00000000</w:t>
+            </w:r>
+          </w:p>
+        </w:tc>
+      </w:tr>
+      <w:tr>
+        <w:tc>
+          <w:tcPr>
+            <w:tcW w:w="988" w:type="dxa"/>
+          </w:tcPr>
+          <w:p>
+            <w:r>
+              <w:t>SIO2</w:t>
+            </w:r>
+          </w:p>
+        </w:tc>
+        <w:tc>
+          <w:tcPr>
+            <w:tcW w:w="1417" w:type="dxa"/>
+          </w:tcPr>
+          <w:p>
+            <w:r>
+              <w:t>101</w:t>
+            </w:r>
+          </w:p>
+        </w:tc>
+        <w:tc>
+          <w:tcPr>
+            <w:tcW w:w="1276" w:type="dxa"/>
+          </w:tcPr>
+          <w:p>
+            <w:r>
+              <w:t>101</w:t>
+            </w:r>
+          </w:p>
+        </w:tc>
+        <w:tc>
+          <w:tcPr>
+            <w:tcW w:w="1417" w:type="dxa"/>
+          </w:tcPr>
+          <w:p>
+            <w:r>
+              <w:t>----</w:t>
+            </w:r>
+          </w:p>
+        </w:tc>
+        <w:tc>
+          <w:tcPr>
+            <w:tcW w:w="1418" w:type="dxa"/>
+          </w:tcPr>
+          <w:p>
+            <w:r>
+              <w:t>000</w:t>
+            </w:r>
+          </w:p>
+        </w:tc>
+        <w:tc>
+          <w:tcPr>
+            <w:tcW w:w="1417" w:type="dxa"/>
+          </w:tcPr>
+          <w:p>
+            <w:r>
+              <w:t>---</w:t>
+            </w:r>
+          </w:p>
+        </w:tc>
+        <w:tc>
+          <w:tcPr>
+            <w:tcW w:w="1276" w:type="dxa"/>
+          </w:tcPr>
+          <w:p>
+            <w:pPr>
+              <w:keepNext/>
+            </w:pPr>
+            <w:r>
+              <w:t>00000000</w:t>
+            </w:r>
+          </w:p>
+        </w:tc>
+      </w:tr>
+      <w:tr>
+        <w:tc>
+          <w:tcPr>
+            <w:tcW w:w="988" w:type="dxa"/>
+          </w:tcPr>
+          <w:p>
+            <w:r>
+              <w:t>CIO1</w:t>
+            </w:r>
+          </w:p>
+        </w:tc>
+        <w:tc>
+          <w:tcPr>
+            <w:tcW w:w="1417" w:type="dxa"/>
+          </w:tcPr>
+          <w:p>
+            <w:r>
+              <w:t>101</w:t>
+            </w:r>
+          </w:p>
+        </w:tc>
+        <w:tc>
+          <w:tcPr>
+            <w:tcW w:w="1276" w:type="dxa"/>
+          </w:tcPr>
+          <w:p>
+            <w:r>
+              <w:t>110</w:t>
+            </w:r>
+          </w:p>
+        </w:tc>
+        <w:tc>
+          <w:tcPr>
+            <w:tcW w:w="1417" w:type="dxa"/>
+          </w:tcPr>
+          <w:p>
+            <w:r>
+              <w:t>----</w:t>
+            </w:r>
+          </w:p>
+        </w:tc>
+        <w:tc>
+          <w:tcPr>
+            <w:tcW w:w="1418" w:type="dxa"/>
+          </w:tcPr>
+          <w:p>
+            <w:r>
+              <w:t>000</w:t>
+            </w:r>
+          </w:p>
+        </w:tc>
+        <w:tc>
+          <w:tcPr>
+            <w:tcW w:w="1417" w:type="dxa"/>
+          </w:tcPr>
+          <w:p>
+            <w:r>
+              <w:t>---</w:t>
+            </w:r>
+          </w:p>
+        </w:tc>
+        <w:tc>
+          <w:tcPr>
+            <w:tcW w:w="1276" w:type="dxa"/>
+          </w:tcPr>
+          <w:p>
+            <w:pPr>
+              <w:keepNext/>
+            </w:pPr>
+            <w:r>
+              <w:t>00000000</w:t>
+            </w:r>
+          </w:p>
+        </w:tc>
+      </w:tr>
+      <w:tr>
+        <w:tc>
+          <w:tcPr>
+            <w:tcW w:w="988" w:type="dxa"/>
+          </w:tcPr>
+          <w:p>
+            <w:r>
+              <w:t>CIO2</w:t>
+            </w:r>
+          </w:p>
+        </w:tc>
+        <w:tc>
+          <w:tcPr>
+            <w:tcW w:w="1417" w:type="dxa"/>
+          </w:tcPr>
+          <w:p>
+            <w:r>
+              <w:t>101</w:t>
+            </w:r>
+          </w:p>
+        </w:tc>
+        <w:tc>
+          <w:tcPr>
+            <w:tcW w:w="1276" w:type="dxa"/>
+          </w:tcPr>
+          <w:p>
+            <w:r>
+              <w:t>111</w:t>
+            </w:r>
+          </w:p>
+        </w:tc>
+        <w:tc>
+          <w:tcPr>
+            <w:tcW w:w="1417" w:type="dxa"/>
+          </w:tcPr>
+          <w:p>
+            <w:r>
+              <w:t>----</w:t>
+            </w:r>
+          </w:p>
+        </w:tc>
+        <w:tc>
+          <w:tcPr>
+            <w:tcW w:w="1418" w:type="dxa"/>
+          </w:tcPr>
+          <w:p>
+            <w:r>
+              <w:t>000</w:t>
+            </w:r>
+            <w:bookmarkStart w:id="1" w:name="_GoBack"/>
+            <w:bookmarkEnd w:id="1"/>
+          </w:p>
+        </w:tc>
+        <w:tc>
+          <w:tcPr>
+            <w:tcW w:w="1417" w:type="dxa"/>
+          </w:tcPr>
+          <w:p>
+            <w:r>
+              <w:t>---</w:t>
+            </w:r>
+          </w:p>
+        </w:tc>
+        <w:tc>
+          <w:tcPr>
+            <w:tcW w:w="1276" w:type="dxa"/>
+          </w:tcPr>
+          <w:p>
+            <w:pPr>
+              <w:keepNext/>
+            </w:pPr>
+            <w:r>
+              <w:t>00000000</w:t>
+            </w:r>
+          </w:p>
+        </w:tc>
+      </w:tr>
+    </w:tbl>
+    <w:p/>
     <w:sectPr>
       <w:pgSz w:w="11906" w:h="16838"/>
       <w:pgMar w:top="1440" w:right="1440" w:bottom="1440" w:left="1440" w:header="708" w:footer="708" w:gutter="0"/>

</xml_diff>

<commit_message>
Added circular shift to ALU and Documentation
</commit_message>
<xml_diff>
--- a/documentation/instruction binary mapping v1.docx
+++ b/documentation/instruction binary mapping v1.docx
@@ -179,27 +179,14 @@
       <w:r>
         <w:t xml:space="preserve">Table </w:t>
       </w:r>
-      <w:r>
-        <w:fldChar w:fldCharType="begin"/>
-      </w:r>
-      <w:r>
-        <w:instrText xml:space="preserve"> SEQ Table \* ARABIC </w:instrText>
-      </w:r>
-      <w:r>
-        <w:fldChar w:fldCharType="separate"/>
-      </w:r>
-      <w:r>
-        <w:rPr>
-          <w:noProof/>
-        </w:rPr>
-        <w:t>1</w:t>
-      </w:r>
-      <w:r>
-        <w:rPr>
-          <w:noProof/>
-        </w:rPr>
-        <w:fldChar w:fldCharType="end"/>
-      </w:r>
+      <w:fldSimple w:instr=" SEQ Table \* ARABIC ">
+        <w:r>
+          <w:rPr>
+            <w:noProof/>
+          </w:rPr>
+          <w:t>1</w:t>
+        </w:r>
+      </w:fldSimple>
     </w:p>
     <w:p/>
     <w:p>
@@ -429,27 +416,14 @@
       <w:r>
         <w:t xml:space="preserve">Table </w:t>
       </w:r>
-      <w:r>
-        <w:fldChar w:fldCharType="begin"/>
-      </w:r>
-      <w:r>
-        <w:instrText xml:space="preserve"> SEQ Table \* ARABIC </w:instrText>
-      </w:r>
-      <w:r>
-        <w:fldChar w:fldCharType="separate"/>
-      </w:r>
-      <w:r>
-        <w:rPr>
-          <w:noProof/>
-        </w:rPr>
-        <w:t>2</w:t>
-      </w:r>
-      <w:r>
-        <w:rPr>
-          <w:noProof/>
-        </w:rPr>
-        <w:fldChar w:fldCharType="end"/>
-      </w:r>
+      <w:fldSimple w:instr=" SEQ Table \* ARABIC ">
+        <w:r>
+          <w:rPr>
+            <w:noProof/>
+          </w:rPr>
+          <w:t>2</w:t>
+        </w:r>
+      </w:fldSimple>
     </w:p>
     <w:p/>
     <w:p>
@@ -631,27 +605,14 @@
       <w:r>
         <w:t xml:space="preserve">Table </w:t>
       </w:r>
-      <w:r>
-        <w:fldChar w:fldCharType="begin"/>
-      </w:r>
-      <w:r>
-        <w:instrText xml:space="preserve"> SEQ Table \* ARABIC </w:instrText>
-      </w:r>
-      <w:r>
-        <w:fldChar w:fldCharType="separate"/>
-      </w:r>
-      <w:r>
-        <w:rPr>
-          <w:noProof/>
-        </w:rPr>
-        <w:t>3</w:t>
-      </w:r>
-      <w:r>
-        <w:rPr>
-          <w:noProof/>
-        </w:rPr>
-        <w:fldChar w:fldCharType="end"/>
-      </w:r>
+      <w:fldSimple w:instr=" SEQ Table \* ARABIC ">
+        <w:r>
+          <w:rPr>
+            <w:noProof/>
+          </w:rPr>
+          <w:t>3</w:t>
+        </w:r>
+      </w:fldSimple>
     </w:p>
     <w:p/>
     <w:p>
@@ -826,27 +787,14 @@
       <w:r>
         <w:t xml:space="preserve">Table </w:t>
       </w:r>
-      <w:r>
-        <w:fldChar w:fldCharType="begin"/>
-      </w:r>
-      <w:r>
-        <w:instrText xml:space="preserve"> SEQ Table \* ARABIC </w:instrText>
-      </w:r>
-      <w:r>
-        <w:fldChar w:fldCharType="separate"/>
-      </w:r>
-      <w:r>
-        <w:rPr>
-          <w:noProof/>
-        </w:rPr>
-        <w:t>4</w:t>
-      </w:r>
-      <w:r>
-        <w:rPr>
-          <w:noProof/>
-        </w:rPr>
-        <w:fldChar w:fldCharType="end"/>
-      </w:r>
+      <w:fldSimple w:instr=" SEQ Table \* ARABIC ">
+        <w:r>
+          <w:rPr>
+            <w:noProof/>
+          </w:rPr>
+          <w:t>4</w:t>
+        </w:r>
+      </w:fldSimple>
     </w:p>
     <w:p/>
     <w:p/>
@@ -1672,9 +1620,8 @@
       <w:r>
         <w:t>Table 8</w:t>
       </w:r>
+      <w:bookmarkEnd w:id="0"/>
     </w:p>
-    <w:bookmarkEnd w:id="0"/>
-    <w:p/>
     <w:tbl>
       <w:tblPr>
         <w:tblStyle w:val="TableGrid"/>
@@ -1847,6 +1794,162 @@
           </w:p>
         </w:tc>
       </w:tr>
+      <w:tr>
+        <w:tc>
+          <w:tcPr>
+            <w:tcW w:w="1363" w:type="dxa"/>
+          </w:tcPr>
+          <w:p>
+            <w:r>
+              <w:t>ROL A B</w:t>
+            </w:r>
+          </w:p>
+        </w:tc>
+        <w:tc>
+          <w:tcPr>
+            <w:tcW w:w="1188" w:type="dxa"/>
+          </w:tcPr>
+          <w:p>
+            <w:r>
+              <w:t>010</w:t>
+            </w:r>
+          </w:p>
+        </w:tc>
+        <w:tc>
+          <w:tcPr>
+            <w:tcW w:w="1269" w:type="dxa"/>
+          </w:tcPr>
+          <w:p>
+            <w:r>
+              <w:t>101</w:t>
+            </w:r>
+          </w:p>
+        </w:tc>
+        <w:tc>
+          <w:tcPr>
+            <w:tcW w:w="1382" w:type="dxa"/>
+          </w:tcPr>
+          <w:p>
+            <w:r>
+              <w:t>0000</w:t>
+            </w:r>
+          </w:p>
+        </w:tc>
+        <w:tc>
+          <w:tcPr>
+            <w:tcW w:w="1361" w:type="dxa"/>
+          </w:tcPr>
+          <w:p>
+            <w:r>
+              <w:t>---</w:t>
+            </w:r>
+          </w:p>
+        </w:tc>
+        <w:tc>
+          <w:tcPr>
+            <w:tcW w:w="1382" w:type="dxa"/>
+          </w:tcPr>
+          <w:p>
+            <w:r>
+              <w:t>000</w:t>
+            </w:r>
+          </w:p>
+        </w:tc>
+        <w:tc>
+          <w:tcPr>
+            <w:tcW w:w="1264" w:type="dxa"/>
+          </w:tcPr>
+          <w:p>
+            <w:pPr>
+              <w:keepNext/>
+            </w:pPr>
+            <w:r>
+              <w:t>--------</w:t>
+            </w:r>
+          </w:p>
+        </w:tc>
+      </w:tr>
+      <w:tr>
+        <w:tc>
+          <w:tcPr>
+            <w:tcW w:w="1363" w:type="dxa"/>
+          </w:tcPr>
+          <w:p>
+            <w:r>
+              <w:t>RO</w:t>
+            </w:r>
+            <w:r>
+              <w:t>R</w:t>
+            </w:r>
+            <w:r>
+              <w:t xml:space="preserve"> A B</w:t>
+            </w:r>
+          </w:p>
+        </w:tc>
+        <w:tc>
+          <w:tcPr>
+            <w:tcW w:w="1188" w:type="dxa"/>
+          </w:tcPr>
+          <w:p>
+            <w:r>
+              <w:t>010</w:t>
+            </w:r>
+          </w:p>
+        </w:tc>
+        <w:tc>
+          <w:tcPr>
+            <w:tcW w:w="1269" w:type="dxa"/>
+          </w:tcPr>
+          <w:p>
+            <w:r>
+              <w:t>110</w:t>
+            </w:r>
+          </w:p>
+        </w:tc>
+        <w:tc>
+          <w:tcPr>
+            <w:tcW w:w="1382" w:type="dxa"/>
+          </w:tcPr>
+          <w:p>
+            <w:r>
+              <w:t>0000</w:t>
+            </w:r>
+          </w:p>
+        </w:tc>
+        <w:tc>
+          <w:tcPr>
+            <w:tcW w:w="1361" w:type="dxa"/>
+          </w:tcPr>
+          <w:p>
+            <w:r>
+              <w:t>---</w:t>
+            </w:r>
+          </w:p>
+        </w:tc>
+        <w:tc>
+          <w:tcPr>
+            <w:tcW w:w="1382" w:type="dxa"/>
+          </w:tcPr>
+          <w:p>
+            <w:r>
+              <w:t>000</w:t>
+            </w:r>
+          </w:p>
+        </w:tc>
+        <w:tc>
+          <w:tcPr>
+            <w:tcW w:w="1264" w:type="dxa"/>
+          </w:tcPr>
+          <w:p>
+            <w:pPr>
+              <w:keepNext/>
+            </w:pPr>
+            <w:r>
+              <w:t>--------</w:t>
+            </w:r>
+          </w:p>
+        </w:tc>
+      </w:tr>
     </w:tbl>
     <w:p>
       <w:pPr>
@@ -1855,6 +1958,8 @@
       <w:r>
         <w:t>Table 9</w:t>
       </w:r>
+      <w:bookmarkStart w:id="1" w:name="_GoBack"/>
+      <w:bookmarkEnd w:id="1"/>
     </w:p>
     <w:p/>
     <w:p>
@@ -3353,10 +3458,7 @@
         <w:t>I/O Instructions</w:t>
       </w:r>
     </w:p>
-    <w:p>
-      <w:bookmarkStart w:id="1" w:name="_GoBack"/>
-      <w:bookmarkEnd w:id="1"/>
-    </w:p>
+    <w:p/>
     <w:tbl>
       <w:tblPr>
         <w:tblStyle w:val="TableGrid"/>

</xml_diff>

<commit_message>
due speed test code
</commit_message>
<xml_diff>
--- a/documentation/instruction binary mapping v1.docx
+++ b/documentation/instruction binary mapping v1.docx
@@ -96,13 +96,8 @@
             <w:tcW w:w="1512" w:type="dxa"/>
           </w:tcPr>
           <w:p>
-            <w:proofErr w:type="spellStart"/>
-            <w:r>
-              <w:t>Const</w:t>
-            </w:r>
-            <w:proofErr w:type="spellEnd"/>
-            <w:r>
-              <w:t>/ram address as byte</w:t>
+            <w:r>
+              <w:t>Const/ram address as byte</w:t>
             </w:r>
           </w:p>
         </w:tc>
@@ -943,13 +938,8 @@
             <w:tcW w:w="1512" w:type="dxa"/>
           </w:tcPr>
           <w:p>
-            <w:proofErr w:type="spellStart"/>
-            <w:r>
-              <w:t>Const</w:t>
-            </w:r>
-            <w:proofErr w:type="spellEnd"/>
-            <w:r>
-              <w:t xml:space="preserve"> as byte</w:t>
+            <w:r>
+              <w:t>Const as byte</w:t>
             </w:r>
           </w:p>
         </w:tc>
@@ -1120,13 +1110,8 @@
           </w:tcPr>
           <w:p>
             <w:r>
-              <w:t xml:space="preserve">ADD A B </w:t>
-            </w:r>
-            <w:proofErr w:type="spellStart"/>
-            <w:r>
-              <w:t>Const</w:t>
-            </w:r>
-            <w:proofErr w:type="spellEnd"/>
+              <w:t>ADD A B Const</w:t>
+            </w:r>
           </w:p>
         </w:tc>
         <w:tc>
@@ -1175,13 +1160,8 @@
           </w:tcPr>
           <w:p>
             <w:r>
-              <w:t xml:space="preserve">SUB A B </w:t>
-            </w:r>
-            <w:proofErr w:type="spellStart"/>
-            <w:r>
-              <w:t>Const</w:t>
-            </w:r>
-            <w:proofErr w:type="spellEnd"/>
+              <w:t>SUB A B Const</w:t>
+            </w:r>
           </w:p>
         </w:tc>
         <w:tc>
@@ -1418,13 +1398,8 @@
             <w:tcW w:w="1512" w:type="dxa"/>
           </w:tcPr>
           <w:p>
-            <w:proofErr w:type="spellStart"/>
-            <w:r>
-              <w:t>Const</w:t>
-            </w:r>
-            <w:proofErr w:type="spellEnd"/>
-            <w:r>
-              <w:t xml:space="preserve"> as byte</w:t>
+            <w:r>
+              <w:t>Const as byte</w:t>
             </w:r>
           </w:p>
         </w:tc>
@@ -1595,13 +1570,8 @@
           </w:tcPr>
           <w:p>
             <w:r>
-              <w:t xml:space="preserve">AND A B </w:t>
-            </w:r>
-            <w:proofErr w:type="spellStart"/>
-            <w:r>
-              <w:t>Const</w:t>
-            </w:r>
-            <w:proofErr w:type="spellEnd"/>
+              <w:t>AND A B Const</w:t>
+            </w:r>
           </w:p>
         </w:tc>
         <w:tc>
@@ -1644,13 +1614,8 @@
           </w:tcPr>
           <w:p>
             <w:r>
-              <w:t xml:space="preserve">OR A B </w:t>
-            </w:r>
-            <w:proofErr w:type="spellStart"/>
-            <w:r>
-              <w:t>Const</w:t>
-            </w:r>
-            <w:proofErr w:type="spellEnd"/>
+              <w:t>OR A B Const</w:t>
+            </w:r>
           </w:p>
         </w:tc>
         <w:tc>
@@ -2196,13 +2161,8 @@
             <w:tcW w:w="1512" w:type="dxa"/>
           </w:tcPr>
           <w:p>
-            <w:proofErr w:type="spellStart"/>
-            <w:r>
-              <w:t>Const</w:t>
-            </w:r>
-            <w:proofErr w:type="spellEnd"/>
-            <w:r>
-              <w:t xml:space="preserve"> as byte</w:t>
+            <w:r>
+              <w:t>Const as byte</w:t>
             </w:r>
           </w:p>
         </w:tc>
@@ -2278,7 +2238,7 @@
         <w:pStyle w:val="Caption"/>
       </w:pPr>
       <w:r>
-        <w:t>Table 10</w:t>
+        <w:t>Table 11</w:t>
       </w:r>
     </w:p>
     <w:p/>
@@ -2378,13 +2338,8 @@
           </w:tcPr>
           <w:p>
             <w:r>
-              <w:t xml:space="preserve">GR A B </w:t>
-            </w:r>
-            <w:proofErr w:type="spellStart"/>
-            <w:r>
-              <w:t>Const</w:t>
-            </w:r>
-            <w:proofErr w:type="spellEnd"/>
+              <w:t>GR A B Const</w:t>
+            </w:r>
           </w:p>
         </w:tc>
         <w:tc>
@@ -2436,13 +2391,8 @@
           </w:tcPr>
           <w:p>
             <w:r>
-              <w:t xml:space="preserve">GEQ A B </w:t>
-            </w:r>
-            <w:proofErr w:type="spellStart"/>
-            <w:r>
-              <w:t>Const</w:t>
-            </w:r>
-            <w:proofErr w:type="spellEnd"/>
+              <w:t>GEQ A B Const</w:t>
+            </w:r>
           </w:p>
         </w:tc>
         <w:tc>
@@ -2505,11 +2455,9 @@
             <w:r>
               <w:t xml:space="preserve">B </w:t>
             </w:r>
-            <w:proofErr w:type="spellStart"/>
             <w:r>
               <w:t>Const</w:t>
             </w:r>
-            <w:proofErr w:type="spellEnd"/>
           </w:p>
         </w:tc>
         <w:tc>
@@ -2538,7 +2486,7 @@
         <w:t xml:space="preserve">Table </w:t>
       </w:r>
       <w:r>
-        <w:t>11</w:t>
+        <w:t>12</w:t>
       </w:r>
     </w:p>
     <w:p/>
@@ -2546,11 +2494,9 @@
       <w:pPr>
         <w:pStyle w:val="Heading1"/>
       </w:pPr>
-      <w:proofErr w:type="spellStart"/>
       <w:r>
         <w:t>Misc</w:t>
       </w:r>
-      <w:proofErr w:type="spellEnd"/>
       <w:r>
         <w:t xml:space="preserve"> Operations</w:t>
       </w:r>
@@ -2637,13 +2583,8 @@
             <w:tcW w:w="1276" w:type="dxa"/>
           </w:tcPr>
           <w:p>
-            <w:proofErr w:type="spellStart"/>
-            <w:r>
-              <w:t>Const</w:t>
-            </w:r>
-            <w:proofErr w:type="spellEnd"/>
-            <w:r>
-              <w:t xml:space="preserve"> as byte</w:t>
+            <w:r>
+              <w:t>Const as byte</w:t>
             </w:r>
           </w:p>
         </w:tc>
@@ -2882,7 +2823,7 @@
         <w:t xml:space="preserve">Table </w:t>
       </w:r>
       <w:r>
-        <w:t>12</w:t>
+        <w:t>13</w:t>
       </w:r>
     </w:p>
     <w:p/>
@@ -2972,13 +2913,8 @@
             <w:tcW w:w="1276" w:type="dxa"/>
           </w:tcPr>
           <w:p>
-            <w:proofErr w:type="spellStart"/>
-            <w:r>
-              <w:t>Const</w:t>
-            </w:r>
-            <w:proofErr w:type="spellEnd"/>
-            <w:r>
-              <w:t xml:space="preserve"> as byte</w:t>
+            <w:r>
+              <w:t>Const as byte</w:t>
             </w:r>
           </w:p>
         </w:tc>
@@ -3073,7 +3009,7 @@
         <w:t>Table 1</w:t>
       </w:r>
       <w:r>
-        <w:t>3</w:t>
+        <w:t>4</w:t>
       </w:r>
     </w:p>
     <w:p/>
@@ -3252,7 +3188,7 @@
         <w:t>Table 1</w:t>
       </w:r>
       <w:r>
-        <w:t>4</w:t>
+        <w:t>5</w:t>
       </w:r>
     </w:p>
     <w:p/>
@@ -3316,13 +3252,8 @@
             <w:tcW w:w="1417" w:type="dxa"/>
           </w:tcPr>
           <w:p>
-            <w:proofErr w:type="spellStart"/>
-            <w:r>
-              <w:t>Const</w:t>
-            </w:r>
-            <w:proofErr w:type="spellEnd"/>
-            <w:r>
-              <w:t xml:space="preserve"> as 6 bits</w:t>
+            <w:r>
+              <w:t>Const as 6 bits</w:t>
             </w:r>
           </w:p>
         </w:tc>
@@ -3331,13 +3262,8 @@
             <w:tcW w:w="1276" w:type="dxa"/>
           </w:tcPr>
           <w:p>
-            <w:proofErr w:type="spellStart"/>
-            <w:r>
-              <w:t>Const</w:t>
-            </w:r>
-            <w:proofErr w:type="spellEnd"/>
-            <w:r>
-              <w:t xml:space="preserve"> as byte</w:t>
+            <w:r>
+              <w:t>Const as byte</w:t>
             </w:r>
           </w:p>
         </w:tc>
@@ -3416,7 +3342,7 @@
         <w:pStyle w:val="Caption"/>
       </w:pPr>
       <w:r>
-        <w:t>Table 15</w:t>
+        <w:t>Table 16</w:t>
       </w:r>
     </w:p>
     <w:p/>
@@ -3517,13 +3443,8 @@
               <w:t>SIR</w:t>
             </w:r>
             <w:r>
-              <w:t xml:space="preserve"> </w:t>
-            </w:r>
-            <w:proofErr w:type="spellStart"/>
-            <w:r>
-              <w:t>Const</w:t>
-            </w:r>
-            <w:proofErr w:type="spellEnd"/>
+              <w:t xml:space="preserve"> Const</w:t>
+            </w:r>
           </w:p>
         </w:tc>
         <w:tc>
@@ -3599,7 +3520,7 @@
         <w:pStyle w:val="Caption"/>
       </w:pPr>
       <w:r>
-        <w:t>Table 16</w:t>
+        <w:t>Table 17</w:t>
       </w:r>
     </w:p>
     <w:p/>
@@ -3709,13 +3630,8 @@
               <w:t>RIR1</w:t>
             </w:r>
             <w:r>
-              <w:t xml:space="preserve"> </w:t>
-            </w:r>
-            <w:proofErr w:type="spellStart"/>
-            <w:r>
-              <w:t>Const</w:t>
-            </w:r>
-            <w:proofErr w:type="spellEnd"/>
+              <w:t xml:space="preserve"> Const</w:t>
+            </w:r>
           </w:p>
         </w:tc>
         <w:tc>
@@ -3794,11 +3710,9 @@
             <w:r>
               <w:t xml:space="preserve"> </w:t>
             </w:r>
-            <w:proofErr w:type="spellStart"/>
             <w:r>
               <w:t>Const</w:t>
             </w:r>
-            <w:proofErr w:type="spellEnd"/>
           </w:p>
         </w:tc>
         <w:tc>
@@ -4027,7 +3941,7 @@
         <w:pStyle w:val="Caption"/>
       </w:pPr>
       <w:r>
-        <w:t>Table 17</w:t>
+        <w:t>Table 18</w:t>
       </w:r>
     </w:p>
     <w:p/>
@@ -4117,13 +4031,8 @@
             <w:tcW w:w="1276" w:type="dxa"/>
           </w:tcPr>
           <w:p>
-            <w:proofErr w:type="spellStart"/>
-            <w:r>
-              <w:t>Const</w:t>
-            </w:r>
-            <w:proofErr w:type="spellEnd"/>
-            <w:r>
-              <w:t xml:space="preserve"> as byte</w:t>
+            <w:r>
+              <w:t>Const as byte</w:t>
             </w:r>
           </w:p>
         </w:tc>
@@ -4138,13 +4047,8 @@
               <w:t>SIO1</w:t>
             </w:r>
             <w:r>
-              <w:t xml:space="preserve"> </w:t>
-            </w:r>
-            <w:proofErr w:type="spellStart"/>
-            <w:r>
-              <w:t>Const</w:t>
-            </w:r>
-            <w:proofErr w:type="spellEnd"/>
+              <w:t xml:space="preserve"> Const</w:t>
+            </w:r>
           </w:p>
         </w:tc>
         <w:tc>
@@ -4223,11 +4127,9 @@
             <w:r>
               <w:t xml:space="preserve"> </w:t>
             </w:r>
-            <w:proofErr w:type="spellStart"/>
             <w:r>
               <w:t>Const</w:t>
             </w:r>
-            <w:proofErr w:type="spellEnd"/>
           </w:p>
         </w:tc>
         <w:tc>
@@ -4306,11 +4208,9 @@
             <w:r>
               <w:t xml:space="preserve"> </w:t>
             </w:r>
-            <w:proofErr w:type="spellStart"/>
             <w:r>
               <w:t>Const</w:t>
             </w:r>
-            <w:proofErr w:type="spellEnd"/>
           </w:p>
         </w:tc>
         <w:tc>
@@ -4389,11 +4289,9 @@
             <w:r>
               <w:t xml:space="preserve"> </w:t>
             </w:r>
-            <w:proofErr w:type="spellStart"/>
             <w:r>
               <w:t>Const</w:t>
             </w:r>
-            <w:proofErr w:type="spellEnd"/>
           </w:p>
         </w:tc>
         <w:tc>
@@ -4466,9 +4364,11 @@
         <w:pStyle w:val="Caption"/>
       </w:pPr>
       <w:r>
-        <w:t>Table 18</w:t>
+        <w:t>Table 19</w:t>
       </w:r>
     </w:p>
+    <w:p/>
+    <w:p/>
     <w:p>
       <w:bookmarkStart w:id="1" w:name="_GoBack"/>
       <w:bookmarkEnd w:id="1"/>

</xml_diff>

<commit_message>
add reg in control for SIR instruction and update docs
</commit_message>
<xml_diff>
--- a/documentation/instruction binary mapping v1.docx
+++ b/documentation/instruction binary mapping v1.docx
@@ -180,14 +180,27 @@
       <w:r>
         <w:t xml:space="preserve">Table </w:t>
       </w:r>
-      <w:fldSimple w:instr=" SEQ Table \* ARABIC ">
-        <w:r>
-          <w:rPr>
-            <w:noProof/>
-          </w:rPr>
-          <w:t>1</w:t>
-        </w:r>
-      </w:fldSimple>
+      <w:r>
+        <w:fldChar w:fldCharType="begin"/>
+      </w:r>
+      <w:r>
+        <w:instrText xml:space="preserve"> SEQ Table \* ARABIC </w:instrText>
+      </w:r>
+      <w:r>
+        <w:fldChar w:fldCharType="separate"/>
+      </w:r>
+      <w:r>
+        <w:rPr>
+          <w:noProof/>
+        </w:rPr>
+        <w:t>1</w:t>
+      </w:r>
+      <w:r>
+        <w:rPr>
+          <w:noProof/>
+        </w:rPr>
+        <w:fldChar w:fldCharType="end"/>
+      </w:r>
     </w:p>
     <w:p/>
     <w:p>
@@ -409,6 +422,58 @@
           </w:p>
         </w:tc>
       </w:tr>
+      <w:tr>
+        <w:tc>
+          <w:tcPr>
+            <w:tcW w:w="4508" w:type="dxa"/>
+          </w:tcPr>
+          <w:p>
+            <w:r>
+              <w:t>WPR CONST</w:t>
+            </w:r>
+          </w:p>
+        </w:tc>
+        <w:tc>
+          <w:tcPr>
+            <w:tcW w:w="4508" w:type="dxa"/>
+          </w:tcPr>
+          <w:p>
+            <w:pPr>
+              <w:keepNext/>
+            </w:pPr>
+            <w:r>
+              <w:t>000 101</w:t>
+            </w:r>
+          </w:p>
+        </w:tc>
+      </w:tr>
+      <w:tr>
+        <w:tc>
+          <w:tcPr>
+            <w:tcW w:w="4508" w:type="dxa"/>
+          </w:tcPr>
+          <w:p>
+            <w:r>
+              <w:t>RPR CONST</w:t>
+            </w:r>
+          </w:p>
+        </w:tc>
+        <w:tc>
+          <w:tcPr>
+            <w:tcW w:w="4508" w:type="dxa"/>
+          </w:tcPr>
+          <w:p>
+            <w:pPr>
+              <w:keepNext/>
+            </w:pPr>
+            <w:r>
+              <w:t>000 110</w:t>
+            </w:r>
+            <w:bookmarkStart w:id="0" w:name="_GoBack"/>
+            <w:bookmarkEnd w:id="0"/>
+          </w:p>
+        </w:tc>
+      </w:tr>
     </w:tbl>
     <w:p>
       <w:pPr>
@@ -417,14 +482,27 @@
       <w:r>
         <w:t xml:space="preserve">Table </w:t>
       </w:r>
-      <w:fldSimple w:instr=" SEQ Table \* ARABIC ">
-        <w:r>
-          <w:rPr>
-            <w:noProof/>
-          </w:rPr>
-          <w:t>2</w:t>
-        </w:r>
-      </w:fldSimple>
+      <w:r>
+        <w:fldChar w:fldCharType="begin"/>
+      </w:r>
+      <w:r>
+        <w:instrText xml:space="preserve"> SEQ Table \* ARABIC </w:instrText>
+      </w:r>
+      <w:r>
+        <w:fldChar w:fldCharType="separate"/>
+      </w:r>
+      <w:r>
+        <w:rPr>
+          <w:noProof/>
+        </w:rPr>
+        <w:t>2</w:t>
+      </w:r>
+      <w:r>
+        <w:rPr>
+          <w:noProof/>
+        </w:rPr>
+        <w:fldChar w:fldCharType="end"/>
+      </w:r>
     </w:p>
     <w:p/>
     <w:p>
@@ -606,14 +684,27 @@
       <w:r>
         <w:t xml:space="preserve">Table </w:t>
       </w:r>
-      <w:fldSimple w:instr=" SEQ Table \* ARABIC ">
-        <w:r>
-          <w:rPr>
-            <w:noProof/>
-          </w:rPr>
-          <w:t>3</w:t>
-        </w:r>
-      </w:fldSimple>
+      <w:r>
+        <w:fldChar w:fldCharType="begin"/>
+      </w:r>
+      <w:r>
+        <w:instrText xml:space="preserve"> SEQ Table \* ARABIC </w:instrText>
+      </w:r>
+      <w:r>
+        <w:fldChar w:fldCharType="separate"/>
+      </w:r>
+      <w:r>
+        <w:rPr>
+          <w:noProof/>
+        </w:rPr>
+        <w:t>3</w:t>
+      </w:r>
+      <w:r>
+        <w:rPr>
+          <w:noProof/>
+        </w:rPr>
+        <w:fldChar w:fldCharType="end"/>
+      </w:r>
     </w:p>
     <w:p/>
     <w:p>
@@ -788,14 +879,27 @@
       <w:r>
         <w:t xml:space="preserve">Table </w:t>
       </w:r>
-      <w:fldSimple w:instr=" SEQ Table \* ARABIC ">
-        <w:r>
-          <w:rPr>
-            <w:noProof/>
-          </w:rPr>
-          <w:t>4</w:t>
-        </w:r>
-      </w:fldSimple>
+      <w:r>
+        <w:fldChar w:fldCharType="begin"/>
+      </w:r>
+      <w:r>
+        <w:instrText xml:space="preserve"> SEQ Table \* ARABIC </w:instrText>
+      </w:r>
+      <w:r>
+        <w:fldChar w:fldCharType="separate"/>
+      </w:r>
+      <w:r>
+        <w:rPr>
+          <w:noProof/>
+        </w:rPr>
+        <w:t>4</w:t>
+      </w:r>
+      <w:r>
+        <w:rPr>
+          <w:noProof/>
+        </w:rPr>
+        <w:fldChar w:fldCharType="end"/>
+      </w:r>
     </w:p>
     <w:p/>
     <w:p/>
@@ -1617,11 +1721,11 @@
       <w:pPr>
         <w:pStyle w:val="Caption"/>
       </w:pPr>
-      <w:bookmarkStart w:id="0" w:name="_Hlk510640752"/>
+      <w:bookmarkStart w:id="1" w:name="_Hlk510640752"/>
       <w:r>
         <w:t>Table 8</w:t>
       </w:r>
-      <w:bookmarkEnd w:id="0"/>
+      <w:bookmarkEnd w:id="1"/>
     </w:p>
     <w:tbl>
       <w:tblPr>
@@ -3551,6 +3655,23 @@
       </w:r>
     </w:p>
     <w:p/>
+    <w:p/>
+    <w:p/>
+    <w:p/>
+    <w:p>
+      <w:r>
+        <w:t xml:space="preserve">NB </w:t>
+      </w:r>
+      <w:r>
+        <w:t>Below this are r</w:t>
+      </w:r>
+      <w:r>
+        <w:t>etired for now</w:t>
+      </w:r>
+      <w:r>
+        <w:t>, probably superseded</w:t>
+      </w:r>
+    </w:p>
     <w:p>
       <w:pPr>
         <w:pStyle w:val="Heading1"/>
@@ -3743,8 +3864,6 @@
             <w:r>
               <w:t>A</w:t>
             </w:r>
-            <w:bookmarkStart w:id="1" w:name="_GoBack"/>
-            <w:bookmarkEnd w:id="1"/>
           </w:p>
         </w:tc>
         <w:tc>

</xml_diff>